<commit_message>
Linked Lists And Stacks Completed
</commit_message>
<xml_diff>
--- a/Linked List/Linked List.docx
+++ b/Linked List/Linked List.docx
@@ -50478,6 +50478,4428 @@
           <w:color w:val="000000" w:themeColor="text1" w:themeTint="FF" w:themeShade="FF"/>
           <w:sz w:val="18"/>
           <w:szCs w:val="18"/>
+          <w:lang w:val="en-GB"/>
+        </w:rPr>
+        <w:t>}</w:t>
+      </w:r>
+    </w:p>
+    <w:p>
+      <w:pPr>
+        <w:pStyle w:val="Normal"/>
+        <w:bidi w:val="0"/>
+        <w:spacing w:line="240" w:lineRule="exact"/>
+        <w:jc w:val="left"/>
+        <w:rPr>
+          <w:rFonts w:ascii="Consolas" w:hAnsi="Consolas" w:eastAsia="Consolas" w:cs="Consolas"/>
+          <w:b w:val="0"/>
+          <w:bCs w:val="0"/>
+          <w:noProof w:val="0"/>
+          <w:color w:val="000000" w:themeColor="text1" w:themeTint="FF" w:themeShade="FF"/>
+          <w:sz w:val="18"/>
+          <w:szCs w:val="18"/>
+          <w:lang w:val="en-GB"/>
+        </w:rPr>
+      </w:pPr>
+    </w:p>
+    <w:p>
+      <w:pPr>
+        <w:pStyle w:val="Normal"/>
+        <w:bidi w:val="0"/>
+        <w:spacing w:line="240" w:lineRule="exact"/>
+        <w:jc w:val="left"/>
+        <w:rPr>
+          <w:rFonts w:ascii="Consolas" w:hAnsi="Consolas" w:eastAsia="Consolas" w:cs="Consolas"/>
+          <w:b w:val="0"/>
+          <w:bCs w:val="0"/>
+          <w:noProof w:val="0"/>
+          <w:color w:val="000000" w:themeColor="text1" w:themeTint="FF" w:themeShade="FF"/>
+          <w:sz w:val="18"/>
+          <w:szCs w:val="18"/>
+          <w:lang w:val="en-GB"/>
+        </w:rPr>
+      </w:pPr>
+    </w:p>
+    <w:p>
+      <w:pPr>
+        <w:pStyle w:val="Normal"/>
+        <w:bidi w:val="0"/>
+        <w:spacing w:line="240" w:lineRule="exact"/>
+        <w:jc w:val="left"/>
+        <w:rPr>
+          <w:rFonts w:ascii="Consolas" w:hAnsi="Consolas" w:eastAsia="Consolas" w:cs="Consolas"/>
+          <w:b w:val="0"/>
+          <w:bCs w:val="0"/>
+          <w:noProof w:val="0"/>
+          <w:color w:val="000000" w:themeColor="text1" w:themeTint="FF" w:themeShade="FF"/>
+          <w:sz w:val="18"/>
+          <w:szCs w:val="18"/>
+          <w:lang w:val="en-GB"/>
+        </w:rPr>
+      </w:pPr>
+    </w:p>
+    <w:p>
+      <w:pPr>
+        <w:pStyle w:val="Normal"/>
+        <w:bidi w:val="0"/>
+        <w:spacing w:line="240" w:lineRule="exact"/>
+        <w:jc w:val="left"/>
+        <w:rPr>
+          <w:rFonts w:ascii="Consolas" w:hAnsi="Consolas" w:eastAsia="Consolas" w:cs="Consolas"/>
+          <w:b w:val="0"/>
+          <w:bCs w:val="0"/>
+          <w:noProof w:val="0"/>
+          <w:color w:val="000000" w:themeColor="text1" w:themeTint="FF" w:themeShade="FF"/>
+          <w:sz w:val="18"/>
+          <w:szCs w:val="18"/>
+          <w:lang w:val="en-GB"/>
+        </w:rPr>
+      </w:pPr>
+    </w:p>
+    <w:p>
+      <w:pPr>
+        <w:pStyle w:val="Normal"/>
+        <w:bidi w:val="0"/>
+        <w:spacing w:line="240" w:lineRule="exact"/>
+        <w:jc w:val="left"/>
+        <w:rPr>
+          <w:rFonts w:ascii="Consolas" w:hAnsi="Consolas" w:eastAsia="Consolas" w:cs="Consolas"/>
+          <w:b w:val="0"/>
+          <w:bCs w:val="0"/>
+          <w:noProof w:val="0"/>
+          <w:color w:val="000000" w:themeColor="text1" w:themeTint="FF" w:themeShade="FF"/>
+          <w:sz w:val="18"/>
+          <w:szCs w:val="18"/>
+          <w:lang w:val="en-GB"/>
+        </w:rPr>
+      </w:pPr>
+    </w:p>
+    <w:p>
+      <w:pPr>
+        <w:pStyle w:val="Normal"/>
+        <w:bidi w:val="0"/>
+        <w:spacing w:before="0" w:beforeAutospacing="off" w:after="160" w:afterAutospacing="off" w:line="240" w:lineRule="exact"/>
+        <w:ind w:left="0" w:right="0"/>
+        <w:jc w:val="left"/>
+        <w:rPr>
+          <w:rFonts w:ascii="Source Sans Pro" w:hAnsi="Source Sans Pro" w:eastAsia="Source Sans Pro" w:cs="Source Sans Pro"/>
+          <w:b w:val="1"/>
+          <w:bCs w:val="1"/>
+          <w:i w:val="0"/>
+          <w:iCs w:val="0"/>
+          <w:caps w:val="0"/>
+          <w:smallCaps w:val="0"/>
+          <w:noProof w:val="0"/>
+          <w:color w:val="515151"/>
+          <w:sz w:val="24"/>
+          <w:szCs w:val="24"/>
+          <w:lang w:val="en-GB"/>
+        </w:rPr>
+      </w:pPr>
+      <w:r>
+        <w:rPr>
+          <w:rFonts w:ascii="Source Sans Pro" w:hAnsi="Source Sans Pro" w:eastAsia="Source Sans Pro" w:cs="Source Sans Pro"/>
+          <w:b w:val="1"/>
+          <w:bCs w:val="1"/>
+          <w:i w:val="0"/>
+          <w:iCs w:val="0"/>
+          <w:caps w:val="0"/>
+          <w:smallCaps w:val="0"/>
+          <w:noProof w:val="0"/>
+          <w:color w:val="515151"/>
+          <w:sz w:val="24"/>
+          <w:szCs w:val="24"/>
+          <w:lang w:val="en-GB"/>
+        </w:rPr>
+        <w:t>Q13: Copy List with Random Pointer</w:t>
+      </w:r>
+    </w:p>
+    <w:p>
+      <w:pPr>
+        <w:bidi w:val="0"/>
+        <w:jc w:val="left"/>
+      </w:pPr>
+      <w:r>
+        <w:rPr>
+          <w:rFonts w:ascii="Source Sans Pro" w:hAnsi="Source Sans Pro" w:eastAsia="Source Sans Pro" w:cs="Source Sans Pro"/>
+          <w:b w:val="0"/>
+          <w:bCs w:val="0"/>
+          <w:i w:val="0"/>
+          <w:iCs w:val="0"/>
+          <w:caps w:val="0"/>
+          <w:smallCaps w:val="0"/>
+          <w:noProof w:val="0"/>
+          <w:color w:val="263238"/>
+          <w:sz w:val="21"/>
+          <w:szCs w:val="21"/>
+          <w:lang w:val="en-GB"/>
+        </w:rPr>
+        <w:t xml:space="preserve">A linked list of length </w:t>
+      </w:r>
+      <w:r>
+        <w:rPr>
+          <w:rFonts w:ascii="Consolas" w:hAnsi="Consolas" w:eastAsia="Consolas" w:cs="Consolas"/>
+          <w:b w:val="0"/>
+          <w:bCs w:val="0"/>
+          <w:i w:val="0"/>
+          <w:iCs w:val="0"/>
+          <w:caps w:val="0"/>
+          <w:smallCaps w:val="0"/>
+          <w:noProof w:val="0"/>
+          <w:color w:val="546E7A"/>
+          <w:sz w:val="19"/>
+          <w:szCs w:val="19"/>
+          <w:lang w:val="en-GB"/>
+        </w:rPr>
+        <w:t>n</w:t>
+      </w:r>
+      <w:r>
+        <w:rPr>
+          <w:rFonts w:ascii="Source Sans Pro" w:hAnsi="Source Sans Pro" w:eastAsia="Source Sans Pro" w:cs="Source Sans Pro"/>
+          <w:b w:val="0"/>
+          <w:bCs w:val="0"/>
+          <w:i w:val="0"/>
+          <w:iCs w:val="0"/>
+          <w:caps w:val="0"/>
+          <w:smallCaps w:val="0"/>
+          <w:noProof w:val="0"/>
+          <w:color w:val="263238"/>
+          <w:sz w:val="21"/>
+          <w:szCs w:val="21"/>
+          <w:lang w:val="en-GB"/>
+        </w:rPr>
+        <w:t xml:space="preserve"> is given such that each node contains an additional random pointer, which could point to any node in the list, or </w:t>
+      </w:r>
+      <w:r>
+        <w:rPr>
+          <w:rFonts w:ascii="Consolas" w:hAnsi="Consolas" w:eastAsia="Consolas" w:cs="Consolas"/>
+          <w:b w:val="0"/>
+          <w:bCs w:val="0"/>
+          <w:i w:val="0"/>
+          <w:iCs w:val="0"/>
+          <w:caps w:val="0"/>
+          <w:smallCaps w:val="0"/>
+          <w:noProof w:val="0"/>
+          <w:color w:val="546E7A"/>
+          <w:sz w:val="19"/>
+          <w:szCs w:val="19"/>
+          <w:lang w:val="en-GB"/>
+        </w:rPr>
+        <w:t>null</w:t>
+      </w:r>
+      <w:r>
+        <w:rPr>
+          <w:rFonts w:ascii="Source Sans Pro" w:hAnsi="Source Sans Pro" w:eastAsia="Source Sans Pro" w:cs="Source Sans Pro"/>
+          <w:b w:val="0"/>
+          <w:bCs w:val="0"/>
+          <w:i w:val="0"/>
+          <w:iCs w:val="0"/>
+          <w:caps w:val="0"/>
+          <w:smallCaps w:val="0"/>
+          <w:noProof w:val="0"/>
+          <w:color w:val="263238"/>
+          <w:sz w:val="21"/>
+          <w:szCs w:val="21"/>
+          <w:lang w:val="en-GB"/>
+        </w:rPr>
+        <w:t>.</w:t>
+      </w:r>
+    </w:p>
+    <w:p>
+      <w:pPr>
+        <w:bidi w:val="0"/>
+        <w:jc w:val="left"/>
+      </w:pPr>
+      <w:r>
+        <w:rPr>
+          <w:rFonts w:ascii="Source Sans Pro" w:hAnsi="Source Sans Pro" w:eastAsia="Source Sans Pro" w:cs="Source Sans Pro"/>
+          <w:b w:val="0"/>
+          <w:bCs w:val="0"/>
+          <w:i w:val="0"/>
+          <w:iCs w:val="0"/>
+          <w:caps w:val="0"/>
+          <w:smallCaps w:val="0"/>
+          <w:noProof w:val="0"/>
+          <w:color w:val="263238"/>
+          <w:sz w:val="21"/>
+          <w:szCs w:val="21"/>
+          <w:lang w:val="en-GB"/>
+        </w:rPr>
+        <w:t xml:space="preserve">Construct a </w:t>
+      </w:r>
+      <w:hyperlink w:anchor="Deep_copy" r:id="R54faf8ac024f445c">
+        <w:r>
+          <w:rPr>
+            <w:rStyle w:val="Hyperlink"/>
+            <w:rFonts w:ascii="Source Sans Pro" w:hAnsi="Source Sans Pro" w:eastAsia="Source Sans Pro" w:cs="Source Sans Pro"/>
+            <w:b w:val="1"/>
+            <w:bCs w:val="1"/>
+            <w:i w:val="0"/>
+            <w:iCs w:val="0"/>
+            <w:caps w:val="0"/>
+            <w:smallCaps w:val="0"/>
+            <w:strike w:val="0"/>
+            <w:dstrike w:val="0"/>
+            <w:noProof w:val="0"/>
+            <w:sz w:val="21"/>
+            <w:szCs w:val="21"/>
+            <w:lang w:val="en-GB"/>
+          </w:rPr>
+          <w:t>deep copy</w:t>
+        </w:r>
+      </w:hyperlink>
+      <w:r>
+        <w:rPr>
+          <w:rFonts w:ascii="Source Sans Pro" w:hAnsi="Source Sans Pro" w:eastAsia="Source Sans Pro" w:cs="Source Sans Pro"/>
+          <w:b w:val="0"/>
+          <w:bCs w:val="0"/>
+          <w:i w:val="0"/>
+          <w:iCs w:val="0"/>
+          <w:caps w:val="0"/>
+          <w:smallCaps w:val="0"/>
+          <w:noProof w:val="0"/>
+          <w:color w:val="263238"/>
+          <w:sz w:val="21"/>
+          <w:szCs w:val="21"/>
+          <w:lang w:val="en-GB"/>
+        </w:rPr>
+        <w:t xml:space="preserve"> of the list. The deep copy should consist of exactly </w:t>
+      </w:r>
+      <w:r>
+        <w:rPr>
+          <w:rFonts w:ascii="Consolas" w:hAnsi="Consolas" w:eastAsia="Consolas" w:cs="Consolas"/>
+          <w:b w:val="0"/>
+          <w:bCs w:val="0"/>
+          <w:i w:val="0"/>
+          <w:iCs w:val="0"/>
+          <w:caps w:val="0"/>
+          <w:smallCaps w:val="0"/>
+          <w:noProof w:val="0"/>
+          <w:color w:val="546E7A"/>
+          <w:sz w:val="19"/>
+          <w:szCs w:val="19"/>
+          <w:lang w:val="en-GB"/>
+        </w:rPr>
+        <w:t>n</w:t>
+      </w:r>
+      <w:r>
+        <w:rPr>
+          <w:rFonts w:ascii="Source Sans Pro" w:hAnsi="Source Sans Pro" w:eastAsia="Source Sans Pro" w:cs="Source Sans Pro"/>
+          <w:b w:val="0"/>
+          <w:bCs w:val="0"/>
+          <w:i w:val="0"/>
+          <w:iCs w:val="0"/>
+          <w:caps w:val="0"/>
+          <w:smallCaps w:val="0"/>
+          <w:noProof w:val="0"/>
+          <w:color w:val="263238"/>
+          <w:sz w:val="21"/>
+          <w:szCs w:val="21"/>
+          <w:lang w:val="en-GB"/>
+        </w:rPr>
+        <w:t xml:space="preserve"> </w:t>
+      </w:r>
+      <w:r>
+        <w:rPr>
+          <w:rFonts w:ascii="Source Sans Pro" w:hAnsi="Source Sans Pro" w:eastAsia="Source Sans Pro" w:cs="Source Sans Pro"/>
+          <w:b w:val="1"/>
+          <w:bCs w:val="1"/>
+          <w:i w:val="0"/>
+          <w:iCs w:val="0"/>
+          <w:caps w:val="0"/>
+          <w:smallCaps w:val="0"/>
+          <w:noProof w:val="0"/>
+          <w:color w:val="263238"/>
+          <w:sz w:val="21"/>
+          <w:szCs w:val="21"/>
+          <w:lang w:val="en-GB"/>
+        </w:rPr>
+        <w:t>brand new</w:t>
+      </w:r>
+      <w:r>
+        <w:rPr>
+          <w:rFonts w:ascii="Source Sans Pro" w:hAnsi="Source Sans Pro" w:eastAsia="Source Sans Pro" w:cs="Source Sans Pro"/>
+          <w:b w:val="0"/>
+          <w:bCs w:val="0"/>
+          <w:i w:val="0"/>
+          <w:iCs w:val="0"/>
+          <w:caps w:val="0"/>
+          <w:smallCaps w:val="0"/>
+          <w:noProof w:val="0"/>
+          <w:color w:val="263238"/>
+          <w:sz w:val="21"/>
+          <w:szCs w:val="21"/>
+          <w:lang w:val="en-GB"/>
+        </w:rPr>
+        <w:t xml:space="preserve"> nodes, where each new node has its value set to the value of its corresponding original node. Both the </w:t>
+      </w:r>
+      <w:r>
+        <w:rPr>
+          <w:rFonts w:ascii="Consolas" w:hAnsi="Consolas" w:eastAsia="Consolas" w:cs="Consolas"/>
+          <w:b w:val="0"/>
+          <w:bCs w:val="0"/>
+          <w:i w:val="0"/>
+          <w:iCs w:val="0"/>
+          <w:caps w:val="0"/>
+          <w:smallCaps w:val="0"/>
+          <w:noProof w:val="0"/>
+          <w:color w:val="546E7A"/>
+          <w:sz w:val="19"/>
+          <w:szCs w:val="19"/>
+          <w:lang w:val="en-GB"/>
+        </w:rPr>
+        <w:t>next</w:t>
+      </w:r>
+      <w:r>
+        <w:rPr>
+          <w:rFonts w:ascii="Source Sans Pro" w:hAnsi="Source Sans Pro" w:eastAsia="Source Sans Pro" w:cs="Source Sans Pro"/>
+          <w:b w:val="0"/>
+          <w:bCs w:val="0"/>
+          <w:i w:val="0"/>
+          <w:iCs w:val="0"/>
+          <w:caps w:val="0"/>
+          <w:smallCaps w:val="0"/>
+          <w:noProof w:val="0"/>
+          <w:color w:val="263238"/>
+          <w:sz w:val="21"/>
+          <w:szCs w:val="21"/>
+          <w:lang w:val="en-GB"/>
+        </w:rPr>
+        <w:t xml:space="preserve"> and </w:t>
+      </w:r>
+      <w:r>
+        <w:rPr>
+          <w:rFonts w:ascii="Consolas" w:hAnsi="Consolas" w:eastAsia="Consolas" w:cs="Consolas"/>
+          <w:b w:val="0"/>
+          <w:bCs w:val="0"/>
+          <w:i w:val="0"/>
+          <w:iCs w:val="0"/>
+          <w:caps w:val="0"/>
+          <w:smallCaps w:val="0"/>
+          <w:noProof w:val="0"/>
+          <w:color w:val="546E7A"/>
+          <w:sz w:val="19"/>
+          <w:szCs w:val="19"/>
+          <w:lang w:val="en-GB"/>
+        </w:rPr>
+        <w:t>random</w:t>
+      </w:r>
+      <w:r>
+        <w:rPr>
+          <w:rFonts w:ascii="Source Sans Pro" w:hAnsi="Source Sans Pro" w:eastAsia="Source Sans Pro" w:cs="Source Sans Pro"/>
+          <w:b w:val="0"/>
+          <w:bCs w:val="0"/>
+          <w:i w:val="0"/>
+          <w:iCs w:val="0"/>
+          <w:caps w:val="0"/>
+          <w:smallCaps w:val="0"/>
+          <w:noProof w:val="0"/>
+          <w:color w:val="263238"/>
+          <w:sz w:val="21"/>
+          <w:szCs w:val="21"/>
+          <w:lang w:val="en-GB"/>
+        </w:rPr>
+        <w:t xml:space="preserve"> pointer of the new nodes should point to new nodes in the copied list such that the pointers in the original list and copied list represent the same list state. </w:t>
+      </w:r>
+      <w:r>
+        <w:rPr>
+          <w:rFonts w:ascii="Source Sans Pro" w:hAnsi="Source Sans Pro" w:eastAsia="Source Sans Pro" w:cs="Source Sans Pro"/>
+          <w:b w:val="1"/>
+          <w:bCs w:val="1"/>
+          <w:i w:val="0"/>
+          <w:iCs w:val="0"/>
+          <w:caps w:val="0"/>
+          <w:smallCaps w:val="0"/>
+          <w:noProof w:val="0"/>
+          <w:color w:val="263238"/>
+          <w:sz w:val="21"/>
+          <w:szCs w:val="21"/>
+          <w:lang w:val="en-GB"/>
+        </w:rPr>
+        <w:t>None of the pointers in the new list should point to nodes in the original list</w:t>
+      </w:r>
+      <w:r>
+        <w:rPr>
+          <w:rFonts w:ascii="Source Sans Pro" w:hAnsi="Source Sans Pro" w:eastAsia="Source Sans Pro" w:cs="Source Sans Pro"/>
+          <w:b w:val="0"/>
+          <w:bCs w:val="0"/>
+          <w:i w:val="0"/>
+          <w:iCs w:val="0"/>
+          <w:caps w:val="0"/>
+          <w:smallCaps w:val="0"/>
+          <w:noProof w:val="0"/>
+          <w:color w:val="263238"/>
+          <w:sz w:val="21"/>
+          <w:szCs w:val="21"/>
+          <w:lang w:val="en-GB"/>
+        </w:rPr>
+        <w:t>.</w:t>
+      </w:r>
+    </w:p>
+    <w:p>
+      <w:pPr>
+        <w:bidi w:val="0"/>
+        <w:jc w:val="left"/>
+      </w:pPr>
+      <w:r>
+        <w:rPr>
+          <w:rFonts w:ascii="Source Sans Pro" w:hAnsi="Source Sans Pro" w:eastAsia="Source Sans Pro" w:cs="Source Sans Pro"/>
+          <w:b w:val="0"/>
+          <w:bCs w:val="0"/>
+          <w:i w:val="0"/>
+          <w:iCs w:val="0"/>
+          <w:caps w:val="0"/>
+          <w:smallCaps w:val="0"/>
+          <w:noProof w:val="0"/>
+          <w:color w:val="263238"/>
+          <w:sz w:val="21"/>
+          <w:szCs w:val="21"/>
+          <w:lang w:val="en-GB"/>
+        </w:rPr>
+        <w:t xml:space="preserve">For example, if there are two nodes </w:t>
+      </w:r>
+      <w:r>
+        <w:rPr>
+          <w:rFonts w:ascii="Consolas" w:hAnsi="Consolas" w:eastAsia="Consolas" w:cs="Consolas"/>
+          <w:b w:val="0"/>
+          <w:bCs w:val="0"/>
+          <w:i w:val="0"/>
+          <w:iCs w:val="0"/>
+          <w:caps w:val="0"/>
+          <w:smallCaps w:val="0"/>
+          <w:noProof w:val="0"/>
+          <w:color w:val="546E7A"/>
+          <w:sz w:val="19"/>
+          <w:szCs w:val="19"/>
+          <w:lang w:val="en-GB"/>
+        </w:rPr>
+        <w:t>X</w:t>
+      </w:r>
+      <w:r>
+        <w:rPr>
+          <w:rFonts w:ascii="Source Sans Pro" w:hAnsi="Source Sans Pro" w:eastAsia="Source Sans Pro" w:cs="Source Sans Pro"/>
+          <w:b w:val="0"/>
+          <w:bCs w:val="0"/>
+          <w:i w:val="0"/>
+          <w:iCs w:val="0"/>
+          <w:caps w:val="0"/>
+          <w:smallCaps w:val="0"/>
+          <w:noProof w:val="0"/>
+          <w:color w:val="263238"/>
+          <w:sz w:val="21"/>
+          <w:szCs w:val="21"/>
+          <w:lang w:val="en-GB"/>
+        </w:rPr>
+        <w:t xml:space="preserve"> and </w:t>
+      </w:r>
+      <w:r>
+        <w:rPr>
+          <w:rFonts w:ascii="Consolas" w:hAnsi="Consolas" w:eastAsia="Consolas" w:cs="Consolas"/>
+          <w:b w:val="0"/>
+          <w:bCs w:val="0"/>
+          <w:i w:val="0"/>
+          <w:iCs w:val="0"/>
+          <w:caps w:val="0"/>
+          <w:smallCaps w:val="0"/>
+          <w:noProof w:val="0"/>
+          <w:color w:val="546E7A"/>
+          <w:sz w:val="19"/>
+          <w:szCs w:val="19"/>
+          <w:lang w:val="en-GB"/>
+        </w:rPr>
+        <w:t>Y</w:t>
+      </w:r>
+      <w:r>
+        <w:rPr>
+          <w:rFonts w:ascii="Source Sans Pro" w:hAnsi="Source Sans Pro" w:eastAsia="Source Sans Pro" w:cs="Source Sans Pro"/>
+          <w:b w:val="0"/>
+          <w:bCs w:val="0"/>
+          <w:i w:val="0"/>
+          <w:iCs w:val="0"/>
+          <w:caps w:val="0"/>
+          <w:smallCaps w:val="0"/>
+          <w:noProof w:val="0"/>
+          <w:color w:val="263238"/>
+          <w:sz w:val="21"/>
+          <w:szCs w:val="21"/>
+          <w:lang w:val="en-GB"/>
+        </w:rPr>
+        <w:t xml:space="preserve"> in the original list, where </w:t>
+      </w:r>
+      <w:r>
+        <w:rPr>
+          <w:rFonts w:ascii="Consolas" w:hAnsi="Consolas" w:eastAsia="Consolas" w:cs="Consolas"/>
+          <w:b w:val="0"/>
+          <w:bCs w:val="0"/>
+          <w:i w:val="0"/>
+          <w:iCs w:val="0"/>
+          <w:caps w:val="0"/>
+          <w:smallCaps w:val="0"/>
+          <w:noProof w:val="0"/>
+          <w:color w:val="546E7A"/>
+          <w:sz w:val="19"/>
+          <w:szCs w:val="19"/>
+          <w:lang w:val="en-GB"/>
+        </w:rPr>
+        <w:t>X.random --&gt; Y</w:t>
+      </w:r>
+      <w:r>
+        <w:rPr>
+          <w:rFonts w:ascii="Source Sans Pro" w:hAnsi="Source Sans Pro" w:eastAsia="Source Sans Pro" w:cs="Source Sans Pro"/>
+          <w:b w:val="0"/>
+          <w:bCs w:val="0"/>
+          <w:i w:val="0"/>
+          <w:iCs w:val="0"/>
+          <w:caps w:val="0"/>
+          <w:smallCaps w:val="0"/>
+          <w:noProof w:val="0"/>
+          <w:color w:val="263238"/>
+          <w:sz w:val="21"/>
+          <w:szCs w:val="21"/>
+          <w:lang w:val="en-GB"/>
+        </w:rPr>
+        <w:t xml:space="preserve">, then for the corresponding two nodes </w:t>
+      </w:r>
+      <w:r>
+        <w:rPr>
+          <w:rFonts w:ascii="Consolas" w:hAnsi="Consolas" w:eastAsia="Consolas" w:cs="Consolas"/>
+          <w:b w:val="0"/>
+          <w:bCs w:val="0"/>
+          <w:i w:val="0"/>
+          <w:iCs w:val="0"/>
+          <w:caps w:val="0"/>
+          <w:smallCaps w:val="0"/>
+          <w:noProof w:val="0"/>
+          <w:color w:val="546E7A"/>
+          <w:sz w:val="19"/>
+          <w:szCs w:val="19"/>
+          <w:lang w:val="en-GB"/>
+        </w:rPr>
+        <w:t>x</w:t>
+      </w:r>
+      <w:r>
+        <w:rPr>
+          <w:rFonts w:ascii="Source Sans Pro" w:hAnsi="Source Sans Pro" w:eastAsia="Source Sans Pro" w:cs="Source Sans Pro"/>
+          <w:b w:val="0"/>
+          <w:bCs w:val="0"/>
+          <w:i w:val="0"/>
+          <w:iCs w:val="0"/>
+          <w:caps w:val="0"/>
+          <w:smallCaps w:val="0"/>
+          <w:noProof w:val="0"/>
+          <w:color w:val="263238"/>
+          <w:sz w:val="21"/>
+          <w:szCs w:val="21"/>
+          <w:lang w:val="en-GB"/>
+        </w:rPr>
+        <w:t xml:space="preserve"> and </w:t>
+      </w:r>
+      <w:r>
+        <w:rPr>
+          <w:rFonts w:ascii="Consolas" w:hAnsi="Consolas" w:eastAsia="Consolas" w:cs="Consolas"/>
+          <w:b w:val="0"/>
+          <w:bCs w:val="0"/>
+          <w:i w:val="0"/>
+          <w:iCs w:val="0"/>
+          <w:caps w:val="0"/>
+          <w:smallCaps w:val="0"/>
+          <w:noProof w:val="0"/>
+          <w:color w:val="546E7A"/>
+          <w:sz w:val="19"/>
+          <w:szCs w:val="19"/>
+          <w:lang w:val="en-GB"/>
+        </w:rPr>
+        <w:t>y</w:t>
+      </w:r>
+      <w:r>
+        <w:rPr>
+          <w:rFonts w:ascii="Source Sans Pro" w:hAnsi="Source Sans Pro" w:eastAsia="Source Sans Pro" w:cs="Source Sans Pro"/>
+          <w:b w:val="0"/>
+          <w:bCs w:val="0"/>
+          <w:i w:val="0"/>
+          <w:iCs w:val="0"/>
+          <w:caps w:val="0"/>
+          <w:smallCaps w:val="0"/>
+          <w:noProof w:val="0"/>
+          <w:color w:val="263238"/>
+          <w:sz w:val="21"/>
+          <w:szCs w:val="21"/>
+          <w:lang w:val="en-GB"/>
+        </w:rPr>
+        <w:t xml:space="preserve"> in the copied list, </w:t>
+      </w:r>
+      <w:r>
+        <w:rPr>
+          <w:rFonts w:ascii="Consolas" w:hAnsi="Consolas" w:eastAsia="Consolas" w:cs="Consolas"/>
+          <w:b w:val="0"/>
+          <w:bCs w:val="0"/>
+          <w:i w:val="0"/>
+          <w:iCs w:val="0"/>
+          <w:caps w:val="0"/>
+          <w:smallCaps w:val="0"/>
+          <w:noProof w:val="0"/>
+          <w:color w:val="546E7A"/>
+          <w:sz w:val="19"/>
+          <w:szCs w:val="19"/>
+          <w:lang w:val="en-GB"/>
+        </w:rPr>
+        <w:t>x.random --&gt; y</w:t>
+      </w:r>
+      <w:r>
+        <w:rPr>
+          <w:rFonts w:ascii="Source Sans Pro" w:hAnsi="Source Sans Pro" w:eastAsia="Source Sans Pro" w:cs="Source Sans Pro"/>
+          <w:b w:val="0"/>
+          <w:bCs w:val="0"/>
+          <w:i w:val="0"/>
+          <w:iCs w:val="0"/>
+          <w:caps w:val="0"/>
+          <w:smallCaps w:val="0"/>
+          <w:noProof w:val="0"/>
+          <w:color w:val="263238"/>
+          <w:sz w:val="21"/>
+          <w:szCs w:val="21"/>
+          <w:lang w:val="en-GB"/>
+        </w:rPr>
+        <w:t>.</w:t>
+      </w:r>
+    </w:p>
+    <w:p>
+      <w:pPr>
+        <w:bidi w:val="0"/>
+        <w:jc w:val="left"/>
+      </w:pPr>
+      <w:r>
+        <w:rPr>
+          <w:rFonts w:ascii="Source Sans Pro" w:hAnsi="Source Sans Pro" w:eastAsia="Source Sans Pro" w:cs="Source Sans Pro"/>
+          <w:b w:val="0"/>
+          <w:bCs w:val="0"/>
+          <w:i w:val="0"/>
+          <w:iCs w:val="0"/>
+          <w:caps w:val="0"/>
+          <w:smallCaps w:val="0"/>
+          <w:noProof w:val="0"/>
+          <w:color w:val="263238"/>
+          <w:sz w:val="21"/>
+          <w:szCs w:val="21"/>
+          <w:lang w:val="en-GB"/>
+        </w:rPr>
+        <w:t xml:space="preserve">Return </w:t>
+      </w:r>
+      <w:r>
+        <w:rPr>
+          <w:rFonts w:ascii="Source Sans Pro" w:hAnsi="Source Sans Pro" w:eastAsia="Source Sans Pro" w:cs="Source Sans Pro"/>
+          <w:b w:val="0"/>
+          <w:bCs w:val="0"/>
+          <w:i w:val="1"/>
+          <w:iCs w:val="1"/>
+          <w:caps w:val="0"/>
+          <w:smallCaps w:val="0"/>
+          <w:noProof w:val="0"/>
+          <w:color w:val="263238"/>
+          <w:sz w:val="21"/>
+          <w:szCs w:val="21"/>
+          <w:lang w:val="en-GB"/>
+        </w:rPr>
+        <w:t>the head of the copied linked list</w:t>
+      </w:r>
+      <w:r>
+        <w:rPr>
+          <w:rFonts w:ascii="Source Sans Pro" w:hAnsi="Source Sans Pro" w:eastAsia="Source Sans Pro" w:cs="Source Sans Pro"/>
+          <w:b w:val="0"/>
+          <w:bCs w:val="0"/>
+          <w:i w:val="0"/>
+          <w:iCs w:val="0"/>
+          <w:caps w:val="0"/>
+          <w:smallCaps w:val="0"/>
+          <w:noProof w:val="0"/>
+          <w:color w:val="263238"/>
+          <w:sz w:val="21"/>
+          <w:szCs w:val="21"/>
+          <w:lang w:val="en-GB"/>
+        </w:rPr>
+        <w:t>.</w:t>
+      </w:r>
+    </w:p>
+    <w:p>
+      <w:pPr>
+        <w:pStyle w:val="Normal"/>
+        <w:bidi w:val="0"/>
+        <w:spacing w:before="0" w:beforeAutospacing="off" w:after="160" w:afterAutospacing="off" w:line="240" w:lineRule="exact"/>
+        <w:ind w:left="0" w:right="0"/>
+        <w:jc w:val="left"/>
+        <w:rPr>
+          <w:rFonts w:ascii="Source Sans Pro" w:hAnsi="Source Sans Pro" w:eastAsia="Source Sans Pro" w:cs="Source Sans Pro"/>
+          <w:b w:val="1"/>
+          <w:bCs w:val="1"/>
+          <w:i w:val="0"/>
+          <w:iCs w:val="0"/>
+          <w:caps w:val="0"/>
+          <w:smallCaps w:val="0"/>
+          <w:noProof w:val="0"/>
+          <w:color w:val="515151"/>
+          <w:sz w:val="24"/>
+          <w:szCs w:val="24"/>
+          <w:lang w:val="en-GB"/>
+        </w:rPr>
+      </w:pPr>
+      <w:r>
+        <w:rPr>
+          <w:rFonts w:ascii="Source Sans Pro" w:hAnsi="Source Sans Pro" w:eastAsia="Source Sans Pro" w:cs="Source Sans Pro"/>
+          <w:b w:val="1"/>
+          <w:bCs w:val="1"/>
+          <w:i w:val="0"/>
+          <w:iCs w:val="0"/>
+          <w:caps w:val="0"/>
+          <w:smallCaps w:val="0"/>
+          <w:noProof w:val="0"/>
+          <w:color w:val="515151"/>
+          <w:sz w:val="24"/>
+          <w:szCs w:val="24"/>
+          <w:lang w:val="en-GB"/>
+        </w:rPr>
+        <w:t>Logic -</w:t>
+      </w:r>
+    </w:p>
+    <w:p>
+      <w:pPr>
+        <w:pStyle w:val="ListParagraph"/>
+        <w:numPr>
+          <w:ilvl w:val="0"/>
+          <w:numId w:val="14"/>
+        </w:numPr>
+        <w:bidi w:val="0"/>
+        <w:spacing w:before="0" w:beforeAutospacing="off" w:after="160" w:afterAutospacing="off" w:line="240" w:lineRule="exact"/>
+        <w:ind w:right="0"/>
+        <w:jc w:val="left"/>
+        <w:rPr>
+          <w:rFonts w:ascii="Source Sans Pro" w:hAnsi="Source Sans Pro" w:eastAsia="Source Sans Pro" w:cs="Source Sans Pro"/>
+          <w:b w:val="1"/>
+          <w:bCs w:val="1"/>
+          <w:i w:val="0"/>
+          <w:iCs w:val="0"/>
+          <w:caps w:val="0"/>
+          <w:smallCaps w:val="0"/>
+          <w:noProof w:val="0"/>
+          <w:color w:val="515151"/>
+          <w:sz w:val="24"/>
+          <w:szCs w:val="24"/>
+          <w:lang w:val="en-GB"/>
+        </w:rPr>
+      </w:pPr>
+      <w:r>
+        <w:rPr>
+          <w:rFonts w:ascii="Source Sans Pro" w:hAnsi="Source Sans Pro" w:eastAsia="Source Sans Pro" w:cs="Source Sans Pro"/>
+          <w:b w:val="0"/>
+          <w:bCs w:val="0"/>
+          <w:i w:val="0"/>
+          <w:iCs w:val="0"/>
+          <w:caps w:val="0"/>
+          <w:smallCaps w:val="0"/>
+          <w:noProof w:val="0"/>
+          <w:color w:val="515151"/>
+          <w:sz w:val="24"/>
+          <w:szCs w:val="24"/>
+          <w:lang w:val="en-GB"/>
+        </w:rPr>
+        <w:t>Interleave the 2 linked lists.</w:t>
+      </w:r>
+    </w:p>
+    <w:p>
+      <w:pPr>
+        <w:pStyle w:val="ListParagraph"/>
+        <w:numPr>
+          <w:ilvl w:val="0"/>
+          <w:numId w:val="14"/>
+        </w:numPr>
+        <w:bidi w:val="0"/>
+        <w:spacing w:before="0" w:beforeAutospacing="off" w:after="160" w:afterAutospacing="off" w:line="240" w:lineRule="exact"/>
+        <w:ind w:right="0"/>
+        <w:jc w:val="left"/>
+        <w:rPr>
+          <w:rFonts w:ascii="Source Sans Pro" w:hAnsi="Source Sans Pro" w:eastAsia="Source Sans Pro" w:cs="Source Sans Pro"/>
+          <w:b w:val="1"/>
+          <w:bCs w:val="1"/>
+          <w:i w:val="0"/>
+          <w:iCs w:val="0"/>
+          <w:caps w:val="0"/>
+          <w:smallCaps w:val="0"/>
+          <w:noProof w:val="0"/>
+          <w:color w:val="515151"/>
+          <w:sz w:val="24"/>
+          <w:szCs w:val="24"/>
+          <w:lang w:val="en-GB"/>
+        </w:rPr>
+      </w:pPr>
+      <w:r>
+        <w:rPr>
+          <w:rFonts w:ascii="Source Sans Pro" w:hAnsi="Source Sans Pro" w:eastAsia="Source Sans Pro" w:cs="Source Sans Pro"/>
+          <w:b w:val="0"/>
+          <w:bCs w:val="0"/>
+          <w:i w:val="0"/>
+          <w:iCs w:val="0"/>
+          <w:caps w:val="0"/>
+          <w:smallCaps w:val="0"/>
+          <w:noProof w:val="0"/>
+          <w:color w:val="515151"/>
+          <w:sz w:val="24"/>
+          <w:szCs w:val="24"/>
+          <w:lang w:val="en-GB"/>
+        </w:rPr>
+        <w:t>Make the random connections.</w:t>
+      </w:r>
+    </w:p>
+    <w:p>
+      <w:pPr>
+        <w:pStyle w:val="ListParagraph"/>
+        <w:numPr>
+          <w:ilvl w:val="0"/>
+          <w:numId w:val="14"/>
+        </w:numPr>
+        <w:bidi w:val="0"/>
+        <w:spacing w:before="0" w:beforeAutospacing="off" w:after="160" w:afterAutospacing="off" w:line="240" w:lineRule="exact"/>
+        <w:ind w:right="0"/>
+        <w:jc w:val="left"/>
+        <w:rPr>
+          <w:rFonts w:ascii="Source Sans Pro" w:hAnsi="Source Sans Pro" w:eastAsia="Source Sans Pro" w:cs="Source Sans Pro"/>
+          <w:b w:val="1"/>
+          <w:bCs w:val="1"/>
+          <w:i w:val="0"/>
+          <w:iCs w:val="0"/>
+          <w:caps w:val="0"/>
+          <w:smallCaps w:val="0"/>
+          <w:noProof w:val="0"/>
+          <w:color w:val="515151"/>
+          <w:sz w:val="24"/>
+          <w:szCs w:val="24"/>
+          <w:lang w:val="en-GB"/>
+        </w:rPr>
+      </w:pPr>
+      <w:r>
+        <w:rPr>
+          <w:rFonts w:ascii="Source Sans Pro" w:hAnsi="Source Sans Pro" w:eastAsia="Source Sans Pro" w:cs="Source Sans Pro"/>
+          <w:b w:val="0"/>
+          <w:bCs w:val="0"/>
+          <w:i w:val="0"/>
+          <w:iCs w:val="0"/>
+          <w:caps w:val="0"/>
+          <w:smallCaps w:val="0"/>
+          <w:noProof w:val="0"/>
+          <w:color w:val="515151"/>
+          <w:sz w:val="24"/>
+          <w:szCs w:val="24"/>
+          <w:lang w:val="en-GB"/>
+        </w:rPr>
+        <w:t>Separate the Linked List.</w:t>
+      </w:r>
+    </w:p>
+    <w:p>
+      <w:pPr>
+        <w:pStyle w:val="Normal"/>
+        <w:bidi w:val="0"/>
+        <w:spacing w:before="0" w:beforeAutospacing="off" w:after="160" w:afterAutospacing="off" w:line="240" w:lineRule="exact"/>
+        <w:ind w:left="0" w:right="0"/>
+        <w:jc w:val="left"/>
+        <w:rPr>
+          <w:rFonts w:ascii="Source Sans Pro" w:hAnsi="Source Sans Pro" w:eastAsia="Source Sans Pro" w:cs="Source Sans Pro"/>
+          <w:b w:val="1"/>
+          <w:bCs w:val="1"/>
+          <w:i w:val="0"/>
+          <w:iCs w:val="0"/>
+          <w:caps w:val="0"/>
+          <w:smallCaps w:val="0"/>
+          <w:noProof w:val="0"/>
+          <w:color w:val="515151"/>
+          <w:sz w:val="24"/>
+          <w:szCs w:val="24"/>
+          <w:lang w:val="en-GB"/>
+        </w:rPr>
+      </w:pPr>
+      <w:r>
+        <w:rPr>
+          <w:rFonts w:ascii="Source Sans Pro" w:hAnsi="Source Sans Pro" w:eastAsia="Source Sans Pro" w:cs="Source Sans Pro"/>
+          <w:b w:val="1"/>
+          <w:bCs w:val="1"/>
+          <w:i w:val="0"/>
+          <w:iCs w:val="0"/>
+          <w:caps w:val="0"/>
+          <w:smallCaps w:val="0"/>
+          <w:noProof w:val="0"/>
+          <w:color w:val="515151"/>
+          <w:sz w:val="24"/>
+          <w:szCs w:val="24"/>
+          <w:lang w:val="en-GB"/>
+        </w:rPr>
+        <w:t>Code -</w:t>
+      </w:r>
+    </w:p>
+    <w:p>
+      <w:pPr>
+        <w:pStyle w:val="Normal"/>
+        <w:bidi w:val="0"/>
+        <w:spacing w:before="0" w:beforeAutospacing="off" w:after="160" w:afterAutospacing="off" w:line="240" w:lineRule="exact"/>
+        <w:ind w:left="0" w:right="0"/>
+        <w:jc w:val="left"/>
+        <w:rPr>
+          <w:rFonts w:ascii="Source Sans Pro" w:hAnsi="Source Sans Pro" w:eastAsia="Source Sans Pro" w:cs="Source Sans Pro"/>
+          <w:b w:val="0"/>
+          <w:bCs w:val="0"/>
+          <w:i w:val="0"/>
+          <w:iCs w:val="0"/>
+          <w:caps w:val="0"/>
+          <w:smallCaps w:val="0"/>
+          <w:noProof w:val="0"/>
+          <w:color w:val="515151"/>
+          <w:sz w:val="24"/>
+          <w:szCs w:val="24"/>
+          <w:lang w:val="en-GB"/>
+        </w:rPr>
+      </w:pPr>
+      <w:r>
+        <w:rPr>
+          <w:rFonts w:ascii="Source Sans Pro" w:hAnsi="Source Sans Pro" w:eastAsia="Source Sans Pro" w:cs="Source Sans Pro"/>
+          <w:b w:val="0"/>
+          <w:bCs w:val="0"/>
+          <w:i w:val="0"/>
+          <w:iCs w:val="0"/>
+          <w:caps w:val="0"/>
+          <w:smallCaps w:val="0"/>
+          <w:noProof w:val="0"/>
+          <w:color w:val="515151"/>
+          <w:sz w:val="24"/>
+          <w:szCs w:val="24"/>
+          <w:lang w:val="en-GB"/>
+        </w:rPr>
+        <w:t>/*</w:t>
+      </w:r>
+    </w:p>
+    <w:p>
+      <w:pPr>
+        <w:pStyle w:val="Normal"/>
+        <w:bidi w:val="0"/>
+        <w:spacing w:before="0" w:beforeAutospacing="off" w:after="160" w:afterAutospacing="off" w:line="240" w:lineRule="exact"/>
+        <w:ind w:left="0" w:right="0"/>
+        <w:jc w:val="left"/>
+        <w:rPr>
+          <w:rFonts w:ascii="Source Sans Pro" w:hAnsi="Source Sans Pro" w:eastAsia="Source Sans Pro" w:cs="Source Sans Pro"/>
+          <w:b w:val="0"/>
+          <w:bCs w:val="0"/>
+          <w:i w:val="0"/>
+          <w:iCs w:val="0"/>
+          <w:caps w:val="0"/>
+          <w:smallCaps w:val="0"/>
+          <w:noProof w:val="0"/>
+          <w:color w:val="515151"/>
+          <w:sz w:val="24"/>
+          <w:szCs w:val="24"/>
+          <w:lang w:val="en-GB"/>
+        </w:rPr>
+      </w:pPr>
+      <w:r>
+        <w:rPr>
+          <w:rFonts w:ascii="Source Sans Pro" w:hAnsi="Source Sans Pro" w:eastAsia="Source Sans Pro" w:cs="Source Sans Pro"/>
+          <w:b w:val="0"/>
+          <w:bCs w:val="0"/>
+          <w:i w:val="0"/>
+          <w:iCs w:val="0"/>
+          <w:caps w:val="0"/>
+          <w:smallCaps w:val="0"/>
+          <w:noProof w:val="0"/>
+          <w:color w:val="515151"/>
+          <w:sz w:val="24"/>
+          <w:szCs w:val="24"/>
+          <w:lang w:val="en-GB"/>
+        </w:rPr>
+        <w:t>// Definition for a Node.</w:t>
+      </w:r>
+    </w:p>
+    <w:p>
+      <w:pPr>
+        <w:pStyle w:val="Normal"/>
+        <w:bidi w:val="0"/>
+        <w:spacing w:before="0" w:beforeAutospacing="off" w:after="160" w:afterAutospacing="off" w:line="240" w:lineRule="exact"/>
+        <w:ind w:left="0" w:right="0"/>
+        <w:jc w:val="left"/>
+        <w:rPr>
+          <w:rFonts w:ascii="Source Sans Pro" w:hAnsi="Source Sans Pro" w:eastAsia="Source Sans Pro" w:cs="Source Sans Pro"/>
+          <w:b w:val="0"/>
+          <w:bCs w:val="0"/>
+          <w:i w:val="0"/>
+          <w:iCs w:val="0"/>
+          <w:caps w:val="0"/>
+          <w:smallCaps w:val="0"/>
+          <w:noProof w:val="0"/>
+          <w:color w:val="515151"/>
+          <w:sz w:val="24"/>
+          <w:szCs w:val="24"/>
+          <w:lang w:val="en-GB"/>
+        </w:rPr>
+      </w:pPr>
+      <w:r>
+        <w:rPr>
+          <w:rFonts w:ascii="Source Sans Pro" w:hAnsi="Source Sans Pro" w:eastAsia="Source Sans Pro" w:cs="Source Sans Pro"/>
+          <w:b w:val="0"/>
+          <w:bCs w:val="0"/>
+          <w:i w:val="0"/>
+          <w:iCs w:val="0"/>
+          <w:caps w:val="0"/>
+          <w:smallCaps w:val="0"/>
+          <w:noProof w:val="0"/>
+          <w:color w:val="515151"/>
+          <w:sz w:val="24"/>
+          <w:szCs w:val="24"/>
+          <w:lang w:val="en-GB"/>
+        </w:rPr>
+        <w:t>class Node {</w:t>
+      </w:r>
+    </w:p>
+    <w:p>
+      <w:pPr>
+        <w:pStyle w:val="Normal"/>
+        <w:bidi w:val="0"/>
+        <w:spacing w:before="0" w:beforeAutospacing="off" w:after="160" w:afterAutospacing="off" w:line="240" w:lineRule="exact"/>
+        <w:ind w:left="0" w:right="0"/>
+        <w:jc w:val="left"/>
+        <w:rPr>
+          <w:rFonts w:ascii="Source Sans Pro" w:hAnsi="Source Sans Pro" w:eastAsia="Source Sans Pro" w:cs="Source Sans Pro"/>
+          <w:b w:val="0"/>
+          <w:bCs w:val="0"/>
+          <w:i w:val="0"/>
+          <w:iCs w:val="0"/>
+          <w:caps w:val="0"/>
+          <w:smallCaps w:val="0"/>
+          <w:noProof w:val="0"/>
+          <w:color w:val="515151"/>
+          <w:sz w:val="24"/>
+          <w:szCs w:val="24"/>
+          <w:lang w:val="en-GB"/>
+        </w:rPr>
+      </w:pPr>
+      <w:r>
+        <w:rPr>
+          <w:rFonts w:ascii="Source Sans Pro" w:hAnsi="Source Sans Pro" w:eastAsia="Source Sans Pro" w:cs="Source Sans Pro"/>
+          <w:b w:val="0"/>
+          <w:bCs w:val="0"/>
+          <w:i w:val="0"/>
+          <w:iCs w:val="0"/>
+          <w:caps w:val="0"/>
+          <w:smallCaps w:val="0"/>
+          <w:noProof w:val="0"/>
+          <w:color w:val="515151"/>
+          <w:sz w:val="24"/>
+          <w:szCs w:val="24"/>
+          <w:lang w:val="en-GB"/>
+        </w:rPr>
+        <w:t xml:space="preserve">    int </w:t>
+      </w:r>
+      <w:r>
+        <w:rPr>
+          <w:rFonts w:ascii="Source Sans Pro" w:hAnsi="Source Sans Pro" w:eastAsia="Source Sans Pro" w:cs="Source Sans Pro"/>
+          <w:b w:val="0"/>
+          <w:bCs w:val="0"/>
+          <w:i w:val="0"/>
+          <w:iCs w:val="0"/>
+          <w:caps w:val="0"/>
+          <w:smallCaps w:val="0"/>
+          <w:noProof w:val="0"/>
+          <w:color w:val="515151"/>
+          <w:sz w:val="24"/>
+          <w:szCs w:val="24"/>
+          <w:lang w:val="en-GB"/>
+        </w:rPr>
+        <w:t>val</w:t>
+      </w:r>
+      <w:r>
+        <w:rPr>
+          <w:rFonts w:ascii="Source Sans Pro" w:hAnsi="Source Sans Pro" w:eastAsia="Source Sans Pro" w:cs="Source Sans Pro"/>
+          <w:b w:val="0"/>
+          <w:bCs w:val="0"/>
+          <w:i w:val="0"/>
+          <w:iCs w:val="0"/>
+          <w:caps w:val="0"/>
+          <w:smallCaps w:val="0"/>
+          <w:noProof w:val="0"/>
+          <w:color w:val="515151"/>
+          <w:sz w:val="24"/>
+          <w:szCs w:val="24"/>
+          <w:lang w:val="en-GB"/>
+        </w:rPr>
+        <w:t>;</w:t>
+      </w:r>
+    </w:p>
+    <w:p>
+      <w:pPr>
+        <w:pStyle w:val="Normal"/>
+        <w:bidi w:val="0"/>
+        <w:spacing w:before="0" w:beforeAutospacing="off" w:after="160" w:afterAutospacing="off" w:line="240" w:lineRule="exact"/>
+        <w:ind w:left="0" w:right="0"/>
+        <w:jc w:val="left"/>
+        <w:rPr>
+          <w:rFonts w:ascii="Source Sans Pro" w:hAnsi="Source Sans Pro" w:eastAsia="Source Sans Pro" w:cs="Source Sans Pro"/>
+          <w:b w:val="0"/>
+          <w:bCs w:val="0"/>
+          <w:i w:val="0"/>
+          <w:iCs w:val="0"/>
+          <w:caps w:val="0"/>
+          <w:smallCaps w:val="0"/>
+          <w:noProof w:val="0"/>
+          <w:color w:val="515151"/>
+          <w:sz w:val="24"/>
+          <w:szCs w:val="24"/>
+          <w:lang w:val="en-GB"/>
+        </w:rPr>
+      </w:pPr>
+      <w:r>
+        <w:rPr>
+          <w:rFonts w:ascii="Source Sans Pro" w:hAnsi="Source Sans Pro" w:eastAsia="Source Sans Pro" w:cs="Source Sans Pro"/>
+          <w:b w:val="0"/>
+          <w:bCs w:val="0"/>
+          <w:i w:val="0"/>
+          <w:iCs w:val="0"/>
+          <w:caps w:val="0"/>
+          <w:smallCaps w:val="0"/>
+          <w:noProof w:val="0"/>
+          <w:color w:val="515151"/>
+          <w:sz w:val="24"/>
+          <w:szCs w:val="24"/>
+          <w:lang w:val="en-GB"/>
+        </w:rPr>
+        <w:t xml:space="preserve">    Node next;</w:t>
+      </w:r>
+    </w:p>
+    <w:p>
+      <w:pPr>
+        <w:pStyle w:val="Normal"/>
+        <w:bidi w:val="0"/>
+        <w:spacing w:before="0" w:beforeAutospacing="off" w:after="160" w:afterAutospacing="off" w:line="240" w:lineRule="exact"/>
+        <w:ind w:left="0" w:right="0"/>
+        <w:jc w:val="left"/>
+        <w:rPr>
+          <w:rFonts w:ascii="Source Sans Pro" w:hAnsi="Source Sans Pro" w:eastAsia="Source Sans Pro" w:cs="Source Sans Pro"/>
+          <w:b w:val="0"/>
+          <w:bCs w:val="0"/>
+          <w:i w:val="0"/>
+          <w:iCs w:val="0"/>
+          <w:caps w:val="0"/>
+          <w:smallCaps w:val="0"/>
+          <w:noProof w:val="0"/>
+          <w:color w:val="515151"/>
+          <w:sz w:val="24"/>
+          <w:szCs w:val="24"/>
+          <w:lang w:val="en-GB"/>
+        </w:rPr>
+      </w:pPr>
+      <w:r>
+        <w:rPr>
+          <w:rFonts w:ascii="Source Sans Pro" w:hAnsi="Source Sans Pro" w:eastAsia="Source Sans Pro" w:cs="Source Sans Pro"/>
+          <w:b w:val="0"/>
+          <w:bCs w:val="0"/>
+          <w:i w:val="0"/>
+          <w:iCs w:val="0"/>
+          <w:caps w:val="0"/>
+          <w:smallCaps w:val="0"/>
+          <w:noProof w:val="0"/>
+          <w:color w:val="515151"/>
+          <w:sz w:val="24"/>
+          <w:szCs w:val="24"/>
+          <w:lang w:val="en-GB"/>
+        </w:rPr>
+        <w:t xml:space="preserve">    Node random;</w:t>
+      </w:r>
+    </w:p>
+    <w:p>
+      <w:pPr>
+        <w:pStyle w:val="Normal"/>
+        <w:bidi w:val="0"/>
+        <w:spacing w:before="0" w:beforeAutospacing="off" w:after="160" w:afterAutospacing="off" w:line="240" w:lineRule="exact"/>
+        <w:ind w:left="0" w:right="0"/>
+        <w:jc w:val="left"/>
+        <w:rPr>
+          <w:rFonts w:ascii="Source Sans Pro" w:hAnsi="Source Sans Pro" w:eastAsia="Source Sans Pro" w:cs="Source Sans Pro"/>
+          <w:b w:val="0"/>
+          <w:bCs w:val="0"/>
+          <w:i w:val="0"/>
+          <w:iCs w:val="0"/>
+          <w:caps w:val="0"/>
+          <w:smallCaps w:val="0"/>
+          <w:noProof w:val="0"/>
+          <w:color w:val="515151"/>
+          <w:sz w:val="24"/>
+          <w:szCs w:val="24"/>
+          <w:lang w:val="en-GB"/>
+        </w:rPr>
+      </w:pPr>
+      <w:r>
+        <w:rPr>
+          <w:rFonts w:ascii="Source Sans Pro" w:hAnsi="Source Sans Pro" w:eastAsia="Source Sans Pro" w:cs="Source Sans Pro"/>
+          <w:b w:val="0"/>
+          <w:bCs w:val="0"/>
+          <w:i w:val="0"/>
+          <w:iCs w:val="0"/>
+          <w:caps w:val="0"/>
+          <w:smallCaps w:val="0"/>
+          <w:noProof w:val="0"/>
+          <w:color w:val="515151"/>
+          <w:sz w:val="24"/>
+          <w:szCs w:val="24"/>
+          <w:lang w:val="en-GB"/>
+        </w:rPr>
+        <w:t xml:space="preserve"> </w:t>
+      </w:r>
+    </w:p>
+    <w:p>
+      <w:pPr>
+        <w:pStyle w:val="Normal"/>
+        <w:bidi w:val="0"/>
+        <w:spacing w:before="0" w:beforeAutospacing="off" w:after="160" w:afterAutospacing="off" w:line="240" w:lineRule="exact"/>
+        <w:ind w:left="0" w:right="0"/>
+        <w:jc w:val="left"/>
+        <w:rPr>
+          <w:rFonts w:ascii="Source Sans Pro" w:hAnsi="Source Sans Pro" w:eastAsia="Source Sans Pro" w:cs="Source Sans Pro"/>
+          <w:b w:val="0"/>
+          <w:bCs w:val="0"/>
+          <w:i w:val="0"/>
+          <w:iCs w:val="0"/>
+          <w:caps w:val="0"/>
+          <w:smallCaps w:val="0"/>
+          <w:noProof w:val="0"/>
+          <w:color w:val="515151"/>
+          <w:sz w:val="24"/>
+          <w:szCs w:val="24"/>
+          <w:lang w:val="en-GB"/>
+        </w:rPr>
+      </w:pPr>
+      <w:r>
+        <w:rPr>
+          <w:rFonts w:ascii="Source Sans Pro" w:hAnsi="Source Sans Pro" w:eastAsia="Source Sans Pro" w:cs="Source Sans Pro"/>
+          <w:b w:val="0"/>
+          <w:bCs w:val="0"/>
+          <w:i w:val="0"/>
+          <w:iCs w:val="0"/>
+          <w:caps w:val="0"/>
+          <w:smallCaps w:val="0"/>
+          <w:noProof w:val="0"/>
+          <w:color w:val="515151"/>
+          <w:sz w:val="24"/>
+          <w:szCs w:val="24"/>
+          <w:lang w:val="en-GB"/>
+        </w:rPr>
+        <w:t xml:space="preserve">    public </w:t>
+      </w:r>
+      <w:r>
+        <w:rPr>
+          <w:rFonts w:ascii="Source Sans Pro" w:hAnsi="Source Sans Pro" w:eastAsia="Source Sans Pro" w:cs="Source Sans Pro"/>
+          <w:b w:val="0"/>
+          <w:bCs w:val="0"/>
+          <w:i w:val="0"/>
+          <w:iCs w:val="0"/>
+          <w:caps w:val="0"/>
+          <w:smallCaps w:val="0"/>
+          <w:noProof w:val="0"/>
+          <w:color w:val="515151"/>
+          <w:sz w:val="24"/>
+          <w:szCs w:val="24"/>
+          <w:lang w:val="en-GB"/>
+        </w:rPr>
+        <w:t>Node(</w:t>
+      </w:r>
+      <w:r>
+        <w:rPr>
+          <w:rFonts w:ascii="Source Sans Pro" w:hAnsi="Source Sans Pro" w:eastAsia="Source Sans Pro" w:cs="Source Sans Pro"/>
+          <w:b w:val="0"/>
+          <w:bCs w:val="0"/>
+          <w:i w:val="0"/>
+          <w:iCs w:val="0"/>
+          <w:caps w:val="0"/>
+          <w:smallCaps w:val="0"/>
+          <w:noProof w:val="0"/>
+          <w:color w:val="515151"/>
+          <w:sz w:val="24"/>
+          <w:szCs w:val="24"/>
+          <w:lang w:val="en-GB"/>
+        </w:rPr>
+        <w:t xml:space="preserve">int </w:t>
+      </w:r>
+      <w:r>
+        <w:rPr>
+          <w:rFonts w:ascii="Source Sans Pro" w:hAnsi="Source Sans Pro" w:eastAsia="Source Sans Pro" w:cs="Source Sans Pro"/>
+          <w:b w:val="0"/>
+          <w:bCs w:val="0"/>
+          <w:i w:val="0"/>
+          <w:iCs w:val="0"/>
+          <w:caps w:val="0"/>
+          <w:smallCaps w:val="0"/>
+          <w:noProof w:val="0"/>
+          <w:color w:val="515151"/>
+          <w:sz w:val="24"/>
+          <w:szCs w:val="24"/>
+          <w:lang w:val="en-GB"/>
+        </w:rPr>
+        <w:t>val</w:t>
+      </w:r>
+      <w:r>
+        <w:rPr>
+          <w:rFonts w:ascii="Source Sans Pro" w:hAnsi="Source Sans Pro" w:eastAsia="Source Sans Pro" w:cs="Source Sans Pro"/>
+          <w:b w:val="0"/>
+          <w:bCs w:val="0"/>
+          <w:i w:val="0"/>
+          <w:iCs w:val="0"/>
+          <w:caps w:val="0"/>
+          <w:smallCaps w:val="0"/>
+          <w:noProof w:val="0"/>
+          <w:color w:val="515151"/>
+          <w:sz w:val="24"/>
+          <w:szCs w:val="24"/>
+          <w:lang w:val="en-GB"/>
+        </w:rPr>
+        <w:t>) {</w:t>
+      </w:r>
+    </w:p>
+    <w:p>
+      <w:pPr>
+        <w:pStyle w:val="Normal"/>
+        <w:bidi w:val="0"/>
+        <w:spacing w:before="0" w:beforeAutospacing="off" w:after="160" w:afterAutospacing="off" w:line="240" w:lineRule="exact"/>
+        <w:ind w:left="0" w:right="0"/>
+        <w:jc w:val="left"/>
+        <w:rPr>
+          <w:rFonts w:ascii="Source Sans Pro" w:hAnsi="Source Sans Pro" w:eastAsia="Source Sans Pro" w:cs="Source Sans Pro"/>
+          <w:b w:val="0"/>
+          <w:bCs w:val="0"/>
+          <w:i w:val="0"/>
+          <w:iCs w:val="0"/>
+          <w:caps w:val="0"/>
+          <w:smallCaps w:val="0"/>
+          <w:noProof w:val="0"/>
+          <w:color w:val="515151"/>
+          <w:sz w:val="24"/>
+          <w:szCs w:val="24"/>
+          <w:lang w:val="en-GB"/>
+        </w:rPr>
+      </w:pPr>
+      <w:r>
+        <w:rPr>
+          <w:rFonts w:ascii="Source Sans Pro" w:hAnsi="Source Sans Pro" w:eastAsia="Source Sans Pro" w:cs="Source Sans Pro"/>
+          <w:b w:val="0"/>
+          <w:bCs w:val="0"/>
+          <w:i w:val="0"/>
+          <w:iCs w:val="0"/>
+          <w:caps w:val="0"/>
+          <w:smallCaps w:val="0"/>
+          <w:noProof w:val="0"/>
+          <w:color w:val="515151"/>
+          <w:sz w:val="24"/>
+          <w:szCs w:val="24"/>
+          <w:lang w:val="en-GB"/>
+        </w:rPr>
+        <w:t xml:space="preserve">        </w:t>
+      </w:r>
+      <w:r>
+        <w:rPr>
+          <w:rFonts w:ascii="Source Sans Pro" w:hAnsi="Source Sans Pro" w:eastAsia="Source Sans Pro" w:cs="Source Sans Pro"/>
+          <w:b w:val="0"/>
+          <w:bCs w:val="0"/>
+          <w:i w:val="0"/>
+          <w:iCs w:val="0"/>
+          <w:caps w:val="0"/>
+          <w:smallCaps w:val="0"/>
+          <w:noProof w:val="0"/>
+          <w:color w:val="515151"/>
+          <w:sz w:val="24"/>
+          <w:szCs w:val="24"/>
+          <w:lang w:val="en-GB"/>
+        </w:rPr>
+        <w:t>this.val</w:t>
+      </w:r>
+      <w:r>
+        <w:rPr>
+          <w:rFonts w:ascii="Source Sans Pro" w:hAnsi="Source Sans Pro" w:eastAsia="Source Sans Pro" w:cs="Source Sans Pro"/>
+          <w:b w:val="0"/>
+          <w:bCs w:val="0"/>
+          <w:i w:val="0"/>
+          <w:iCs w:val="0"/>
+          <w:caps w:val="0"/>
+          <w:smallCaps w:val="0"/>
+          <w:noProof w:val="0"/>
+          <w:color w:val="515151"/>
+          <w:sz w:val="24"/>
+          <w:szCs w:val="24"/>
+          <w:lang w:val="en-GB"/>
+        </w:rPr>
+        <w:t xml:space="preserve"> = </w:t>
+      </w:r>
+      <w:r>
+        <w:rPr>
+          <w:rFonts w:ascii="Source Sans Pro" w:hAnsi="Source Sans Pro" w:eastAsia="Source Sans Pro" w:cs="Source Sans Pro"/>
+          <w:b w:val="0"/>
+          <w:bCs w:val="0"/>
+          <w:i w:val="0"/>
+          <w:iCs w:val="0"/>
+          <w:caps w:val="0"/>
+          <w:smallCaps w:val="0"/>
+          <w:noProof w:val="0"/>
+          <w:color w:val="515151"/>
+          <w:sz w:val="24"/>
+          <w:szCs w:val="24"/>
+          <w:lang w:val="en-GB"/>
+        </w:rPr>
+        <w:t>val</w:t>
+      </w:r>
+      <w:r>
+        <w:rPr>
+          <w:rFonts w:ascii="Source Sans Pro" w:hAnsi="Source Sans Pro" w:eastAsia="Source Sans Pro" w:cs="Source Sans Pro"/>
+          <w:b w:val="0"/>
+          <w:bCs w:val="0"/>
+          <w:i w:val="0"/>
+          <w:iCs w:val="0"/>
+          <w:caps w:val="0"/>
+          <w:smallCaps w:val="0"/>
+          <w:noProof w:val="0"/>
+          <w:color w:val="515151"/>
+          <w:sz w:val="24"/>
+          <w:szCs w:val="24"/>
+          <w:lang w:val="en-GB"/>
+        </w:rPr>
+        <w:t>;</w:t>
+      </w:r>
+    </w:p>
+    <w:p>
+      <w:pPr>
+        <w:pStyle w:val="Normal"/>
+        <w:bidi w:val="0"/>
+        <w:spacing w:before="0" w:beforeAutospacing="off" w:after="160" w:afterAutospacing="off" w:line="240" w:lineRule="exact"/>
+        <w:ind w:left="0" w:right="0"/>
+        <w:jc w:val="left"/>
+        <w:rPr>
+          <w:rFonts w:ascii="Source Sans Pro" w:hAnsi="Source Sans Pro" w:eastAsia="Source Sans Pro" w:cs="Source Sans Pro"/>
+          <w:b w:val="0"/>
+          <w:bCs w:val="0"/>
+          <w:i w:val="0"/>
+          <w:iCs w:val="0"/>
+          <w:caps w:val="0"/>
+          <w:smallCaps w:val="0"/>
+          <w:noProof w:val="0"/>
+          <w:color w:val="515151"/>
+          <w:sz w:val="24"/>
+          <w:szCs w:val="24"/>
+          <w:lang w:val="en-GB"/>
+        </w:rPr>
+      </w:pPr>
+      <w:r>
+        <w:rPr>
+          <w:rFonts w:ascii="Source Sans Pro" w:hAnsi="Source Sans Pro" w:eastAsia="Source Sans Pro" w:cs="Source Sans Pro"/>
+          <w:b w:val="0"/>
+          <w:bCs w:val="0"/>
+          <w:i w:val="0"/>
+          <w:iCs w:val="0"/>
+          <w:caps w:val="0"/>
+          <w:smallCaps w:val="0"/>
+          <w:noProof w:val="0"/>
+          <w:color w:val="515151"/>
+          <w:sz w:val="24"/>
+          <w:szCs w:val="24"/>
+          <w:lang w:val="en-GB"/>
+        </w:rPr>
+        <w:t xml:space="preserve">        </w:t>
+      </w:r>
+      <w:r>
+        <w:rPr>
+          <w:rFonts w:ascii="Source Sans Pro" w:hAnsi="Source Sans Pro" w:eastAsia="Source Sans Pro" w:cs="Source Sans Pro"/>
+          <w:b w:val="0"/>
+          <w:bCs w:val="0"/>
+          <w:i w:val="0"/>
+          <w:iCs w:val="0"/>
+          <w:caps w:val="0"/>
+          <w:smallCaps w:val="0"/>
+          <w:noProof w:val="0"/>
+          <w:color w:val="515151"/>
+          <w:sz w:val="24"/>
+          <w:szCs w:val="24"/>
+          <w:lang w:val="en-GB"/>
+        </w:rPr>
+        <w:t>this.next</w:t>
+      </w:r>
+      <w:r>
+        <w:rPr>
+          <w:rFonts w:ascii="Source Sans Pro" w:hAnsi="Source Sans Pro" w:eastAsia="Source Sans Pro" w:cs="Source Sans Pro"/>
+          <w:b w:val="0"/>
+          <w:bCs w:val="0"/>
+          <w:i w:val="0"/>
+          <w:iCs w:val="0"/>
+          <w:caps w:val="0"/>
+          <w:smallCaps w:val="0"/>
+          <w:noProof w:val="0"/>
+          <w:color w:val="515151"/>
+          <w:sz w:val="24"/>
+          <w:szCs w:val="24"/>
+          <w:lang w:val="en-GB"/>
+        </w:rPr>
+        <w:t xml:space="preserve"> = null;</w:t>
+      </w:r>
+    </w:p>
+    <w:p>
+      <w:pPr>
+        <w:pStyle w:val="Normal"/>
+        <w:bidi w:val="0"/>
+        <w:spacing w:before="0" w:beforeAutospacing="off" w:after="160" w:afterAutospacing="off" w:line="240" w:lineRule="exact"/>
+        <w:ind w:left="0" w:right="0"/>
+        <w:jc w:val="left"/>
+        <w:rPr>
+          <w:rFonts w:ascii="Source Sans Pro" w:hAnsi="Source Sans Pro" w:eastAsia="Source Sans Pro" w:cs="Source Sans Pro"/>
+          <w:b w:val="0"/>
+          <w:bCs w:val="0"/>
+          <w:i w:val="0"/>
+          <w:iCs w:val="0"/>
+          <w:caps w:val="0"/>
+          <w:smallCaps w:val="0"/>
+          <w:noProof w:val="0"/>
+          <w:color w:val="515151"/>
+          <w:sz w:val="24"/>
+          <w:szCs w:val="24"/>
+          <w:lang w:val="en-GB"/>
+        </w:rPr>
+      </w:pPr>
+      <w:r>
+        <w:rPr>
+          <w:rFonts w:ascii="Source Sans Pro" w:hAnsi="Source Sans Pro" w:eastAsia="Source Sans Pro" w:cs="Source Sans Pro"/>
+          <w:b w:val="0"/>
+          <w:bCs w:val="0"/>
+          <w:i w:val="0"/>
+          <w:iCs w:val="0"/>
+          <w:caps w:val="0"/>
+          <w:smallCaps w:val="0"/>
+          <w:noProof w:val="0"/>
+          <w:color w:val="515151"/>
+          <w:sz w:val="24"/>
+          <w:szCs w:val="24"/>
+          <w:lang w:val="en-GB"/>
+        </w:rPr>
+        <w:t xml:space="preserve">        </w:t>
+      </w:r>
+      <w:r>
+        <w:rPr>
+          <w:rFonts w:ascii="Source Sans Pro" w:hAnsi="Source Sans Pro" w:eastAsia="Source Sans Pro" w:cs="Source Sans Pro"/>
+          <w:b w:val="0"/>
+          <w:bCs w:val="0"/>
+          <w:i w:val="0"/>
+          <w:iCs w:val="0"/>
+          <w:caps w:val="0"/>
+          <w:smallCaps w:val="0"/>
+          <w:noProof w:val="0"/>
+          <w:color w:val="515151"/>
+          <w:sz w:val="24"/>
+          <w:szCs w:val="24"/>
+          <w:lang w:val="en-GB"/>
+        </w:rPr>
+        <w:t>this.random</w:t>
+      </w:r>
+      <w:r>
+        <w:rPr>
+          <w:rFonts w:ascii="Source Sans Pro" w:hAnsi="Source Sans Pro" w:eastAsia="Source Sans Pro" w:cs="Source Sans Pro"/>
+          <w:b w:val="0"/>
+          <w:bCs w:val="0"/>
+          <w:i w:val="0"/>
+          <w:iCs w:val="0"/>
+          <w:caps w:val="0"/>
+          <w:smallCaps w:val="0"/>
+          <w:noProof w:val="0"/>
+          <w:color w:val="515151"/>
+          <w:sz w:val="24"/>
+          <w:szCs w:val="24"/>
+          <w:lang w:val="en-GB"/>
+        </w:rPr>
+        <w:t xml:space="preserve"> = null;</w:t>
+      </w:r>
+    </w:p>
+    <w:p>
+      <w:pPr>
+        <w:pStyle w:val="Normal"/>
+        <w:bidi w:val="0"/>
+        <w:spacing w:before="0" w:beforeAutospacing="off" w:after="160" w:afterAutospacing="off" w:line="240" w:lineRule="exact"/>
+        <w:ind w:left="0" w:right="0"/>
+        <w:jc w:val="left"/>
+        <w:rPr>
+          <w:rFonts w:ascii="Source Sans Pro" w:hAnsi="Source Sans Pro" w:eastAsia="Source Sans Pro" w:cs="Source Sans Pro"/>
+          <w:b w:val="0"/>
+          <w:bCs w:val="0"/>
+          <w:i w:val="0"/>
+          <w:iCs w:val="0"/>
+          <w:caps w:val="0"/>
+          <w:smallCaps w:val="0"/>
+          <w:noProof w:val="0"/>
+          <w:color w:val="515151"/>
+          <w:sz w:val="24"/>
+          <w:szCs w:val="24"/>
+          <w:lang w:val="en-GB"/>
+        </w:rPr>
+      </w:pPr>
+      <w:r>
+        <w:rPr>
+          <w:rFonts w:ascii="Source Sans Pro" w:hAnsi="Source Sans Pro" w:eastAsia="Source Sans Pro" w:cs="Source Sans Pro"/>
+          <w:b w:val="0"/>
+          <w:bCs w:val="0"/>
+          <w:i w:val="0"/>
+          <w:iCs w:val="0"/>
+          <w:caps w:val="0"/>
+          <w:smallCaps w:val="0"/>
+          <w:noProof w:val="0"/>
+          <w:color w:val="515151"/>
+          <w:sz w:val="24"/>
+          <w:szCs w:val="24"/>
+          <w:lang w:val="en-GB"/>
+        </w:rPr>
+        <w:t xml:space="preserve">    }</w:t>
+      </w:r>
+    </w:p>
+    <w:p>
+      <w:pPr>
+        <w:pStyle w:val="Normal"/>
+        <w:bidi w:val="0"/>
+        <w:spacing w:before="0" w:beforeAutospacing="off" w:after="160" w:afterAutospacing="off" w:line="240" w:lineRule="exact"/>
+        <w:ind w:left="0" w:right="0"/>
+        <w:jc w:val="left"/>
+        <w:rPr>
+          <w:rFonts w:ascii="Source Sans Pro" w:hAnsi="Source Sans Pro" w:eastAsia="Source Sans Pro" w:cs="Source Sans Pro"/>
+          <w:b w:val="0"/>
+          <w:bCs w:val="0"/>
+          <w:i w:val="0"/>
+          <w:iCs w:val="0"/>
+          <w:caps w:val="0"/>
+          <w:smallCaps w:val="0"/>
+          <w:noProof w:val="0"/>
+          <w:color w:val="515151"/>
+          <w:sz w:val="24"/>
+          <w:szCs w:val="24"/>
+          <w:lang w:val="en-GB"/>
+        </w:rPr>
+      </w:pPr>
+      <w:r>
+        <w:rPr>
+          <w:rFonts w:ascii="Source Sans Pro" w:hAnsi="Source Sans Pro" w:eastAsia="Source Sans Pro" w:cs="Source Sans Pro"/>
+          <w:b w:val="0"/>
+          <w:bCs w:val="0"/>
+          <w:i w:val="0"/>
+          <w:iCs w:val="0"/>
+          <w:caps w:val="0"/>
+          <w:smallCaps w:val="0"/>
+          <w:noProof w:val="0"/>
+          <w:color w:val="515151"/>
+          <w:sz w:val="24"/>
+          <w:szCs w:val="24"/>
+          <w:lang w:val="en-GB"/>
+        </w:rPr>
+        <w:t>}</w:t>
+      </w:r>
+    </w:p>
+    <w:p>
+      <w:pPr>
+        <w:pStyle w:val="Normal"/>
+        <w:bidi w:val="0"/>
+        <w:spacing w:before="0" w:beforeAutospacing="off" w:after="160" w:afterAutospacing="off" w:line="240" w:lineRule="exact"/>
+        <w:ind w:left="0" w:right="0"/>
+        <w:jc w:val="left"/>
+        <w:rPr>
+          <w:rFonts w:ascii="Source Sans Pro" w:hAnsi="Source Sans Pro" w:eastAsia="Source Sans Pro" w:cs="Source Sans Pro"/>
+          <w:b w:val="0"/>
+          <w:bCs w:val="0"/>
+          <w:i w:val="0"/>
+          <w:iCs w:val="0"/>
+          <w:caps w:val="0"/>
+          <w:smallCaps w:val="0"/>
+          <w:noProof w:val="0"/>
+          <w:color w:val="515151"/>
+          <w:sz w:val="24"/>
+          <w:szCs w:val="24"/>
+          <w:lang w:val="en-GB"/>
+        </w:rPr>
+      </w:pPr>
+      <w:r>
+        <w:rPr>
+          <w:rFonts w:ascii="Source Sans Pro" w:hAnsi="Source Sans Pro" w:eastAsia="Source Sans Pro" w:cs="Source Sans Pro"/>
+          <w:b w:val="0"/>
+          <w:bCs w:val="0"/>
+          <w:i w:val="0"/>
+          <w:iCs w:val="0"/>
+          <w:caps w:val="0"/>
+          <w:smallCaps w:val="0"/>
+          <w:noProof w:val="0"/>
+          <w:color w:val="515151"/>
+          <w:sz w:val="24"/>
+          <w:szCs w:val="24"/>
+          <w:lang w:val="en-GB"/>
+        </w:rPr>
+        <w:t>*/</w:t>
+      </w:r>
+    </w:p>
+    <w:p>
+      <w:pPr>
+        <w:pStyle w:val="Normal"/>
+        <w:bidi w:val="0"/>
+        <w:spacing w:before="0" w:beforeAutospacing="off" w:after="160" w:afterAutospacing="off" w:line="240" w:lineRule="exact"/>
+        <w:ind w:left="0" w:right="0"/>
+        <w:jc w:val="left"/>
+        <w:rPr>
+          <w:rFonts w:ascii="Source Sans Pro" w:hAnsi="Source Sans Pro" w:eastAsia="Source Sans Pro" w:cs="Source Sans Pro"/>
+          <w:b w:val="0"/>
+          <w:bCs w:val="0"/>
+          <w:i w:val="0"/>
+          <w:iCs w:val="0"/>
+          <w:caps w:val="0"/>
+          <w:smallCaps w:val="0"/>
+          <w:noProof w:val="0"/>
+          <w:color w:val="515151"/>
+          <w:sz w:val="24"/>
+          <w:szCs w:val="24"/>
+          <w:lang w:val="en-GB"/>
+        </w:rPr>
+      </w:pPr>
+      <w:r>
+        <w:rPr>
+          <w:rFonts w:ascii="Source Sans Pro" w:hAnsi="Source Sans Pro" w:eastAsia="Source Sans Pro" w:cs="Source Sans Pro"/>
+          <w:b w:val="0"/>
+          <w:bCs w:val="0"/>
+          <w:i w:val="0"/>
+          <w:iCs w:val="0"/>
+          <w:caps w:val="0"/>
+          <w:smallCaps w:val="0"/>
+          <w:noProof w:val="0"/>
+          <w:color w:val="515151"/>
+          <w:sz w:val="24"/>
+          <w:szCs w:val="24"/>
+          <w:lang w:val="en-GB"/>
+        </w:rPr>
+        <w:t xml:space="preserve"> </w:t>
+      </w:r>
+    </w:p>
+    <w:p>
+      <w:pPr>
+        <w:pStyle w:val="Normal"/>
+        <w:bidi w:val="0"/>
+        <w:spacing w:before="0" w:beforeAutospacing="off" w:after="160" w:afterAutospacing="off" w:line="240" w:lineRule="exact"/>
+        <w:ind w:left="0" w:right="0"/>
+        <w:jc w:val="left"/>
+        <w:rPr>
+          <w:rFonts w:ascii="Source Sans Pro" w:hAnsi="Source Sans Pro" w:eastAsia="Source Sans Pro" w:cs="Source Sans Pro"/>
+          <w:b w:val="0"/>
+          <w:bCs w:val="0"/>
+          <w:i w:val="0"/>
+          <w:iCs w:val="0"/>
+          <w:caps w:val="0"/>
+          <w:smallCaps w:val="0"/>
+          <w:noProof w:val="0"/>
+          <w:color w:val="515151"/>
+          <w:sz w:val="24"/>
+          <w:szCs w:val="24"/>
+          <w:lang w:val="en-GB"/>
+        </w:rPr>
+      </w:pPr>
+      <w:r>
+        <w:rPr>
+          <w:rFonts w:ascii="Source Sans Pro" w:hAnsi="Source Sans Pro" w:eastAsia="Source Sans Pro" w:cs="Source Sans Pro"/>
+          <w:b w:val="0"/>
+          <w:bCs w:val="0"/>
+          <w:i w:val="0"/>
+          <w:iCs w:val="0"/>
+          <w:caps w:val="0"/>
+          <w:smallCaps w:val="0"/>
+          <w:noProof w:val="0"/>
+          <w:color w:val="515151"/>
+          <w:sz w:val="24"/>
+          <w:szCs w:val="24"/>
+          <w:lang w:val="en-GB"/>
+        </w:rPr>
+        <w:t>class Solution {</w:t>
+      </w:r>
+    </w:p>
+    <w:p>
+      <w:pPr>
+        <w:pStyle w:val="Normal"/>
+        <w:bidi w:val="0"/>
+        <w:spacing w:before="0" w:beforeAutospacing="off" w:after="160" w:afterAutospacing="off" w:line="240" w:lineRule="exact"/>
+        <w:ind w:left="0" w:right="0"/>
+        <w:jc w:val="left"/>
+        <w:rPr>
+          <w:rFonts w:ascii="Source Sans Pro" w:hAnsi="Source Sans Pro" w:eastAsia="Source Sans Pro" w:cs="Source Sans Pro"/>
+          <w:b w:val="0"/>
+          <w:bCs w:val="0"/>
+          <w:i w:val="0"/>
+          <w:iCs w:val="0"/>
+          <w:caps w:val="0"/>
+          <w:smallCaps w:val="0"/>
+          <w:noProof w:val="0"/>
+          <w:color w:val="515151"/>
+          <w:sz w:val="24"/>
+          <w:szCs w:val="24"/>
+          <w:lang w:val="en-GB"/>
+        </w:rPr>
+      </w:pPr>
+      <w:r>
+        <w:rPr>
+          <w:rFonts w:ascii="Source Sans Pro" w:hAnsi="Source Sans Pro" w:eastAsia="Source Sans Pro" w:cs="Source Sans Pro"/>
+          <w:b w:val="0"/>
+          <w:bCs w:val="0"/>
+          <w:i w:val="0"/>
+          <w:iCs w:val="0"/>
+          <w:caps w:val="0"/>
+          <w:smallCaps w:val="0"/>
+          <w:noProof w:val="0"/>
+          <w:color w:val="515151"/>
+          <w:sz w:val="24"/>
+          <w:szCs w:val="24"/>
+          <w:lang w:val="en-GB"/>
+        </w:rPr>
+        <w:t xml:space="preserve">    public Node </w:t>
+      </w:r>
+      <w:r>
+        <w:rPr>
+          <w:rFonts w:ascii="Source Sans Pro" w:hAnsi="Source Sans Pro" w:eastAsia="Source Sans Pro" w:cs="Source Sans Pro"/>
+          <w:b w:val="0"/>
+          <w:bCs w:val="0"/>
+          <w:i w:val="0"/>
+          <w:iCs w:val="0"/>
+          <w:caps w:val="0"/>
+          <w:smallCaps w:val="0"/>
+          <w:noProof w:val="0"/>
+          <w:color w:val="515151"/>
+          <w:sz w:val="24"/>
+          <w:szCs w:val="24"/>
+          <w:lang w:val="en-GB"/>
+        </w:rPr>
+        <w:t>copyRandomList</w:t>
+      </w:r>
+      <w:r>
+        <w:rPr>
+          <w:rFonts w:ascii="Source Sans Pro" w:hAnsi="Source Sans Pro" w:eastAsia="Source Sans Pro" w:cs="Source Sans Pro"/>
+          <w:b w:val="0"/>
+          <w:bCs w:val="0"/>
+          <w:i w:val="0"/>
+          <w:iCs w:val="0"/>
+          <w:caps w:val="0"/>
+          <w:smallCaps w:val="0"/>
+          <w:noProof w:val="0"/>
+          <w:color w:val="515151"/>
+          <w:sz w:val="24"/>
+          <w:szCs w:val="24"/>
+          <w:lang w:val="en-GB"/>
+        </w:rPr>
+        <w:t>(Node head) {</w:t>
+      </w:r>
+    </w:p>
+    <w:p>
+      <w:pPr>
+        <w:pStyle w:val="Normal"/>
+        <w:bidi w:val="0"/>
+        <w:spacing w:before="0" w:beforeAutospacing="off" w:after="160" w:afterAutospacing="off" w:line="240" w:lineRule="exact"/>
+        <w:ind w:left="0" w:right="0"/>
+        <w:jc w:val="left"/>
+        <w:rPr>
+          <w:rFonts w:ascii="Source Sans Pro" w:hAnsi="Source Sans Pro" w:eastAsia="Source Sans Pro" w:cs="Source Sans Pro"/>
+          <w:b w:val="0"/>
+          <w:bCs w:val="0"/>
+          <w:i w:val="0"/>
+          <w:iCs w:val="0"/>
+          <w:caps w:val="0"/>
+          <w:smallCaps w:val="0"/>
+          <w:noProof w:val="0"/>
+          <w:color w:val="515151"/>
+          <w:sz w:val="24"/>
+          <w:szCs w:val="24"/>
+          <w:lang w:val="en-GB"/>
+        </w:rPr>
+      </w:pPr>
+      <w:r>
+        <w:rPr>
+          <w:rFonts w:ascii="Source Sans Pro" w:hAnsi="Source Sans Pro" w:eastAsia="Source Sans Pro" w:cs="Source Sans Pro"/>
+          <w:b w:val="0"/>
+          <w:bCs w:val="0"/>
+          <w:i w:val="0"/>
+          <w:iCs w:val="0"/>
+          <w:caps w:val="0"/>
+          <w:smallCaps w:val="0"/>
+          <w:noProof w:val="0"/>
+          <w:color w:val="515151"/>
+          <w:sz w:val="24"/>
+          <w:szCs w:val="24"/>
+          <w:lang w:val="en-GB"/>
+        </w:rPr>
+        <w:t xml:space="preserve">        </w:t>
+      </w:r>
+      <w:r>
+        <w:rPr>
+          <w:rFonts w:ascii="Source Sans Pro" w:hAnsi="Source Sans Pro" w:eastAsia="Source Sans Pro" w:cs="Source Sans Pro"/>
+          <w:b w:val="0"/>
+          <w:bCs w:val="0"/>
+          <w:i w:val="0"/>
+          <w:iCs w:val="0"/>
+          <w:caps w:val="0"/>
+          <w:smallCaps w:val="0"/>
+          <w:noProof w:val="0"/>
+          <w:color w:val="515151"/>
+          <w:sz w:val="24"/>
+          <w:szCs w:val="24"/>
+          <w:lang w:val="en-GB"/>
+        </w:rPr>
+        <w:t>if(</w:t>
+      </w:r>
+      <w:r>
+        <w:rPr>
+          <w:rFonts w:ascii="Source Sans Pro" w:hAnsi="Source Sans Pro" w:eastAsia="Source Sans Pro" w:cs="Source Sans Pro"/>
+          <w:b w:val="0"/>
+          <w:bCs w:val="0"/>
+          <w:i w:val="0"/>
+          <w:iCs w:val="0"/>
+          <w:caps w:val="0"/>
+          <w:smallCaps w:val="0"/>
+          <w:noProof w:val="0"/>
+          <w:color w:val="515151"/>
+          <w:sz w:val="24"/>
+          <w:szCs w:val="24"/>
+          <w:lang w:val="en-GB"/>
+        </w:rPr>
+        <w:t>head == null) return null;</w:t>
+      </w:r>
+    </w:p>
+    <w:p>
+      <w:pPr>
+        <w:pStyle w:val="Normal"/>
+        <w:bidi w:val="0"/>
+        <w:spacing w:before="0" w:beforeAutospacing="off" w:after="160" w:afterAutospacing="off" w:line="240" w:lineRule="exact"/>
+        <w:ind w:left="0" w:right="0"/>
+        <w:jc w:val="left"/>
+        <w:rPr>
+          <w:rFonts w:ascii="Source Sans Pro" w:hAnsi="Source Sans Pro" w:eastAsia="Source Sans Pro" w:cs="Source Sans Pro"/>
+          <w:b w:val="0"/>
+          <w:bCs w:val="0"/>
+          <w:i w:val="0"/>
+          <w:iCs w:val="0"/>
+          <w:caps w:val="0"/>
+          <w:smallCaps w:val="0"/>
+          <w:noProof w:val="0"/>
+          <w:color w:val="515151"/>
+          <w:sz w:val="24"/>
+          <w:szCs w:val="24"/>
+          <w:lang w:val="en-GB"/>
+        </w:rPr>
+      </w:pPr>
+      <w:r>
+        <w:rPr>
+          <w:rFonts w:ascii="Source Sans Pro" w:hAnsi="Source Sans Pro" w:eastAsia="Source Sans Pro" w:cs="Source Sans Pro"/>
+          <w:b w:val="0"/>
+          <w:bCs w:val="0"/>
+          <w:i w:val="0"/>
+          <w:iCs w:val="0"/>
+          <w:caps w:val="0"/>
+          <w:smallCaps w:val="0"/>
+          <w:noProof w:val="0"/>
+          <w:color w:val="515151"/>
+          <w:sz w:val="24"/>
+          <w:szCs w:val="24"/>
+          <w:lang w:val="en-GB"/>
+        </w:rPr>
+        <w:t xml:space="preserve">        Node p = head;</w:t>
+      </w:r>
+    </w:p>
+    <w:p>
+      <w:pPr>
+        <w:pStyle w:val="Normal"/>
+        <w:bidi w:val="0"/>
+        <w:spacing w:before="0" w:beforeAutospacing="off" w:after="160" w:afterAutospacing="off" w:line="240" w:lineRule="exact"/>
+        <w:ind w:left="0" w:right="0"/>
+        <w:jc w:val="left"/>
+        <w:rPr>
+          <w:rFonts w:ascii="Source Sans Pro" w:hAnsi="Source Sans Pro" w:eastAsia="Source Sans Pro" w:cs="Source Sans Pro"/>
+          <w:b w:val="0"/>
+          <w:bCs w:val="0"/>
+          <w:i w:val="0"/>
+          <w:iCs w:val="0"/>
+          <w:caps w:val="0"/>
+          <w:smallCaps w:val="0"/>
+          <w:noProof w:val="0"/>
+          <w:color w:val="515151"/>
+          <w:sz w:val="24"/>
+          <w:szCs w:val="24"/>
+          <w:lang w:val="en-GB"/>
+        </w:rPr>
+      </w:pPr>
+      <w:r>
+        <w:rPr>
+          <w:rFonts w:ascii="Source Sans Pro" w:hAnsi="Source Sans Pro" w:eastAsia="Source Sans Pro" w:cs="Source Sans Pro"/>
+          <w:b w:val="0"/>
+          <w:bCs w:val="0"/>
+          <w:i w:val="0"/>
+          <w:iCs w:val="0"/>
+          <w:caps w:val="0"/>
+          <w:smallCaps w:val="0"/>
+          <w:noProof w:val="0"/>
+          <w:color w:val="515151"/>
+          <w:sz w:val="24"/>
+          <w:szCs w:val="24"/>
+          <w:lang w:val="en-GB"/>
+        </w:rPr>
+        <w:t xml:space="preserve">        Node </w:t>
+      </w:r>
+      <w:r>
+        <w:rPr>
+          <w:rFonts w:ascii="Source Sans Pro" w:hAnsi="Source Sans Pro" w:eastAsia="Source Sans Pro" w:cs="Source Sans Pro"/>
+          <w:b w:val="0"/>
+          <w:bCs w:val="0"/>
+          <w:i w:val="0"/>
+          <w:iCs w:val="0"/>
+          <w:caps w:val="0"/>
+          <w:smallCaps w:val="0"/>
+          <w:noProof w:val="0"/>
+          <w:color w:val="515151"/>
+          <w:sz w:val="24"/>
+          <w:szCs w:val="24"/>
+          <w:lang w:val="en-GB"/>
+        </w:rPr>
+        <w:t>ans</w:t>
+      </w:r>
+      <w:r>
+        <w:rPr>
+          <w:rFonts w:ascii="Source Sans Pro" w:hAnsi="Source Sans Pro" w:eastAsia="Source Sans Pro" w:cs="Source Sans Pro"/>
+          <w:b w:val="0"/>
+          <w:bCs w:val="0"/>
+          <w:i w:val="0"/>
+          <w:iCs w:val="0"/>
+          <w:caps w:val="0"/>
+          <w:smallCaps w:val="0"/>
+          <w:noProof w:val="0"/>
+          <w:color w:val="515151"/>
+          <w:sz w:val="24"/>
+          <w:szCs w:val="24"/>
+          <w:lang w:val="en-GB"/>
+        </w:rPr>
+        <w:t xml:space="preserve"> = new </w:t>
+      </w:r>
+      <w:r>
+        <w:rPr>
+          <w:rFonts w:ascii="Source Sans Pro" w:hAnsi="Source Sans Pro" w:eastAsia="Source Sans Pro" w:cs="Source Sans Pro"/>
+          <w:b w:val="0"/>
+          <w:bCs w:val="0"/>
+          <w:i w:val="0"/>
+          <w:iCs w:val="0"/>
+          <w:caps w:val="0"/>
+          <w:smallCaps w:val="0"/>
+          <w:noProof w:val="0"/>
+          <w:color w:val="515151"/>
+          <w:sz w:val="24"/>
+          <w:szCs w:val="24"/>
+          <w:lang w:val="en-GB"/>
+        </w:rPr>
+        <w:t>Node(</w:t>
+      </w:r>
+      <w:r>
+        <w:rPr>
+          <w:rFonts w:ascii="Source Sans Pro" w:hAnsi="Source Sans Pro" w:eastAsia="Source Sans Pro" w:cs="Source Sans Pro"/>
+          <w:b w:val="0"/>
+          <w:bCs w:val="0"/>
+          <w:i w:val="0"/>
+          <w:iCs w:val="0"/>
+          <w:caps w:val="0"/>
+          <w:smallCaps w:val="0"/>
+          <w:noProof w:val="0"/>
+          <w:color w:val="515151"/>
+          <w:sz w:val="24"/>
+          <w:szCs w:val="24"/>
+          <w:lang w:val="en-GB"/>
+        </w:rPr>
+        <w:t>-1);</w:t>
+      </w:r>
+    </w:p>
+    <w:p>
+      <w:pPr>
+        <w:pStyle w:val="Normal"/>
+        <w:bidi w:val="0"/>
+        <w:spacing w:before="0" w:beforeAutospacing="off" w:after="160" w:afterAutospacing="off" w:line="240" w:lineRule="exact"/>
+        <w:ind w:left="0" w:right="0"/>
+        <w:jc w:val="left"/>
+        <w:rPr>
+          <w:rFonts w:ascii="Source Sans Pro" w:hAnsi="Source Sans Pro" w:eastAsia="Source Sans Pro" w:cs="Source Sans Pro"/>
+          <w:b w:val="0"/>
+          <w:bCs w:val="0"/>
+          <w:i w:val="0"/>
+          <w:iCs w:val="0"/>
+          <w:caps w:val="0"/>
+          <w:smallCaps w:val="0"/>
+          <w:noProof w:val="0"/>
+          <w:color w:val="515151"/>
+          <w:sz w:val="24"/>
+          <w:szCs w:val="24"/>
+          <w:lang w:val="en-GB"/>
+        </w:rPr>
+      </w:pPr>
+      <w:r>
+        <w:rPr>
+          <w:rFonts w:ascii="Source Sans Pro" w:hAnsi="Source Sans Pro" w:eastAsia="Source Sans Pro" w:cs="Source Sans Pro"/>
+          <w:b w:val="0"/>
+          <w:bCs w:val="0"/>
+          <w:i w:val="0"/>
+          <w:iCs w:val="0"/>
+          <w:caps w:val="0"/>
+          <w:smallCaps w:val="0"/>
+          <w:noProof w:val="0"/>
+          <w:color w:val="515151"/>
+          <w:sz w:val="24"/>
+          <w:szCs w:val="24"/>
+          <w:lang w:val="en-GB"/>
+        </w:rPr>
+        <w:t xml:space="preserve">        </w:t>
+      </w:r>
+      <w:r>
+        <w:rPr>
+          <w:rFonts w:ascii="Source Sans Pro" w:hAnsi="Source Sans Pro" w:eastAsia="Source Sans Pro" w:cs="Source Sans Pro"/>
+          <w:b w:val="0"/>
+          <w:bCs w:val="0"/>
+          <w:i w:val="0"/>
+          <w:iCs w:val="0"/>
+          <w:caps w:val="0"/>
+          <w:smallCaps w:val="0"/>
+          <w:noProof w:val="0"/>
+          <w:color w:val="515151"/>
+          <w:sz w:val="24"/>
+          <w:szCs w:val="24"/>
+          <w:lang w:val="en-GB"/>
+        </w:rPr>
+        <w:t>ans.next</w:t>
+      </w:r>
+      <w:r>
+        <w:rPr>
+          <w:rFonts w:ascii="Source Sans Pro" w:hAnsi="Source Sans Pro" w:eastAsia="Source Sans Pro" w:cs="Source Sans Pro"/>
+          <w:b w:val="0"/>
+          <w:bCs w:val="0"/>
+          <w:i w:val="0"/>
+          <w:iCs w:val="0"/>
+          <w:caps w:val="0"/>
+          <w:smallCaps w:val="0"/>
+          <w:noProof w:val="0"/>
+          <w:color w:val="515151"/>
+          <w:sz w:val="24"/>
+          <w:szCs w:val="24"/>
+          <w:lang w:val="en-GB"/>
+        </w:rPr>
+        <w:t xml:space="preserve"> = p;</w:t>
+      </w:r>
+    </w:p>
+    <w:p>
+      <w:pPr>
+        <w:pStyle w:val="Normal"/>
+        <w:bidi w:val="0"/>
+        <w:spacing w:before="0" w:beforeAutospacing="off" w:after="160" w:afterAutospacing="off" w:line="240" w:lineRule="exact"/>
+        <w:ind w:left="0" w:right="0"/>
+        <w:jc w:val="left"/>
+        <w:rPr>
+          <w:rFonts w:ascii="Source Sans Pro" w:hAnsi="Source Sans Pro" w:eastAsia="Source Sans Pro" w:cs="Source Sans Pro"/>
+          <w:b w:val="0"/>
+          <w:bCs w:val="0"/>
+          <w:i w:val="0"/>
+          <w:iCs w:val="0"/>
+          <w:caps w:val="0"/>
+          <w:smallCaps w:val="0"/>
+          <w:noProof w:val="0"/>
+          <w:color w:val="515151"/>
+          <w:sz w:val="24"/>
+          <w:szCs w:val="24"/>
+          <w:lang w:val="en-GB"/>
+        </w:rPr>
+      </w:pPr>
+      <w:r>
+        <w:rPr>
+          <w:rFonts w:ascii="Source Sans Pro" w:hAnsi="Source Sans Pro" w:eastAsia="Source Sans Pro" w:cs="Source Sans Pro"/>
+          <w:b w:val="0"/>
+          <w:bCs w:val="0"/>
+          <w:i w:val="0"/>
+          <w:iCs w:val="0"/>
+          <w:caps w:val="0"/>
+          <w:smallCaps w:val="0"/>
+          <w:noProof w:val="0"/>
+          <w:color w:val="515151"/>
+          <w:sz w:val="24"/>
+          <w:szCs w:val="24"/>
+          <w:lang w:val="en-GB"/>
+        </w:rPr>
+        <w:t xml:space="preserve">        </w:t>
+      </w:r>
+    </w:p>
+    <w:p>
+      <w:pPr>
+        <w:pStyle w:val="Normal"/>
+        <w:bidi w:val="0"/>
+        <w:spacing w:before="0" w:beforeAutospacing="off" w:after="160" w:afterAutospacing="off" w:line="240" w:lineRule="exact"/>
+        <w:ind w:left="0" w:right="0"/>
+        <w:jc w:val="left"/>
+        <w:rPr>
+          <w:rFonts w:ascii="Source Sans Pro" w:hAnsi="Source Sans Pro" w:eastAsia="Source Sans Pro" w:cs="Source Sans Pro"/>
+          <w:b w:val="0"/>
+          <w:bCs w:val="0"/>
+          <w:i w:val="0"/>
+          <w:iCs w:val="0"/>
+          <w:caps w:val="0"/>
+          <w:smallCaps w:val="0"/>
+          <w:noProof w:val="0"/>
+          <w:color w:val="515151"/>
+          <w:sz w:val="24"/>
+          <w:szCs w:val="24"/>
+          <w:lang w:val="en-GB"/>
+        </w:rPr>
+      </w:pPr>
+      <w:r>
+        <w:rPr>
+          <w:rFonts w:ascii="Source Sans Pro" w:hAnsi="Source Sans Pro" w:eastAsia="Source Sans Pro" w:cs="Source Sans Pro"/>
+          <w:b w:val="0"/>
+          <w:bCs w:val="0"/>
+          <w:i w:val="0"/>
+          <w:iCs w:val="0"/>
+          <w:caps w:val="0"/>
+          <w:smallCaps w:val="0"/>
+          <w:noProof w:val="0"/>
+          <w:color w:val="515151"/>
+          <w:sz w:val="24"/>
+          <w:szCs w:val="24"/>
+          <w:lang w:val="en-GB"/>
+        </w:rPr>
+        <w:t xml:space="preserve">        // Making cross connections</w:t>
+      </w:r>
+    </w:p>
+    <w:p>
+      <w:pPr>
+        <w:pStyle w:val="Normal"/>
+        <w:bidi w:val="0"/>
+        <w:spacing w:before="0" w:beforeAutospacing="off" w:after="160" w:afterAutospacing="off" w:line="240" w:lineRule="exact"/>
+        <w:ind w:left="0" w:right="0"/>
+        <w:jc w:val="left"/>
+        <w:rPr>
+          <w:rFonts w:ascii="Source Sans Pro" w:hAnsi="Source Sans Pro" w:eastAsia="Source Sans Pro" w:cs="Source Sans Pro"/>
+          <w:b w:val="0"/>
+          <w:bCs w:val="0"/>
+          <w:i w:val="0"/>
+          <w:iCs w:val="0"/>
+          <w:caps w:val="0"/>
+          <w:smallCaps w:val="0"/>
+          <w:noProof w:val="0"/>
+          <w:color w:val="515151"/>
+          <w:sz w:val="24"/>
+          <w:szCs w:val="24"/>
+          <w:lang w:val="en-GB"/>
+        </w:rPr>
+      </w:pPr>
+      <w:r>
+        <w:rPr>
+          <w:rFonts w:ascii="Source Sans Pro" w:hAnsi="Source Sans Pro" w:eastAsia="Source Sans Pro" w:cs="Source Sans Pro"/>
+          <w:b w:val="0"/>
+          <w:bCs w:val="0"/>
+          <w:i w:val="0"/>
+          <w:iCs w:val="0"/>
+          <w:caps w:val="0"/>
+          <w:smallCaps w:val="0"/>
+          <w:noProof w:val="0"/>
+          <w:color w:val="515151"/>
+          <w:sz w:val="24"/>
+          <w:szCs w:val="24"/>
+          <w:lang w:val="en-GB"/>
+        </w:rPr>
+        <w:t xml:space="preserve">        while(</w:t>
+      </w:r>
+      <w:r>
+        <w:rPr>
+          <w:rFonts w:ascii="Source Sans Pro" w:hAnsi="Source Sans Pro" w:eastAsia="Source Sans Pro" w:cs="Source Sans Pro"/>
+          <w:b w:val="0"/>
+          <w:bCs w:val="0"/>
+          <w:i w:val="0"/>
+          <w:iCs w:val="0"/>
+          <w:caps w:val="0"/>
+          <w:smallCaps w:val="0"/>
+          <w:noProof w:val="0"/>
+          <w:color w:val="515151"/>
+          <w:sz w:val="24"/>
+          <w:szCs w:val="24"/>
+          <w:lang w:val="en-GB"/>
+        </w:rPr>
+        <w:t>p!=</w:t>
+      </w:r>
+      <w:r>
+        <w:rPr>
+          <w:rFonts w:ascii="Source Sans Pro" w:hAnsi="Source Sans Pro" w:eastAsia="Source Sans Pro" w:cs="Source Sans Pro"/>
+          <w:b w:val="0"/>
+          <w:bCs w:val="0"/>
+          <w:i w:val="0"/>
+          <w:iCs w:val="0"/>
+          <w:caps w:val="0"/>
+          <w:smallCaps w:val="0"/>
+          <w:noProof w:val="0"/>
+          <w:color w:val="515151"/>
+          <w:sz w:val="24"/>
+          <w:szCs w:val="24"/>
+          <w:lang w:val="en-GB"/>
+        </w:rPr>
+        <w:t>null) {</w:t>
+      </w:r>
+    </w:p>
+    <w:p>
+      <w:pPr>
+        <w:pStyle w:val="Normal"/>
+        <w:bidi w:val="0"/>
+        <w:spacing w:before="0" w:beforeAutospacing="off" w:after="160" w:afterAutospacing="off" w:line="240" w:lineRule="exact"/>
+        <w:ind w:left="0" w:right="0"/>
+        <w:jc w:val="left"/>
+        <w:rPr>
+          <w:rFonts w:ascii="Source Sans Pro" w:hAnsi="Source Sans Pro" w:eastAsia="Source Sans Pro" w:cs="Source Sans Pro"/>
+          <w:b w:val="0"/>
+          <w:bCs w:val="0"/>
+          <w:i w:val="0"/>
+          <w:iCs w:val="0"/>
+          <w:caps w:val="0"/>
+          <w:smallCaps w:val="0"/>
+          <w:noProof w:val="0"/>
+          <w:color w:val="515151"/>
+          <w:sz w:val="24"/>
+          <w:szCs w:val="24"/>
+          <w:lang w:val="en-GB"/>
+        </w:rPr>
+      </w:pPr>
+      <w:r>
+        <w:rPr>
+          <w:rFonts w:ascii="Source Sans Pro" w:hAnsi="Source Sans Pro" w:eastAsia="Source Sans Pro" w:cs="Source Sans Pro"/>
+          <w:b w:val="0"/>
+          <w:bCs w:val="0"/>
+          <w:i w:val="0"/>
+          <w:iCs w:val="0"/>
+          <w:caps w:val="0"/>
+          <w:smallCaps w:val="0"/>
+          <w:noProof w:val="0"/>
+          <w:color w:val="515151"/>
+          <w:sz w:val="24"/>
+          <w:szCs w:val="24"/>
+          <w:lang w:val="en-GB"/>
+        </w:rPr>
+        <w:t xml:space="preserve">            Node temp = </w:t>
+      </w:r>
+      <w:r>
+        <w:rPr>
+          <w:rFonts w:ascii="Source Sans Pro" w:hAnsi="Source Sans Pro" w:eastAsia="Source Sans Pro" w:cs="Source Sans Pro"/>
+          <w:b w:val="0"/>
+          <w:bCs w:val="0"/>
+          <w:i w:val="0"/>
+          <w:iCs w:val="0"/>
+          <w:caps w:val="0"/>
+          <w:smallCaps w:val="0"/>
+          <w:noProof w:val="0"/>
+          <w:color w:val="515151"/>
+          <w:sz w:val="24"/>
+          <w:szCs w:val="24"/>
+          <w:lang w:val="en-GB"/>
+        </w:rPr>
+        <w:t>p.next</w:t>
+      </w:r>
+      <w:r>
+        <w:rPr>
+          <w:rFonts w:ascii="Source Sans Pro" w:hAnsi="Source Sans Pro" w:eastAsia="Source Sans Pro" w:cs="Source Sans Pro"/>
+          <w:b w:val="0"/>
+          <w:bCs w:val="0"/>
+          <w:i w:val="0"/>
+          <w:iCs w:val="0"/>
+          <w:caps w:val="0"/>
+          <w:smallCaps w:val="0"/>
+          <w:noProof w:val="0"/>
+          <w:color w:val="515151"/>
+          <w:sz w:val="24"/>
+          <w:szCs w:val="24"/>
+          <w:lang w:val="en-GB"/>
+        </w:rPr>
+        <w:t>;</w:t>
+      </w:r>
+    </w:p>
+    <w:p>
+      <w:pPr>
+        <w:pStyle w:val="Normal"/>
+        <w:bidi w:val="0"/>
+        <w:spacing w:before="0" w:beforeAutospacing="off" w:after="160" w:afterAutospacing="off" w:line="240" w:lineRule="exact"/>
+        <w:ind w:left="0" w:right="0"/>
+        <w:jc w:val="left"/>
+        <w:rPr>
+          <w:rFonts w:ascii="Source Sans Pro" w:hAnsi="Source Sans Pro" w:eastAsia="Source Sans Pro" w:cs="Source Sans Pro"/>
+          <w:b w:val="0"/>
+          <w:bCs w:val="0"/>
+          <w:i w:val="0"/>
+          <w:iCs w:val="0"/>
+          <w:caps w:val="0"/>
+          <w:smallCaps w:val="0"/>
+          <w:noProof w:val="0"/>
+          <w:color w:val="515151"/>
+          <w:sz w:val="24"/>
+          <w:szCs w:val="24"/>
+          <w:lang w:val="en-GB"/>
+        </w:rPr>
+      </w:pPr>
+      <w:r>
+        <w:rPr>
+          <w:rFonts w:ascii="Source Sans Pro" w:hAnsi="Source Sans Pro" w:eastAsia="Source Sans Pro" w:cs="Source Sans Pro"/>
+          <w:b w:val="0"/>
+          <w:bCs w:val="0"/>
+          <w:i w:val="0"/>
+          <w:iCs w:val="0"/>
+          <w:caps w:val="0"/>
+          <w:smallCaps w:val="0"/>
+          <w:noProof w:val="0"/>
+          <w:color w:val="515151"/>
+          <w:sz w:val="24"/>
+          <w:szCs w:val="24"/>
+          <w:lang w:val="en-GB"/>
+        </w:rPr>
+        <w:t xml:space="preserve">            </w:t>
+      </w:r>
+      <w:r>
+        <w:rPr>
+          <w:rFonts w:ascii="Source Sans Pro" w:hAnsi="Source Sans Pro" w:eastAsia="Source Sans Pro" w:cs="Source Sans Pro"/>
+          <w:b w:val="0"/>
+          <w:bCs w:val="0"/>
+          <w:i w:val="0"/>
+          <w:iCs w:val="0"/>
+          <w:caps w:val="0"/>
+          <w:smallCaps w:val="0"/>
+          <w:noProof w:val="0"/>
+          <w:color w:val="515151"/>
+          <w:sz w:val="24"/>
+          <w:szCs w:val="24"/>
+          <w:lang w:val="en-GB"/>
+        </w:rPr>
+        <w:t>p.next</w:t>
+      </w:r>
+      <w:r>
+        <w:rPr>
+          <w:rFonts w:ascii="Source Sans Pro" w:hAnsi="Source Sans Pro" w:eastAsia="Source Sans Pro" w:cs="Source Sans Pro"/>
+          <w:b w:val="0"/>
+          <w:bCs w:val="0"/>
+          <w:i w:val="0"/>
+          <w:iCs w:val="0"/>
+          <w:caps w:val="0"/>
+          <w:smallCaps w:val="0"/>
+          <w:noProof w:val="0"/>
+          <w:color w:val="515151"/>
+          <w:sz w:val="24"/>
+          <w:szCs w:val="24"/>
+          <w:lang w:val="en-GB"/>
+        </w:rPr>
+        <w:t xml:space="preserve"> = new Node(</w:t>
+      </w:r>
+      <w:r>
+        <w:rPr>
+          <w:rFonts w:ascii="Source Sans Pro" w:hAnsi="Source Sans Pro" w:eastAsia="Source Sans Pro" w:cs="Source Sans Pro"/>
+          <w:b w:val="0"/>
+          <w:bCs w:val="0"/>
+          <w:i w:val="0"/>
+          <w:iCs w:val="0"/>
+          <w:caps w:val="0"/>
+          <w:smallCaps w:val="0"/>
+          <w:noProof w:val="0"/>
+          <w:color w:val="515151"/>
+          <w:sz w:val="24"/>
+          <w:szCs w:val="24"/>
+          <w:lang w:val="en-GB"/>
+        </w:rPr>
+        <w:t>p.val</w:t>
+      </w:r>
+      <w:r>
+        <w:rPr>
+          <w:rFonts w:ascii="Source Sans Pro" w:hAnsi="Source Sans Pro" w:eastAsia="Source Sans Pro" w:cs="Source Sans Pro"/>
+          <w:b w:val="0"/>
+          <w:bCs w:val="0"/>
+          <w:i w:val="0"/>
+          <w:iCs w:val="0"/>
+          <w:caps w:val="0"/>
+          <w:smallCaps w:val="0"/>
+          <w:noProof w:val="0"/>
+          <w:color w:val="515151"/>
+          <w:sz w:val="24"/>
+          <w:szCs w:val="24"/>
+          <w:lang w:val="en-GB"/>
+        </w:rPr>
+        <w:t>);</w:t>
+      </w:r>
+    </w:p>
+    <w:p>
+      <w:pPr>
+        <w:pStyle w:val="Normal"/>
+        <w:bidi w:val="0"/>
+        <w:spacing w:before="0" w:beforeAutospacing="off" w:after="160" w:afterAutospacing="off" w:line="240" w:lineRule="exact"/>
+        <w:ind w:left="0" w:right="0"/>
+        <w:jc w:val="left"/>
+        <w:rPr>
+          <w:rFonts w:ascii="Source Sans Pro" w:hAnsi="Source Sans Pro" w:eastAsia="Source Sans Pro" w:cs="Source Sans Pro"/>
+          <w:b w:val="0"/>
+          <w:bCs w:val="0"/>
+          <w:i w:val="0"/>
+          <w:iCs w:val="0"/>
+          <w:caps w:val="0"/>
+          <w:smallCaps w:val="0"/>
+          <w:noProof w:val="0"/>
+          <w:color w:val="515151"/>
+          <w:sz w:val="24"/>
+          <w:szCs w:val="24"/>
+          <w:lang w:val="en-GB"/>
+        </w:rPr>
+      </w:pPr>
+      <w:r>
+        <w:rPr>
+          <w:rFonts w:ascii="Source Sans Pro" w:hAnsi="Source Sans Pro" w:eastAsia="Source Sans Pro" w:cs="Source Sans Pro"/>
+          <w:b w:val="0"/>
+          <w:bCs w:val="0"/>
+          <w:i w:val="0"/>
+          <w:iCs w:val="0"/>
+          <w:caps w:val="0"/>
+          <w:smallCaps w:val="0"/>
+          <w:noProof w:val="0"/>
+          <w:color w:val="515151"/>
+          <w:sz w:val="24"/>
+          <w:szCs w:val="24"/>
+          <w:lang w:val="en-GB"/>
+        </w:rPr>
+        <w:t xml:space="preserve">            </w:t>
+      </w:r>
+      <w:r>
+        <w:rPr>
+          <w:rFonts w:ascii="Source Sans Pro" w:hAnsi="Source Sans Pro" w:eastAsia="Source Sans Pro" w:cs="Source Sans Pro"/>
+          <w:b w:val="0"/>
+          <w:bCs w:val="0"/>
+          <w:i w:val="0"/>
+          <w:iCs w:val="0"/>
+          <w:caps w:val="0"/>
+          <w:smallCaps w:val="0"/>
+          <w:noProof w:val="0"/>
+          <w:color w:val="515151"/>
+          <w:sz w:val="24"/>
+          <w:szCs w:val="24"/>
+          <w:lang w:val="en-GB"/>
+        </w:rPr>
+        <w:t>p.next.next</w:t>
+      </w:r>
+      <w:r>
+        <w:rPr>
+          <w:rFonts w:ascii="Source Sans Pro" w:hAnsi="Source Sans Pro" w:eastAsia="Source Sans Pro" w:cs="Source Sans Pro"/>
+          <w:b w:val="0"/>
+          <w:bCs w:val="0"/>
+          <w:i w:val="0"/>
+          <w:iCs w:val="0"/>
+          <w:caps w:val="0"/>
+          <w:smallCaps w:val="0"/>
+          <w:noProof w:val="0"/>
+          <w:color w:val="515151"/>
+          <w:sz w:val="24"/>
+          <w:szCs w:val="24"/>
+          <w:lang w:val="en-GB"/>
+        </w:rPr>
+        <w:t xml:space="preserve"> = temp;</w:t>
+      </w:r>
+    </w:p>
+    <w:p>
+      <w:pPr>
+        <w:pStyle w:val="Normal"/>
+        <w:bidi w:val="0"/>
+        <w:spacing w:before="0" w:beforeAutospacing="off" w:after="160" w:afterAutospacing="off" w:line="240" w:lineRule="exact"/>
+        <w:ind w:left="0" w:right="0"/>
+        <w:jc w:val="left"/>
+        <w:rPr>
+          <w:rFonts w:ascii="Source Sans Pro" w:hAnsi="Source Sans Pro" w:eastAsia="Source Sans Pro" w:cs="Source Sans Pro"/>
+          <w:b w:val="0"/>
+          <w:bCs w:val="0"/>
+          <w:i w:val="0"/>
+          <w:iCs w:val="0"/>
+          <w:caps w:val="0"/>
+          <w:smallCaps w:val="0"/>
+          <w:noProof w:val="0"/>
+          <w:color w:val="515151"/>
+          <w:sz w:val="24"/>
+          <w:szCs w:val="24"/>
+          <w:lang w:val="en-GB"/>
+        </w:rPr>
+      </w:pPr>
+      <w:r>
+        <w:rPr>
+          <w:rFonts w:ascii="Source Sans Pro" w:hAnsi="Source Sans Pro" w:eastAsia="Source Sans Pro" w:cs="Source Sans Pro"/>
+          <w:b w:val="0"/>
+          <w:bCs w:val="0"/>
+          <w:i w:val="0"/>
+          <w:iCs w:val="0"/>
+          <w:caps w:val="0"/>
+          <w:smallCaps w:val="0"/>
+          <w:noProof w:val="0"/>
+          <w:color w:val="515151"/>
+          <w:sz w:val="24"/>
+          <w:szCs w:val="24"/>
+          <w:lang w:val="en-GB"/>
+        </w:rPr>
+        <w:t xml:space="preserve">            p = temp;</w:t>
+      </w:r>
+    </w:p>
+    <w:p>
+      <w:pPr>
+        <w:pStyle w:val="Normal"/>
+        <w:bidi w:val="0"/>
+        <w:spacing w:before="0" w:beforeAutospacing="off" w:after="160" w:afterAutospacing="off" w:line="240" w:lineRule="exact"/>
+        <w:ind w:left="0" w:right="0"/>
+        <w:jc w:val="left"/>
+        <w:rPr>
+          <w:rFonts w:ascii="Source Sans Pro" w:hAnsi="Source Sans Pro" w:eastAsia="Source Sans Pro" w:cs="Source Sans Pro"/>
+          <w:b w:val="0"/>
+          <w:bCs w:val="0"/>
+          <w:i w:val="0"/>
+          <w:iCs w:val="0"/>
+          <w:caps w:val="0"/>
+          <w:smallCaps w:val="0"/>
+          <w:noProof w:val="0"/>
+          <w:color w:val="515151"/>
+          <w:sz w:val="24"/>
+          <w:szCs w:val="24"/>
+          <w:lang w:val="en-GB"/>
+        </w:rPr>
+      </w:pPr>
+      <w:r>
+        <w:rPr>
+          <w:rFonts w:ascii="Source Sans Pro" w:hAnsi="Source Sans Pro" w:eastAsia="Source Sans Pro" w:cs="Source Sans Pro"/>
+          <w:b w:val="0"/>
+          <w:bCs w:val="0"/>
+          <w:i w:val="0"/>
+          <w:iCs w:val="0"/>
+          <w:caps w:val="0"/>
+          <w:smallCaps w:val="0"/>
+          <w:noProof w:val="0"/>
+          <w:color w:val="515151"/>
+          <w:sz w:val="24"/>
+          <w:szCs w:val="24"/>
+          <w:lang w:val="en-GB"/>
+        </w:rPr>
+        <w:t xml:space="preserve">        }</w:t>
+      </w:r>
+    </w:p>
+    <w:p>
+      <w:pPr>
+        <w:pStyle w:val="Normal"/>
+        <w:bidi w:val="0"/>
+        <w:spacing w:before="0" w:beforeAutospacing="off" w:after="160" w:afterAutospacing="off" w:line="240" w:lineRule="exact"/>
+        <w:ind w:left="0" w:right="0"/>
+        <w:jc w:val="left"/>
+        <w:rPr>
+          <w:rFonts w:ascii="Source Sans Pro" w:hAnsi="Source Sans Pro" w:eastAsia="Source Sans Pro" w:cs="Source Sans Pro"/>
+          <w:b w:val="0"/>
+          <w:bCs w:val="0"/>
+          <w:i w:val="0"/>
+          <w:iCs w:val="0"/>
+          <w:caps w:val="0"/>
+          <w:smallCaps w:val="0"/>
+          <w:noProof w:val="0"/>
+          <w:color w:val="515151"/>
+          <w:sz w:val="24"/>
+          <w:szCs w:val="24"/>
+          <w:lang w:val="en-GB"/>
+        </w:rPr>
+      </w:pPr>
+      <w:r>
+        <w:rPr>
+          <w:rFonts w:ascii="Source Sans Pro" w:hAnsi="Source Sans Pro" w:eastAsia="Source Sans Pro" w:cs="Source Sans Pro"/>
+          <w:b w:val="0"/>
+          <w:bCs w:val="0"/>
+          <w:i w:val="0"/>
+          <w:iCs w:val="0"/>
+          <w:caps w:val="0"/>
+          <w:smallCaps w:val="0"/>
+          <w:noProof w:val="0"/>
+          <w:color w:val="515151"/>
+          <w:sz w:val="24"/>
+          <w:szCs w:val="24"/>
+          <w:lang w:val="en-GB"/>
+        </w:rPr>
+        <w:t xml:space="preserve">        </w:t>
+      </w:r>
+    </w:p>
+    <w:p>
+      <w:pPr>
+        <w:pStyle w:val="Normal"/>
+        <w:bidi w:val="0"/>
+        <w:spacing w:before="0" w:beforeAutospacing="off" w:after="160" w:afterAutospacing="off" w:line="240" w:lineRule="exact"/>
+        <w:ind w:left="0" w:right="0"/>
+        <w:jc w:val="left"/>
+        <w:rPr>
+          <w:rFonts w:ascii="Source Sans Pro" w:hAnsi="Source Sans Pro" w:eastAsia="Source Sans Pro" w:cs="Source Sans Pro"/>
+          <w:b w:val="0"/>
+          <w:bCs w:val="0"/>
+          <w:i w:val="0"/>
+          <w:iCs w:val="0"/>
+          <w:caps w:val="0"/>
+          <w:smallCaps w:val="0"/>
+          <w:noProof w:val="0"/>
+          <w:color w:val="515151"/>
+          <w:sz w:val="24"/>
+          <w:szCs w:val="24"/>
+          <w:lang w:val="en-GB"/>
+        </w:rPr>
+      </w:pPr>
+      <w:r>
+        <w:rPr>
+          <w:rFonts w:ascii="Source Sans Pro" w:hAnsi="Source Sans Pro" w:eastAsia="Source Sans Pro" w:cs="Source Sans Pro"/>
+          <w:b w:val="0"/>
+          <w:bCs w:val="0"/>
+          <w:i w:val="0"/>
+          <w:iCs w:val="0"/>
+          <w:caps w:val="0"/>
+          <w:smallCaps w:val="0"/>
+          <w:noProof w:val="0"/>
+          <w:color w:val="515151"/>
+          <w:sz w:val="24"/>
+          <w:szCs w:val="24"/>
+          <w:lang w:val="en-GB"/>
+        </w:rPr>
+        <w:t xml:space="preserve">        // Make random connections</w:t>
+      </w:r>
+    </w:p>
+    <w:p>
+      <w:pPr>
+        <w:pStyle w:val="Normal"/>
+        <w:bidi w:val="0"/>
+        <w:spacing w:before="0" w:beforeAutospacing="off" w:after="160" w:afterAutospacing="off" w:line="240" w:lineRule="exact"/>
+        <w:ind w:left="0" w:right="0"/>
+        <w:jc w:val="left"/>
+        <w:rPr>
+          <w:rFonts w:ascii="Source Sans Pro" w:hAnsi="Source Sans Pro" w:eastAsia="Source Sans Pro" w:cs="Source Sans Pro"/>
+          <w:b w:val="0"/>
+          <w:bCs w:val="0"/>
+          <w:i w:val="0"/>
+          <w:iCs w:val="0"/>
+          <w:caps w:val="0"/>
+          <w:smallCaps w:val="0"/>
+          <w:noProof w:val="0"/>
+          <w:color w:val="515151"/>
+          <w:sz w:val="24"/>
+          <w:szCs w:val="24"/>
+          <w:lang w:val="en-GB"/>
+        </w:rPr>
+      </w:pPr>
+      <w:r>
+        <w:rPr>
+          <w:rFonts w:ascii="Source Sans Pro" w:hAnsi="Source Sans Pro" w:eastAsia="Source Sans Pro" w:cs="Source Sans Pro"/>
+          <w:b w:val="0"/>
+          <w:bCs w:val="0"/>
+          <w:i w:val="0"/>
+          <w:iCs w:val="0"/>
+          <w:caps w:val="0"/>
+          <w:smallCaps w:val="0"/>
+          <w:noProof w:val="0"/>
+          <w:color w:val="515151"/>
+          <w:sz w:val="24"/>
+          <w:szCs w:val="24"/>
+          <w:lang w:val="en-GB"/>
+        </w:rPr>
+        <w:t xml:space="preserve">        p = head;</w:t>
+      </w:r>
+    </w:p>
+    <w:p>
+      <w:pPr>
+        <w:pStyle w:val="Normal"/>
+        <w:bidi w:val="0"/>
+        <w:spacing w:before="0" w:beforeAutospacing="off" w:after="160" w:afterAutospacing="off" w:line="240" w:lineRule="exact"/>
+        <w:ind w:left="0" w:right="0"/>
+        <w:jc w:val="left"/>
+        <w:rPr>
+          <w:rFonts w:ascii="Source Sans Pro" w:hAnsi="Source Sans Pro" w:eastAsia="Source Sans Pro" w:cs="Source Sans Pro"/>
+          <w:b w:val="0"/>
+          <w:bCs w:val="0"/>
+          <w:i w:val="0"/>
+          <w:iCs w:val="0"/>
+          <w:caps w:val="0"/>
+          <w:smallCaps w:val="0"/>
+          <w:noProof w:val="0"/>
+          <w:color w:val="515151"/>
+          <w:sz w:val="24"/>
+          <w:szCs w:val="24"/>
+          <w:lang w:val="en-GB"/>
+        </w:rPr>
+      </w:pPr>
+      <w:r>
+        <w:rPr>
+          <w:rFonts w:ascii="Source Sans Pro" w:hAnsi="Source Sans Pro" w:eastAsia="Source Sans Pro" w:cs="Source Sans Pro"/>
+          <w:b w:val="0"/>
+          <w:bCs w:val="0"/>
+          <w:i w:val="0"/>
+          <w:iCs w:val="0"/>
+          <w:caps w:val="0"/>
+          <w:smallCaps w:val="0"/>
+          <w:noProof w:val="0"/>
+          <w:color w:val="515151"/>
+          <w:sz w:val="24"/>
+          <w:szCs w:val="24"/>
+          <w:lang w:val="en-GB"/>
+        </w:rPr>
+        <w:t xml:space="preserve">        Node p1 = </w:t>
+      </w:r>
+      <w:r>
+        <w:rPr>
+          <w:rFonts w:ascii="Source Sans Pro" w:hAnsi="Source Sans Pro" w:eastAsia="Source Sans Pro" w:cs="Source Sans Pro"/>
+          <w:b w:val="0"/>
+          <w:bCs w:val="0"/>
+          <w:i w:val="0"/>
+          <w:iCs w:val="0"/>
+          <w:caps w:val="0"/>
+          <w:smallCaps w:val="0"/>
+          <w:noProof w:val="0"/>
+          <w:color w:val="515151"/>
+          <w:sz w:val="24"/>
+          <w:szCs w:val="24"/>
+          <w:lang w:val="en-GB"/>
+        </w:rPr>
+        <w:t>head.next</w:t>
+      </w:r>
+      <w:r>
+        <w:rPr>
+          <w:rFonts w:ascii="Source Sans Pro" w:hAnsi="Source Sans Pro" w:eastAsia="Source Sans Pro" w:cs="Source Sans Pro"/>
+          <w:b w:val="0"/>
+          <w:bCs w:val="0"/>
+          <w:i w:val="0"/>
+          <w:iCs w:val="0"/>
+          <w:caps w:val="0"/>
+          <w:smallCaps w:val="0"/>
+          <w:noProof w:val="0"/>
+          <w:color w:val="515151"/>
+          <w:sz w:val="24"/>
+          <w:szCs w:val="24"/>
+          <w:lang w:val="en-GB"/>
+        </w:rPr>
+        <w:t>;</w:t>
+      </w:r>
+    </w:p>
+    <w:p>
+      <w:pPr>
+        <w:pStyle w:val="Normal"/>
+        <w:bidi w:val="0"/>
+        <w:spacing w:before="0" w:beforeAutospacing="off" w:after="160" w:afterAutospacing="off" w:line="240" w:lineRule="exact"/>
+        <w:ind w:left="0" w:right="0"/>
+        <w:jc w:val="left"/>
+        <w:rPr>
+          <w:rFonts w:ascii="Source Sans Pro" w:hAnsi="Source Sans Pro" w:eastAsia="Source Sans Pro" w:cs="Source Sans Pro"/>
+          <w:b w:val="0"/>
+          <w:bCs w:val="0"/>
+          <w:i w:val="0"/>
+          <w:iCs w:val="0"/>
+          <w:caps w:val="0"/>
+          <w:smallCaps w:val="0"/>
+          <w:noProof w:val="0"/>
+          <w:color w:val="515151"/>
+          <w:sz w:val="24"/>
+          <w:szCs w:val="24"/>
+          <w:lang w:val="en-GB"/>
+        </w:rPr>
+      </w:pPr>
+      <w:r>
+        <w:rPr>
+          <w:rFonts w:ascii="Source Sans Pro" w:hAnsi="Source Sans Pro" w:eastAsia="Source Sans Pro" w:cs="Source Sans Pro"/>
+          <w:b w:val="0"/>
+          <w:bCs w:val="0"/>
+          <w:i w:val="0"/>
+          <w:iCs w:val="0"/>
+          <w:caps w:val="0"/>
+          <w:smallCaps w:val="0"/>
+          <w:noProof w:val="0"/>
+          <w:color w:val="515151"/>
+          <w:sz w:val="24"/>
+          <w:szCs w:val="24"/>
+          <w:lang w:val="en-GB"/>
+        </w:rPr>
+        <w:t xml:space="preserve">        </w:t>
+      </w:r>
+      <w:r>
+        <w:rPr>
+          <w:rFonts w:ascii="Source Sans Pro" w:hAnsi="Source Sans Pro" w:eastAsia="Source Sans Pro" w:cs="Source Sans Pro"/>
+          <w:b w:val="0"/>
+          <w:bCs w:val="0"/>
+          <w:i w:val="0"/>
+          <w:iCs w:val="0"/>
+          <w:caps w:val="0"/>
+          <w:smallCaps w:val="0"/>
+          <w:noProof w:val="0"/>
+          <w:color w:val="515151"/>
+          <w:sz w:val="24"/>
+          <w:szCs w:val="24"/>
+          <w:lang w:val="en-GB"/>
+        </w:rPr>
+        <w:t>while(</w:t>
+      </w:r>
+      <w:r>
+        <w:rPr>
+          <w:rFonts w:ascii="Source Sans Pro" w:hAnsi="Source Sans Pro" w:eastAsia="Source Sans Pro" w:cs="Source Sans Pro"/>
+          <w:b w:val="0"/>
+          <w:bCs w:val="0"/>
+          <w:i w:val="0"/>
+          <w:iCs w:val="0"/>
+          <w:caps w:val="0"/>
+          <w:smallCaps w:val="0"/>
+          <w:noProof w:val="0"/>
+          <w:color w:val="515151"/>
+          <w:sz w:val="24"/>
+          <w:szCs w:val="24"/>
+          <w:lang w:val="en-GB"/>
+        </w:rPr>
+        <w:t>p !</w:t>
+      </w:r>
+      <w:r>
+        <w:rPr>
+          <w:rFonts w:ascii="Source Sans Pro" w:hAnsi="Source Sans Pro" w:eastAsia="Source Sans Pro" w:cs="Source Sans Pro"/>
+          <w:b w:val="0"/>
+          <w:bCs w:val="0"/>
+          <w:i w:val="0"/>
+          <w:iCs w:val="0"/>
+          <w:caps w:val="0"/>
+          <w:smallCaps w:val="0"/>
+          <w:noProof w:val="0"/>
+          <w:color w:val="515151"/>
+          <w:sz w:val="24"/>
+          <w:szCs w:val="24"/>
+          <w:lang w:val="en-GB"/>
+        </w:rPr>
+        <w:t>= null) {</w:t>
+      </w:r>
+    </w:p>
+    <w:p>
+      <w:pPr>
+        <w:pStyle w:val="Normal"/>
+        <w:bidi w:val="0"/>
+        <w:spacing w:before="0" w:beforeAutospacing="off" w:after="160" w:afterAutospacing="off" w:line="240" w:lineRule="exact"/>
+        <w:ind w:left="0" w:right="0"/>
+        <w:jc w:val="left"/>
+        <w:rPr>
+          <w:rFonts w:ascii="Source Sans Pro" w:hAnsi="Source Sans Pro" w:eastAsia="Source Sans Pro" w:cs="Source Sans Pro"/>
+          <w:b w:val="0"/>
+          <w:bCs w:val="0"/>
+          <w:i w:val="0"/>
+          <w:iCs w:val="0"/>
+          <w:caps w:val="0"/>
+          <w:smallCaps w:val="0"/>
+          <w:noProof w:val="0"/>
+          <w:color w:val="515151"/>
+          <w:sz w:val="24"/>
+          <w:szCs w:val="24"/>
+          <w:lang w:val="en-GB"/>
+        </w:rPr>
+      </w:pPr>
+      <w:r>
+        <w:rPr>
+          <w:rFonts w:ascii="Source Sans Pro" w:hAnsi="Source Sans Pro" w:eastAsia="Source Sans Pro" w:cs="Source Sans Pro"/>
+          <w:b w:val="0"/>
+          <w:bCs w:val="0"/>
+          <w:i w:val="0"/>
+          <w:iCs w:val="0"/>
+          <w:caps w:val="0"/>
+          <w:smallCaps w:val="0"/>
+          <w:noProof w:val="0"/>
+          <w:color w:val="515151"/>
+          <w:sz w:val="24"/>
+          <w:szCs w:val="24"/>
+          <w:lang w:val="en-GB"/>
+        </w:rPr>
+        <w:t xml:space="preserve">            p</w:t>
+      </w:r>
+      <w:r>
+        <w:rPr>
+          <w:rFonts w:ascii="Source Sans Pro" w:hAnsi="Source Sans Pro" w:eastAsia="Source Sans Pro" w:cs="Source Sans Pro"/>
+          <w:b w:val="0"/>
+          <w:bCs w:val="0"/>
+          <w:i w:val="0"/>
+          <w:iCs w:val="0"/>
+          <w:caps w:val="0"/>
+          <w:smallCaps w:val="0"/>
+          <w:noProof w:val="0"/>
+          <w:color w:val="515151"/>
+          <w:sz w:val="24"/>
+          <w:szCs w:val="24"/>
+          <w:lang w:val="en-GB"/>
+        </w:rPr>
+        <w:t>1.random</w:t>
+      </w:r>
+      <w:r>
+        <w:rPr>
+          <w:rFonts w:ascii="Source Sans Pro" w:hAnsi="Source Sans Pro" w:eastAsia="Source Sans Pro" w:cs="Source Sans Pro"/>
+          <w:b w:val="0"/>
+          <w:bCs w:val="0"/>
+          <w:i w:val="0"/>
+          <w:iCs w:val="0"/>
+          <w:caps w:val="0"/>
+          <w:smallCaps w:val="0"/>
+          <w:noProof w:val="0"/>
+          <w:color w:val="515151"/>
+          <w:sz w:val="24"/>
+          <w:szCs w:val="24"/>
+          <w:lang w:val="en-GB"/>
+        </w:rPr>
+        <w:t xml:space="preserve"> = </w:t>
+      </w:r>
+      <w:r>
+        <w:rPr>
+          <w:rFonts w:ascii="Source Sans Pro" w:hAnsi="Source Sans Pro" w:eastAsia="Source Sans Pro" w:cs="Source Sans Pro"/>
+          <w:b w:val="0"/>
+          <w:bCs w:val="0"/>
+          <w:i w:val="0"/>
+          <w:iCs w:val="0"/>
+          <w:caps w:val="0"/>
+          <w:smallCaps w:val="0"/>
+          <w:noProof w:val="0"/>
+          <w:color w:val="515151"/>
+          <w:sz w:val="24"/>
+          <w:szCs w:val="24"/>
+          <w:lang w:val="en-GB"/>
+        </w:rPr>
+        <w:t>p.random</w:t>
+      </w:r>
+      <w:r>
+        <w:rPr>
+          <w:rFonts w:ascii="Source Sans Pro" w:hAnsi="Source Sans Pro" w:eastAsia="Source Sans Pro" w:cs="Source Sans Pro"/>
+          <w:b w:val="0"/>
+          <w:bCs w:val="0"/>
+          <w:i w:val="0"/>
+          <w:iCs w:val="0"/>
+          <w:caps w:val="0"/>
+          <w:smallCaps w:val="0"/>
+          <w:noProof w:val="0"/>
+          <w:color w:val="515151"/>
+          <w:sz w:val="24"/>
+          <w:szCs w:val="24"/>
+          <w:lang w:val="en-GB"/>
+        </w:rPr>
+        <w:t xml:space="preserve"> !=</w:t>
+      </w:r>
+      <w:r>
+        <w:rPr>
+          <w:rFonts w:ascii="Source Sans Pro" w:hAnsi="Source Sans Pro" w:eastAsia="Source Sans Pro" w:cs="Source Sans Pro"/>
+          <w:b w:val="0"/>
+          <w:bCs w:val="0"/>
+          <w:i w:val="0"/>
+          <w:iCs w:val="0"/>
+          <w:caps w:val="0"/>
+          <w:smallCaps w:val="0"/>
+          <w:noProof w:val="0"/>
+          <w:color w:val="515151"/>
+          <w:sz w:val="24"/>
+          <w:szCs w:val="24"/>
+          <w:lang w:val="en-GB"/>
+        </w:rPr>
+        <w:t xml:space="preserve"> </w:t>
+      </w:r>
+      <w:r>
+        <w:rPr>
+          <w:rFonts w:ascii="Source Sans Pro" w:hAnsi="Source Sans Pro" w:eastAsia="Source Sans Pro" w:cs="Source Sans Pro"/>
+          <w:b w:val="0"/>
+          <w:bCs w:val="0"/>
+          <w:i w:val="0"/>
+          <w:iCs w:val="0"/>
+          <w:caps w:val="0"/>
+          <w:smallCaps w:val="0"/>
+          <w:noProof w:val="0"/>
+          <w:color w:val="515151"/>
+          <w:sz w:val="24"/>
+          <w:szCs w:val="24"/>
+          <w:lang w:val="en-GB"/>
+        </w:rPr>
+        <w:t>null ?</w:t>
+      </w:r>
+      <w:r>
+        <w:rPr>
+          <w:rFonts w:ascii="Source Sans Pro" w:hAnsi="Source Sans Pro" w:eastAsia="Source Sans Pro" w:cs="Source Sans Pro"/>
+          <w:b w:val="0"/>
+          <w:bCs w:val="0"/>
+          <w:i w:val="0"/>
+          <w:iCs w:val="0"/>
+          <w:caps w:val="0"/>
+          <w:smallCaps w:val="0"/>
+          <w:noProof w:val="0"/>
+          <w:color w:val="515151"/>
+          <w:sz w:val="24"/>
+          <w:szCs w:val="24"/>
+          <w:lang w:val="en-GB"/>
+        </w:rPr>
+        <w:t xml:space="preserve"> </w:t>
+      </w:r>
+      <w:r>
+        <w:rPr>
+          <w:rFonts w:ascii="Source Sans Pro" w:hAnsi="Source Sans Pro" w:eastAsia="Source Sans Pro" w:cs="Source Sans Pro"/>
+          <w:b w:val="0"/>
+          <w:bCs w:val="0"/>
+          <w:i w:val="0"/>
+          <w:iCs w:val="0"/>
+          <w:caps w:val="0"/>
+          <w:smallCaps w:val="0"/>
+          <w:noProof w:val="0"/>
+          <w:color w:val="515151"/>
+          <w:sz w:val="24"/>
+          <w:szCs w:val="24"/>
+          <w:lang w:val="en-GB"/>
+        </w:rPr>
+        <w:t>p.random.next</w:t>
+      </w:r>
+      <w:r>
+        <w:rPr>
+          <w:rFonts w:ascii="Source Sans Pro" w:hAnsi="Source Sans Pro" w:eastAsia="Source Sans Pro" w:cs="Source Sans Pro"/>
+          <w:b w:val="0"/>
+          <w:bCs w:val="0"/>
+          <w:i w:val="0"/>
+          <w:iCs w:val="0"/>
+          <w:caps w:val="0"/>
+          <w:smallCaps w:val="0"/>
+          <w:noProof w:val="0"/>
+          <w:color w:val="515151"/>
+          <w:sz w:val="24"/>
+          <w:szCs w:val="24"/>
+          <w:lang w:val="en-GB"/>
+        </w:rPr>
+        <w:t xml:space="preserve"> : null;</w:t>
+      </w:r>
+    </w:p>
+    <w:p>
+      <w:pPr>
+        <w:pStyle w:val="Normal"/>
+        <w:bidi w:val="0"/>
+        <w:spacing w:before="0" w:beforeAutospacing="off" w:after="160" w:afterAutospacing="off" w:line="240" w:lineRule="exact"/>
+        <w:ind w:left="0" w:right="0"/>
+        <w:jc w:val="left"/>
+        <w:rPr>
+          <w:rFonts w:ascii="Source Sans Pro" w:hAnsi="Source Sans Pro" w:eastAsia="Source Sans Pro" w:cs="Source Sans Pro"/>
+          <w:b w:val="0"/>
+          <w:bCs w:val="0"/>
+          <w:i w:val="0"/>
+          <w:iCs w:val="0"/>
+          <w:caps w:val="0"/>
+          <w:smallCaps w:val="0"/>
+          <w:noProof w:val="0"/>
+          <w:color w:val="515151"/>
+          <w:sz w:val="24"/>
+          <w:szCs w:val="24"/>
+          <w:lang w:val="en-GB"/>
+        </w:rPr>
+      </w:pPr>
+      <w:r>
+        <w:rPr>
+          <w:rFonts w:ascii="Source Sans Pro" w:hAnsi="Source Sans Pro" w:eastAsia="Source Sans Pro" w:cs="Source Sans Pro"/>
+          <w:b w:val="0"/>
+          <w:bCs w:val="0"/>
+          <w:i w:val="0"/>
+          <w:iCs w:val="0"/>
+          <w:caps w:val="0"/>
+          <w:smallCaps w:val="0"/>
+          <w:noProof w:val="0"/>
+          <w:color w:val="515151"/>
+          <w:sz w:val="24"/>
+          <w:szCs w:val="24"/>
+          <w:lang w:val="en-GB"/>
+        </w:rPr>
+        <w:t xml:space="preserve">            p = </w:t>
+      </w:r>
+      <w:r>
+        <w:rPr>
+          <w:rFonts w:ascii="Source Sans Pro" w:hAnsi="Source Sans Pro" w:eastAsia="Source Sans Pro" w:cs="Source Sans Pro"/>
+          <w:b w:val="0"/>
+          <w:bCs w:val="0"/>
+          <w:i w:val="0"/>
+          <w:iCs w:val="0"/>
+          <w:caps w:val="0"/>
+          <w:smallCaps w:val="0"/>
+          <w:noProof w:val="0"/>
+          <w:color w:val="515151"/>
+          <w:sz w:val="24"/>
+          <w:szCs w:val="24"/>
+          <w:lang w:val="en-GB"/>
+        </w:rPr>
+        <w:t>p.next.next</w:t>
+      </w:r>
+      <w:r>
+        <w:rPr>
+          <w:rFonts w:ascii="Source Sans Pro" w:hAnsi="Source Sans Pro" w:eastAsia="Source Sans Pro" w:cs="Source Sans Pro"/>
+          <w:b w:val="0"/>
+          <w:bCs w:val="0"/>
+          <w:i w:val="0"/>
+          <w:iCs w:val="0"/>
+          <w:caps w:val="0"/>
+          <w:smallCaps w:val="0"/>
+          <w:noProof w:val="0"/>
+          <w:color w:val="515151"/>
+          <w:sz w:val="24"/>
+          <w:szCs w:val="24"/>
+          <w:lang w:val="en-GB"/>
+        </w:rPr>
+        <w:t>;</w:t>
+      </w:r>
+    </w:p>
+    <w:p>
+      <w:pPr>
+        <w:pStyle w:val="Normal"/>
+        <w:bidi w:val="0"/>
+        <w:spacing w:before="0" w:beforeAutospacing="off" w:after="160" w:afterAutospacing="off" w:line="240" w:lineRule="exact"/>
+        <w:ind w:left="0" w:right="0"/>
+        <w:jc w:val="left"/>
+        <w:rPr>
+          <w:rFonts w:ascii="Source Sans Pro" w:hAnsi="Source Sans Pro" w:eastAsia="Source Sans Pro" w:cs="Source Sans Pro"/>
+          <w:b w:val="0"/>
+          <w:bCs w:val="0"/>
+          <w:i w:val="0"/>
+          <w:iCs w:val="0"/>
+          <w:caps w:val="0"/>
+          <w:smallCaps w:val="0"/>
+          <w:noProof w:val="0"/>
+          <w:color w:val="515151"/>
+          <w:sz w:val="24"/>
+          <w:szCs w:val="24"/>
+          <w:lang w:val="en-GB"/>
+        </w:rPr>
+      </w:pPr>
+      <w:r>
+        <w:rPr>
+          <w:rFonts w:ascii="Source Sans Pro" w:hAnsi="Source Sans Pro" w:eastAsia="Source Sans Pro" w:cs="Source Sans Pro"/>
+          <w:b w:val="0"/>
+          <w:bCs w:val="0"/>
+          <w:i w:val="0"/>
+          <w:iCs w:val="0"/>
+          <w:caps w:val="0"/>
+          <w:smallCaps w:val="0"/>
+          <w:noProof w:val="0"/>
+          <w:color w:val="515151"/>
+          <w:sz w:val="24"/>
+          <w:szCs w:val="24"/>
+          <w:lang w:val="en-GB"/>
+        </w:rPr>
+        <w:t xml:space="preserve">            p1 = </w:t>
+      </w:r>
+      <w:r>
+        <w:rPr>
+          <w:rFonts w:ascii="Source Sans Pro" w:hAnsi="Source Sans Pro" w:eastAsia="Source Sans Pro" w:cs="Source Sans Pro"/>
+          <w:b w:val="0"/>
+          <w:bCs w:val="0"/>
+          <w:i w:val="0"/>
+          <w:iCs w:val="0"/>
+          <w:caps w:val="0"/>
+          <w:smallCaps w:val="0"/>
+          <w:noProof w:val="0"/>
+          <w:color w:val="515151"/>
+          <w:sz w:val="24"/>
+          <w:szCs w:val="24"/>
+          <w:lang w:val="en-GB"/>
+        </w:rPr>
+        <w:t>p !</w:t>
+      </w:r>
+      <w:r>
+        <w:rPr>
+          <w:rFonts w:ascii="Source Sans Pro" w:hAnsi="Source Sans Pro" w:eastAsia="Source Sans Pro" w:cs="Source Sans Pro"/>
+          <w:b w:val="0"/>
+          <w:bCs w:val="0"/>
+          <w:i w:val="0"/>
+          <w:iCs w:val="0"/>
+          <w:caps w:val="0"/>
+          <w:smallCaps w:val="0"/>
+          <w:noProof w:val="0"/>
+          <w:color w:val="515151"/>
+          <w:sz w:val="24"/>
+          <w:szCs w:val="24"/>
+          <w:lang w:val="en-GB"/>
+        </w:rPr>
+        <w:t xml:space="preserve">= </w:t>
+      </w:r>
+      <w:r>
+        <w:rPr>
+          <w:rFonts w:ascii="Source Sans Pro" w:hAnsi="Source Sans Pro" w:eastAsia="Source Sans Pro" w:cs="Source Sans Pro"/>
+          <w:b w:val="0"/>
+          <w:bCs w:val="0"/>
+          <w:i w:val="0"/>
+          <w:iCs w:val="0"/>
+          <w:caps w:val="0"/>
+          <w:smallCaps w:val="0"/>
+          <w:noProof w:val="0"/>
+          <w:color w:val="515151"/>
+          <w:sz w:val="24"/>
+          <w:szCs w:val="24"/>
+          <w:lang w:val="en-GB"/>
+        </w:rPr>
+        <w:t>null ?</w:t>
+      </w:r>
+      <w:r>
+        <w:rPr>
+          <w:rFonts w:ascii="Source Sans Pro" w:hAnsi="Source Sans Pro" w:eastAsia="Source Sans Pro" w:cs="Source Sans Pro"/>
+          <w:b w:val="0"/>
+          <w:bCs w:val="0"/>
+          <w:i w:val="0"/>
+          <w:iCs w:val="0"/>
+          <w:caps w:val="0"/>
+          <w:smallCaps w:val="0"/>
+          <w:noProof w:val="0"/>
+          <w:color w:val="515151"/>
+          <w:sz w:val="24"/>
+          <w:szCs w:val="24"/>
+          <w:lang w:val="en-GB"/>
+        </w:rPr>
+        <w:t xml:space="preserve"> </w:t>
+      </w:r>
+      <w:r>
+        <w:rPr>
+          <w:rFonts w:ascii="Source Sans Pro" w:hAnsi="Source Sans Pro" w:eastAsia="Source Sans Pro" w:cs="Source Sans Pro"/>
+          <w:b w:val="0"/>
+          <w:bCs w:val="0"/>
+          <w:i w:val="0"/>
+          <w:iCs w:val="0"/>
+          <w:caps w:val="0"/>
+          <w:smallCaps w:val="0"/>
+          <w:noProof w:val="0"/>
+          <w:color w:val="515151"/>
+          <w:sz w:val="24"/>
+          <w:szCs w:val="24"/>
+          <w:lang w:val="en-GB"/>
+        </w:rPr>
+        <w:t>p.next</w:t>
+      </w:r>
+      <w:r>
+        <w:rPr>
+          <w:rFonts w:ascii="Source Sans Pro" w:hAnsi="Source Sans Pro" w:eastAsia="Source Sans Pro" w:cs="Source Sans Pro"/>
+          <w:b w:val="0"/>
+          <w:bCs w:val="0"/>
+          <w:i w:val="0"/>
+          <w:iCs w:val="0"/>
+          <w:caps w:val="0"/>
+          <w:smallCaps w:val="0"/>
+          <w:noProof w:val="0"/>
+          <w:color w:val="515151"/>
+          <w:sz w:val="24"/>
+          <w:szCs w:val="24"/>
+          <w:lang w:val="en-GB"/>
+        </w:rPr>
+        <w:t xml:space="preserve"> : null;</w:t>
+      </w:r>
+    </w:p>
+    <w:p>
+      <w:pPr>
+        <w:pStyle w:val="Normal"/>
+        <w:bidi w:val="0"/>
+        <w:spacing w:before="0" w:beforeAutospacing="off" w:after="160" w:afterAutospacing="off" w:line="240" w:lineRule="exact"/>
+        <w:ind w:left="0" w:right="0"/>
+        <w:jc w:val="left"/>
+        <w:rPr>
+          <w:rFonts w:ascii="Source Sans Pro" w:hAnsi="Source Sans Pro" w:eastAsia="Source Sans Pro" w:cs="Source Sans Pro"/>
+          <w:b w:val="0"/>
+          <w:bCs w:val="0"/>
+          <w:i w:val="0"/>
+          <w:iCs w:val="0"/>
+          <w:caps w:val="0"/>
+          <w:smallCaps w:val="0"/>
+          <w:noProof w:val="0"/>
+          <w:color w:val="515151"/>
+          <w:sz w:val="24"/>
+          <w:szCs w:val="24"/>
+          <w:lang w:val="en-GB"/>
+        </w:rPr>
+      </w:pPr>
+      <w:r>
+        <w:rPr>
+          <w:rFonts w:ascii="Source Sans Pro" w:hAnsi="Source Sans Pro" w:eastAsia="Source Sans Pro" w:cs="Source Sans Pro"/>
+          <w:b w:val="0"/>
+          <w:bCs w:val="0"/>
+          <w:i w:val="0"/>
+          <w:iCs w:val="0"/>
+          <w:caps w:val="0"/>
+          <w:smallCaps w:val="0"/>
+          <w:noProof w:val="0"/>
+          <w:color w:val="515151"/>
+          <w:sz w:val="24"/>
+          <w:szCs w:val="24"/>
+          <w:lang w:val="en-GB"/>
+        </w:rPr>
+        <w:t xml:space="preserve">        }</w:t>
+      </w:r>
+    </w:p>
+    <w:p>
+      <w:pPr>
+        <w:pStyle w:val="Normal"/>
+        <w:bidi w:val="0"/>
+        <w:spacing w:before="0" w:beforeAutospacing="off" w:after="160" w:afterAutospacing="off" w:line="240" w:lineRule="exact"/>
+        <w:ind w:left="0" w:right="0"/>
+        <w:jc w:val="left"/>
+        <w:rPr>
+          <w:rFonts w:ascii="Source Sans Pro" w:hAnsi="Source Sans Pro" w:eastAsia="Source Sans Pro" w:cs="Source Sans Pro"/>
+          <w:b w:val="0"/>
+          <w:bCs w:val="0"/>
+          <w:i w:val="0"/>
+          <w:iCs w:val="0"/>
+          <w:caps w:val="0"/>
+          <w:smallCaps w:val="0"/>
+          <w:noProof w:val="0"/>
+          <w:color w:val="515151"/>
+          <w:sz w:val="24"/>
+          <w:szCs w:val="24"/>
+          <w:lang w:val="en-GB"/>
+        </w:rPr>
+      </w:pPr>
+      <w:r>
+        <w:rPr>
+          <w:rFonts w:ascii="Source Sans Pro" w:hAnsi="Source Sans Pro" w:eastAsia="Source Sans Pro" w:cs="Source Sans Pro"/>
+          <w:b w:val="0"/>
+          <w:bCs w:val="0"/>
+          <w:i w:val="0"/>
+          <w:iCs w:val="0"/>
+          <w:caps w:val="0"/>
+          <w:smallCaps w:val="0"/>
+          <w:noProof w:val="0"/>
+          <w:color w:val="515151"/>
+          <w:sz w:val="24"/>
+          <w:szCs w:val="24"/>
+          <w:lang w:val="en-GB"/>
+        </w:rPr>
+        <w:t xml:space="preserve">        </w:t>
+      </w:r>
+    </w:p>
+    <w:p>
+      <w:pPr>
+        <w:pStyle w:val="Normal"/>
+        <w:bidi w:val="0"/>
+        <w:spacing w:before="0" w:beforeAutospacing="off" w:after="160" w:afterAutospacing="off" w:line="240" w:lineRule="exact"/>
+        <w:ind w:left="0" w:right="0"/>
+        <w:jc w:val="left"/>
+        <w:rPr>
+          <w:rFonts w:ascii="Source Sans Pro" w:hAnsi="Source Sans Pro" w:eastAsia="Source Sans Pro" w:cs="Source Sans Pro"/>
+          <w:b w:val="0"/>
+          <w:bCs w:val="0"/>
+          <w:i w:val="0"/>
+          <w:iCs w:val="0"/>
+          <w:caps w:val="0"/>
+          <w:smallCaps w:val="0"/>
+          <w:noProof w:val="0"/>
+          <w:color w:val="515151"/>
+          <w:sz w:val="24"/>
+          <w:szCs w:val="24"/>
+          <w:lang w:val="en-GB"/>
+        </w:rPr>
+      </w:pPr>
+      <w:r>
+        <w:rPr>
+          <w:rFonts w:ascii="Source Sans Pro" w:hAnsi="Source Sans Pro" w:eastAsia="Source Sans Pro" w:cs="Source Sans Pro"/>
+          <w:b w:val="0"/>
+          <w:bCs w:val="0"/>
+          <w:i w:val="0"/>
+          <w:iCs w:val="0"/>
+          <w:caps w:val="0"/>
+          <w:smallCaps w:val="0"/>
+          <w:noProof w:val="0"/>
+          <w:color w:val="515151"/>
+          <w:sz w:val="24"/>
+          <w:szCs w:val="24"/>
+          <w:lang w:val="en-GB"/>
+        </w:rPr>
+        <w:t xml:space="preserve">        // Making linked lists separate</w:t>
+      </w:r>
+    </w:p>
+    <w:p>
+      <w:pPr>
+        <w:pStyle w:val="Normal"/>
+        <w:bidi w:val="0"/>
+        <w:spacing w:before="0" w:beforeAutospacing="off" w:after="160" w:afterAutospacing="off" w:line="240" w:lineRule="exact"/>
+        <w:ind w:left="0" w:right="0"/>
+        <w:jc w:val="left"/>
+        <w:rPr>
+          <w:rFonts w:ascii="Source Sans Pro" w:hAnsi="Source Sans Pro" w:eastAsia="Source Sans Pro" w:cs="Source Sans Pro"/>
+          <w:b w:val="0"/>
+          <w:bCs w:val="0"/>
+          <w:i w:val="0"/>
+          <w:iCs w:val="0"/>
+          <w:caps w:val="0"/>
+          <w:smallCaps w:val="0"/>
+          <w:noProof w:val="0"/>
+          <w:color w:val="515151"/>
+          <w:sz w:val="24"/>
+          <w:szCs w:val="24"/>
+          <w:lang w:val="en-GB"/>
+        </w:rPr>
+      </w:pPr>
+      <w:r>
+        <w:rPr>
+          <w:rFonts w:ascii="Source Sans Pro" w:hAnsi="Source Sans Pro" w:eastAsia="Source Sans Pro" w:cs="Source Sans Pro"/>
+          <w:b w:val="0"/>
+          <w:bCs w:val="0"/>
+          <w:i w:val="0"/>
+          <w:iCs w:val="0"/>
+          <w:caps w:val="0"/>
+          <w:smallCaps w:val="0"/>
+          <w:noProof w:val="0"/>
+          <w:color w:val="515151"/>
+          <w:sz w:val="24"/>
+          <w:szCs w:val="24"/>
+          <w:lang w:val="en-GB"/>
+        </w:rPr>
+        <w:t xml:space="preserve">        p = head;</w:t>
+      </w:r>
+    </w:p>
+    <w:p>
+      <w:pPr>
+        <w:pStyle w:val="Normal"/>
+        <w:bidi w:val="0"/>
+        <w:spacing w:before="0" w:beforeAutospacing="off" w:after="160" w:afterAutospacing="off" w:line="240" w:lineRule="exact"/>
+        <w:ind w:left="0" w:right="0"/>
+        <w:jc w:val="left"/>
+        <w:rPr>
+          <w:rFonts w:ascii="Source Sans Pro" w:hAnsi="Source Sans Pro" w:eastAsia="Source Sans Pro" w:cs="Source Sans Pro"/>
+          <w:b w:val="0"/>
+          <w:bCs w:val="0"/>
+          <w:i w:val="0"/>
+          <w:iCs w:val="0"/>
+          <w:caps w:val="0"/>
+          <w:smallCaps w:val="0"/>
+          <w:noProof w:val="0"/>
+          <w:color w:val="515151"/>
+          <w:sz w:val="24"/>
+          <w:szCs w:val="24"/>
+          <w:lang w:val="en-GB"/>
+        </w:rPr>
+      </w:pPr>
+      <w:r>
+        <w:rPr>
+          <w:rFonts w:ascii="Source Sans Pro" w:hAnsi="Source Sans Pro" w:eastAsia="Source Sans Pro" w:cs="Source Sans Pro"/>
+          <w:b w:val="0"/>
+          <w:bCs w:val="0"/>
+          <w:i w:val="0"/>
+          <w:iCs w:val="0"/>
+          <w:caps w:val="0"/>
+          <w:smallCaps w:val="0"/>
+          <w:noProof w:val="0"/>
+          <w:color w:val="515151"/>
+          <w:sz w:val="24"/>
+          <w:szCs w:val="24"/>
+          <w:lang w:val="en-GB"/>
+        </w:rPr>
+        <w:t xml:space="preserve">        p1 = </w:t>
+      </w:r>
+      <w:r>
+        <w:rPr>
+          <w:rFonts w:ascii="Source Sans Pro" w:hAnsi="Source Sans Pro" w:eastAsia="Source Sans Pro" w:cs="Source Sans Pro"/>
+          <w:b w:val="0"/>
+          <w:bCs w:val="0"/>
+          <w:i w:val="0"/>
+          <w:iCs w:val="0"/>
+          <w:caps w:val="0"/>
+          <w:smallCaps w:val="0"/>
+          <w:noProof w:val="0"/>
+          <w:color w:val="515151"/>
+          <w:sz w:val="24"/>
+          <w:szCs w:val="24"/>
+          <w:lang w:val="en-GB"/>
+        </w:rPr>
+        <w:t>head.next</w:t>
+      </w:r>
+      <w:r>
+        <w:rPr>
+          <w:rFonts w:ascii="Source Sans Pro" w:hAnsi="Source Sans Pro" w:eastAsia="Source Sans Pro" w:cs="Source Sans Pro"/>
+          <w:b w:val="0"/>
+          <w:bCs w:val="0"/>
+          <w:i w:val="0"/>
+          <w:iCs w:val="0"/>
+          <w:caps w:val="0"/>
+          <w:smallCaps w:val="0"/>
+          <w:noProof w:val="0"/>
+          <w:color w:val="515151"/>
+          <w:sz w:val="24"/>
+          <w:szCs w:val="24"/>
+          <w:lang w:val="en-GB"/>
+        </w:rPr>
+        <w:t>;</w:t>
+      </w:r>
+    </w:p>
+    <w:p>
+      <w:pPr>
+        <w:pStyle w:val="Normal"/>
+        <w:bidi w:val="0"/>
+        <w:spacing w:before="0" w:beforeAutospacing="off" w:after="160" w:afterAutospacing="off" w:line="240" w:lineRule="exact"/>
+        <w:ind w:left="0" w:right="0"/>
+        <w:jc w:val="left"/>
+        <w:rPr>
+          <w:rFonts w:ascii="Source Sans Pro" w:hAnsi="Source Sans Pro" w:eastAsia="Source Sans Pro" w:cs="Source Sans Pro"/>
+          <w:b w:val="0"/>
+          <w:bCs w:val="0"/>
+          <w:i w:val="0"/>
+          <w:iCs w:val="0"/>
+          <w:caps w:val="0"/>
+          <w:smallCaps w:val="0"/>
+          <w:noProof w:val="0"/>
+          <w:color w:val="515151"/>
+          <w:sz w:val="24"/>
+          <w:szCs w:val="24"/>
+          <w:lang w:val="en-GB"/>
+        </w:rPr>
+      </w:pPr>
+      <w:r>
+        <w:rPr>
+          <w:rFonts w:ascii="Source Sans Pro" w:hAnsi="Source Sans Pro" w:eastAsia="Source Sans Pro" w:cs="Source Sans Pro"/>
+          <w:b w:val="0"/>
+          <w:bCs w:val="0"/>
+          <w:i w:val="0"/>
+          <w:iCs w:val="0"/>
+          <w:caps w:val="0"/>
+          <w:smallCaps w:val="0"/>
+          <w:noProof w:val="0"/>
+          <w:color w:val="515151"/>
+          <w:sz w:val="24"/>
+          <w:szCs w:val="24"/>
+          <w:lang w:val="en-GB"/>
+        </w:rPr>
+        <w:t xml:space="preserve">        </w:t>
+      </w:r>
+      <w:r>
+        <w:rPr>
+          <w:rFonts w:ascii="Source Sans Pro" w:hAnsi="Source Sans Pro" w:eastAsia="Source Sans Pro" w:cs="Source Sans Pro"/>
+          <w:b w:val="0"/>
+          <w:bCs w:val="0"/>
+          <w:i w:val="0"/>
+          <w:iCs w:val="0"/>
+          <w:caps w:val="0"/>
+          <w:smallCaps w:val="0"/>
+          <w:noProof w:val="0"/>
+          <w:color w:val="515151"/>
+          <w:sz w:val="24"/>
+          <w:szCs w:val="24"/>
+          <w:lang w:val="en-GB"/>
+        </w:rPr>
+        <w:t>ans.next</w:t>
+      </w:r>
+      <w:r>
+        <w:rPr>
+          <w:rFonts w:ascii="Source Sans Pro" w:hAnsi="Source Sans Pro" w:eastAsia="Source Sans Pro" w:cs="Source Sans Pro"/>
+          <w:b w:val="0"/>
+          <w:bCs w:val="0"/>
+          <w:i w:val="0"/>
+          <w:iCs w:val="0"/>
+          <w:caps w:val="0"/>
+          <w:smallCaps w:val="0"/>
+          <w:noProof w:val="0"/>
+          <w:color w:val="515151"/>
+          <w:sz w:val="24"/>
+          <w:szCs w:val="24"/>
+          <w:lang w:val="en-GB"/>
+        </w:rPr>
+        <w:t xml:space="preserve"> = p1;</w:t>
+      </w:r>
+    </w:p>
+    <w:p>
+      <w:pPr>
+        <w:pStyle w:val="Normal"/>
+        <w:bidi w:val="0"/>
+        <w:spacing w:before="0" w:beforeAutospacing="off" w:after="160" w:afterAutospacing="off" w:line="240" w:lineRule="exact"/>
+        <w:ind w:left="0" w:right="0"/>
+        <w:jc w:val="left"/>
+        <w:rPr>
+          <w:rFonts w:ascii="Source Sans Pro" w:hAnsi="Source Sans Pro" w:eastAsia="Source Sans Pro" w:cs="Source Sans Pro"/>
+          <w:b w:val="0"/>
+          <w:bCs w:val="0"/>
+          <w:i w:val="0"/>
+          <w:iCs w:val="0"/>
+          <w:caps w:val="0"/>
+          <w:smallCaps w:val="0"/>
+          <w:noProof w:val="0"/>
+          <w:color w:val="515151"/>
+          <w:sz w:val="24"/>
+          <w:szCs w:val="24"/>
+          <w:lang w:val="en-GB"/>
+        </w:rPr>
+      </w:pPr>
+      <w:r>
+        <w:rPr>
+          <w:rFonts w:ascii="Source Sans Pro" w:hAnsi="Source Sans Pro" w:eastAsia="Source Sans Pro" w:cs="Source Sans Pro"/>
+          <w:b w:val="0"/>
+          <w:bCs w:val="0"/>
+          <w:i w:val="0"/>
+          <w:iCs w:val="0"/>
+          <w:caps w:val="0"/>
+          <w:smallCaps w:val="0"/>
+          <w:noProof w:val="0"/>
+          <w:color w:val="515151"/>
+          <w:sz w:val="24"/>
+          <w:szCs w:val="24"/>
+          <w:lang w:val="en-GB"/>
+        </w:rPr>
+        <w:t xml:space="preserve">        </w:t>
+      </w:r>
+      <w:r>
+        <w:rPr>
+          <w:rFonts w:ascii="Source Sans Pro" w:hAnsi="Source Sans Pro" w:eastAsia="Source Sans Pro" w:cs="Source Sans Pro"/>
+          <w:b w:val="0"/>
+          <w:bCs w:val="0"/>
+          <w:i w:val="0"/>
+          <w:iCs w:val="0"/>
+          <w:caps w:val="0"/>
+          <w:smallCaps w:val="0"/>
+          <w:noProof w:val="0"/>
+          <w:color w:val="515151"/>
+          <w:sz w:val="24"/>
+          <w:szCs w:val="24"/>
+          <w:lang w:val="en-GB"/>
+        </w:rPr>
+        <w:t>while(</w:t>
+      </w:r>
+      <w:r>
+        <w:rPr>
+          <w:rFonts w:ascii="Source Sans Pro" w:hAnsi="Source Sans Pro" w:eastAsia="Source Sans Pro" w:cs="Source Sans Pro"/>
+          <w:b w:val="0"/>
+          <w:bCs w:val="0"/>
+          <w:i w:val="0"/>
+          <w:iCs w:val="0"/>
+          <w:caps w:val="0"/>
+          <w:smallCaps w:val="0"/>
+          <w:noProof w:val="0"/>
+          <w:color w:val="515151"/>
+          <w:sz w:val="24"/>
+          <w:szCs w:val="24"/>
+          <w:lang w:val="en-GB"/>
+        </w:rPr>
+        <w:t>p !</w:t>
+      </w:r>
+      <w:r>
+        <w:rPr>
+          <w:rFonts w:ascii="Source Sans Pro" w:hAnsi="Source Sans Pro" w:eastAsia="Source Sans Pro" w:cs="Source Sans Pro"/>
+          <w:b w:val="0"/>
+          <w:bCs w:val="0"/>
+          <w:i w:val="0"/>
+          <w:iCs w:val="0"/>
+          <w:caps w:val="0"/>
+          <w:smallCaps w:val="0"/>
+          <w:noProof w:val="0"/>
+          <w:color w:val="515151"/>
+          <w:sz w:val="24"/>
+          <w:szCs w:val="24"/>
+          <w:lang w:val="en-GB"/>
+        </w:rPr>
+        <w:t>= null) {</w:t>
+      </w:r>
+    </w:p>
+    <w:p>
+      <w:pPr>
+        <w:pStyle w:val="Normal"/>
+        <w:bidi w:val="0"/>
+        <w:spacing w:before="0" w:beforeAutospacing="off" w:after="160" w:afterAutospacing="off" w:line="240" w:lineRule="exact"/>
+        <w:ind w:left="0" w:right="0"/>
+        <w:jc w:val="left"/>
+        <w:rPr>
+          <w:rFonts w:ascii="Source Sans Pro" w:hAnsi="Source Sans Pro" w:eastAsia="Source Sans Pro" w:cs="Source Sans Pro"/>
+          <w:b w:val="0"/>
+          <w:bCs w:val="0"/>
+          <w:i w:val="0"/>
+          <w:iCs w:val="0"/>
+          <w:caps w:val="0"/>
+          <w:smallCaps w:val="0"/>
+          <w:noProof w:val="0"/>
+          <w:color w:val="515151"/>
+          <w:sz w:val="24"/>
+          <w:szCs w:val="24"/>
+          <w:lang w:val="en-GB"/>
+        </w:rPr>
+      </w:pPr>
+      <w:r>
+        <w:rPr>
+          <w:rFonts w:ascii="Source Sans Pro" w:hAnsi="Source Sans Pro" w:eastAsia="Source Sans Pro" w:cs="Source Sans Pro"/>
+          <w:b w:val="0"/>
+          <w:bCs w:val="0"/>
+          <w:i w:val="0"/>
+          <w:iCs w:val="0"/>
+          <w:caps w:val="0"/>
+          <w:smallCaps w:val="0"/>
+          <w:noProof w:val="0"/>
+          <w:color w:val="515151"/>
+          <w:sz w:val="24"/>
+          <w:szCs w:val="24"/>
+          <w:lang w:val="en-GB"/>
+        </w:rPr>
+        <w:t xml:space="preserve">            </w:t>
+      </w:r>
+      <w:r>
+        <w:rPr>
+          <w:rFonts w:ascii="Source Sans Pro" w:hAnsi="Source Sans Pro" w:eastAsia="Source Sans Pro" w:cs="Source Sans Pro"/>
+          <w:b w:val="0"/>
+          <w:bCs w:val="0"/>
+          <w:i w:val="0"/>
+          <w:iCs w:val="0"/>
+          <w:caps w:val="0"/>
+          <w:smallCaps w:val="0"/>
+          <w:noProof w:val="0"/>
+          <w:color w:val="515151"/>
+          <w:sz w:val="24"/>
+          <w:szCs w:val="24"/>
+          <w:lang w:val="en-GB"/>
+        </w:rPr>
+        <w:t>p.next</w:t>
+      </w:r>
+      <w:r>
+        <w:rPr>
+          <w:rFonts w:ascii="Source Sans Pro" w:hAnsi="Source Sans Pro" w:eastAsia="Source Sans Pro" w:cs="Source Sans Pro"/>
+          <w:b w:val="0"/>
+          <w:bCs w:val="0"/>
+          <w:i w:val="0"/>
+          <w:iCs w:val="0"/>
+          <w:caps w:val="0"/>
+          <w:smallCaps w:val="0"/>
+          <w:noProof w:val="0"/>
+          <w:color w:val="515151"/>
+          <w:sz w:val="24"/>
+          <w:szCs w:val="24"/>
+          <w:lang w:val="en-GB"/>
+        </w:rPr>
+        <w:t xml:space="preserve"> = p</w:t>
+      </w:r>
+      <w:r>
+        <w:rPr>
+          <w:rFonts w:ascii="Source Sans Pro" w:hAnsi="Source Sans Pro" w:eastAsia="Source Sans Pro" w:cs="Source Sans Pro"/>
+          <w:b w:val="0"/>
+          <w:bCs w:val="0"/>
+          <w:i w:val="0"/>
+          <w:iCs w:val="0"/>
+          <w:caps w:val="0"/>
+          <w:smallCaps w:val="0"/>
+          <w:noProof w:val="0"/>
+          <w:color w:val="515151"/>
+          <w:sz w:val="24"/>
+          <w:szCs w:val="24"/>
+          <w:lang w:val="en-GB"/>
+        </w:rPr>
+        <w:t>1.next</w:t>
+      </w:r>
+      <w:r>
+        <w:rPr>
+          <w:rFonts w:ascii="Source Sans Pro" w:hAnsi="Source Sans Pro" w:eastAsia="Source Sans Pro" w:cs="Source Sans Pro"/>
+          <w:b w:val="0"/>
+          <w:bCs w:val="0"/>
+          <w:i w:val="0"/>
+          <w:iCs w:val="0"/>
+          <w:caps w:val="0"/>
+          <w:smallCaps w:val="0"/>
+          <w:noProof w:val="0"/>
+          <w:color w:val="515151"/>
+          <w:sz w:val="24"/>
+          <w:szCs w:val="24"/>
+          <w:lang w:val="en-GB"/>
+        </w:rPr>
+        <w:t>;</w:t>
+      </w:r>
+    </w:p>
+    <w:p>
+      <w:pPr>
+        <w:pStyle w:val="Normal"/>
+        <w:bidi w:val="0"/>
+        <w:spacing w:before="0" w:beforeAutospacing="off" w:after="160" w:afterAutospacing="off" w:line="240" w:lineRule="exact"/>
+        <w:ind w:left="0" w:right="0"/>
+        <w:jc w:val="left"/>
+        <w:rPr>
+          <w:rFonts w:ascii="Source Sans Pro" w:hAnsi="Source Sans Pro" w:eastAsia="Source Sans Pro" w:cs="Source Sans Pro"/>
+          <w:b w:val="0"/>
+          <w:bCs w:val="0"/>
+          <w:i w:val="0"/>
+          <w:iCs w:val="0"/>
+          <w:caps w:val="0"/>
+          <w:smallCaps w:val="0"/>
+          <w:noProof w:val="0"/>
+          <w:color w:val="515151"/>
+          <w:sz w:val="24"/>
+          <w:szCs w:val="24"/>
+          <w:lang w:val="en-GB"/>
+        </w:rPr>
+      </w:pPr>
+      <w:r>
+        <w:rPr>
+          <w:rFonts w:ascii="Source Sans Pro" w:hAnsi="Source Sans Pro" w:eastAsia="Source Sans Pro" w:cs="Source Sans Pro"/>
+          <w:b w:val="0"/>
+          <w:bCs w:val="0"/>
+          <w:i w:val="0"/>
+          <w:iCs w:val="0"/>
+          <w:caps w:val="0"/>
+          <w:smallCaps w:val="0"/>
+          <w:noProof w:val="0"/>
+          <w:color w:val="515151"/>
+          <w:sz w:val="24"/>
+          <w:szCs w:val="24"/>
+          <w:lang w:val="en-GB"/>
+        </w:rPr>
+        <w:t xml:space="preserve">            p</w:t>
+      </w:r>
+      <w:r>
+        <w:rPr>
+          <w:rFonts w:ascii="Source Sans Pro" w:hAnsi="Source Sans Pro" w:eastAsia="Source Sans Pro" w:cs="Source Sans Pro"/>
+          <w:b w:val="0"/>
+          <w:bCs w:val="0"/>
+          <w:i w:val="0"/>
+          <w:iCs w:val="0"/>
+          <w:caps w:val="0"/>
+          <w:smallCaps w:val="0"/>
+          <w:noProof w:val="0"/>
+          <w:color w:val="515151"/>
+          <w:sz w:val="24"/>
+          <w:szCs w:val="24"/>
+          <w:lang w:val="en-GB"/>
+        </w:rPr>
+        <w:t>1.next</w:t>
+      </w:r>
+      <w:r>
+        <w:rPr>
+          <w:rFonts w:ascii="Source Sans Pro" w:hAnsi="Source Sans Pro" w:eastAsia="Source Sans Pro" w:cs="Source Sans Pro"/>
+          <w:b w:val="0"/>
+          <w:bCs w:val="0"/>
+          <w:i w:val="0"/>
+          <w:iCs w:val="0"/>
+          <w:caps w:val="0"/>
+          <w:smallCaps w:val="0"/>
+          <w:noProof w:val="0"/>
+          <w:color w:val="515151"/>
+          <w:sz w:val="24"/>
+          <w:szCs w:val="24"/>
+          <w:lang w:val="en-GB"/>
+        </w:rPr>
+        <w:t xml:space="preserve"> = p</w:t>
+      </w:r>
+      <w:r>
+        <w:rPr>
+          <w:rFonts w:ascii="Source Sans Pro" w:hAnsi="Source Sans Pro" w:eastAsia="Source Sans Pro" w:cs="Source Sans Pro"/>
+          <w:b w:val="0"/>
+          <w:bCs w:val="0"/>
+          <w:i w:val="0"/>
+          <w:iCs w:val="0"/>
+          <w:caps w:val="0"/>
+          <w:smallCaps w:val="0"/>
+          <w:noProof w:val="0"/>
+          <w:color w:val="515151"/>
+          <w:sz w:val="24"/>
+          <w:szCs w:val="24"/>
+          <w:lang w:val="en-GB"/>
+        </w:rPr>
+        <w:t>1.next</w:t>
+      </w:r>
+      <w:r>
+        <w:rPr>
+          <w:rFonts w:ascii="Source Sans Pro" w:hAnsi="Source Sans Pro" w:eastAsia="Source Sans Pro" w:cs="Source Sans Pro"/>
+          <w:b w:val="0"/>
+          <w:bCs w:val="0"/>
+          <w:i w:val="0"/>
+          <w:iCs w:val="0"/>
+          <w:caps w:val="0"/>
+          <w:smallCaps w:val="0"/>
+          <w:noProof w:val="0"/>
+          <w:color w:val="515151"/>
+          <w:sz w:val="24"/>
+          <w:szCs w:val="24"/>
+          <w:lang w:val="en-GB"/>
+        </w:rPr>
+        <w:t xml:space="preserve"> !=</w:t>
+      </w:r>
+      <w:r>
+        <w:rPr>
+          <w:rFonts w:ascii="Source Sans Pro" w:hAnsi="Source Sans Pro" w:eastAsia="Source Sans Pro" w:cs="Source Sans Pro"/>
+          <w:b w:val="0"/>
+          <w:bCs w:val="0"/>
+          <w:i w:val="0"/>
+          <w:iCs w:val="0"/>
+          <w:caps w:val="0"/>
+          <w:smallCaps w:val="0"/>
+          <w:noProof w:val="0"/>
+          <w:color w:val="515151"/>
+          <w:sz w:val="24"/>
+          <w:szCs w:val="24"/>
+          <w:lang w:val="en-GB"/>
+        </w:rPr>
+        <w:t xml:space="preserve"> </w:t>
+      </w:r>
+      <w:r>
+        <w:rPr>
+          <w:rFonts w:ascii="Source Sans Pro" w:hAnsi="Source Sans Pro" w:eastAsia="Source Sans Pro" w:cs="Source Sans Pro"/>
+          <w:b w:val="0"/>
+          <w:bCs w:val="0"/>
+          <w:i w:val="0"/>
+          <w:iCs w:val="0"/>
+          <w:caps w:val="0"/>
+          <w:smallCaps w:val="0"/>
+          <w:noProof w:val="0"/>
+          <w:color w:val="515151"/>
+          <w:sz w:val="24"/>
+          <w:szCs w:val="24"/>
+          <w:lang w:val="en-GB"/>
+        </w:rPr>
+        <w:t>null ?</w:t>
+      </w:r>
+      <w:r>
+        <w:rPr>
+          <w:rFonts w:ascii="Source Sans Pro" w:hAnsi="Source Sans Pro" w:eastAsia="Source Sans Pro" w:cs="Source Sans Pro"/>
+          <w:b w:val="0"/>
+          <w:bCs w:val="0"/>
+          <w:i w:val="0"/>
+          <w:iCs w:val="0"/>
+          <w:caps w:val="0"/>
+          <w:smallCaps w:val="0"/>
+          <w:noProof w:val="0"/>
+          <w:color w:val="515151"/>
+          <w:sz w:val="24"/>
+          <w:szCs w:val="24"/>
+          <w:lang w:val="en-GB"/>
+        </w:rPr>
+        <w:t xml:space="preserve"> p</w:t>
+      </w:r>
+      <w:r>
+        <w:rPr>
+          <w:rFonts w:ascii="Source Sans Pro" w:hAnsi="Source Sans Pro" w:eastAsia="Source Sans Pro" w:cs="Source Sans Pro"/>
+          <w:b w:val="0"/>
+          <w:bCs w:val="0"/>
+          <w:i w:val="0"/>
+          <w:iCs w:val="0"/>
+          <w:caps w:val="0"/>
+          <w:smallCaps w:val="0"/>
+          <w:noProof w:val="0"/>
+          <w:color w:val="515151"/>
+          <w:sz w:val="24"/>
+          <w:szCs w:val="24"/>
+          <w:lang w:val="en-GB"/>
+        </w:rPr>
+        <w:t>1.next</w:t>
+      </w:r>
+      <w:r>
+        <w:rPr>
+          <w:rFonts w:ascii="Source Sans Pro" w:hAnsi="Source Sans Pro" w:eastAsia="Source Sans Pro" w:cs="Source Sans Pro"/>
+          <w:b w:val="0"/>
+          <w:bCs w:val="0"/>
+          <w:i w:val="0"/>
+          <w:iCs w:val="0"/>
+          <w:caps w:val="0"/>
+          <w:smallCaps w:val="0"/>
+          <w:noProof w:val="0"/>
+          <w:color w:val="515151"/>
+          <w:sz w:val="24"/>
+          <w:szCs w:val="24"/>
+          <w:lang w:val="en-GB"/>
+        </w:rPr>
+        <w:t>.next: null;</w:t>
+      </w:r>
+    </w:p>
+    <w:p>
+      <w:pPr>
+        <w:pStyle w:val="Normal"/>
+        <w:bidi w:val="0"/>
+        <w:spacing w:before="0" w:beforeAutospacing="off" w:after="160" w:afterAutospacing="off" w:line="240" w:lineRule="exact"/>
+        <w:ind w:left="0" w:right="0"/>
+        <w:jc w:val="left"/>
+        <w:rPr>
+          <w:rFonts w:ascii="Source Sans Pro" w:hAnsi="Source Sans Pro" w:eastAsia="Source Sans Pro" w:cs="Source Sans Pro"/>
+          <w:b w:val="0"/>
+          <w:bCs w:val="0"/>
+          <w:i w:val="0"/>
+          <w:iCs w:val="0"/>
+          <w:caps w:val="0"/>
+          <w:smallCaps w:val="0"/>
+          <w:noProof w:val="0"/>
+          <w:color w:val="515151"/>
+          <w:sz w:val="24"/>
+          <w:szCs w:val="24"/>
+          <w:lang w:val="en-GB"/>
+        </w:rPr>
+      </w:pPr>
+      <w:r>
+        <w:rPr>
+          <w:rFonts w:ascii="Source Sans Pro" w:hAnsi="Source Sans Pro" w:eastAsia="Source Sans Pro" w:cs="Source Sans Pro"/>
+          <w:b w:val="0"/>
+          <w:bCs w:val="0"/>
+          <w:i w:val="0"/>
+          <w:iCs w:val="0"/>
+          <w:caps w:val="0"/>
+          <w:smallCaps w:val="0"/>
+          <w:noProof w:val="0"/>
+          <w:color w:val="515151"/>
+          <w:sz w:val="24"/>
+          <w:szCs w:val="24"/>
+          <w:lang w:val="en-GB"/>
+        </w:rPr>
+        <w:t xml:space="preserve">            p = </w:t>
+      </w:r>
+      <w:r>
+        <w:rPr>
+          <w:rFonts w:ascii="Source Sans Pro" w:hAnsi="Source Sans Pro" w:eastAsia="Source Sans Pro" w:cs="Source Sans Pro"/>
+          <w:b w:val="0"/>
+          <w:bCs w:val="0"/>
+          <w:i w:val="0"/>
+          <w:iCs w:val="0"/>
+          <w:caps w:val="0"/>
+          <w:smallCaps w:val="0"/>
+          <w:noProof w:val="0"/>
+          <w:color w:val="515151"/>
+          <w:sz w:val="24"/>
+          <w:szCs w:val="24"/>
+          <w:lang w:val="en-GB"/>
+        </w:rPr>
+        <w:t>p.next</w:t>
+      </w:r>
+      <w:r>
+        <w:rPr>
+          <w:rFonts w:ascii="Source Sans Pro" w:hAnsi="Source Sans Pro" w:eastAsia="Source Sans Pro" w:cs="Source Sans Pro"/>
+          <w:b w:val="0"/>
+          <w:bCs w:val="0"/>
+          <w:i w:val="0"/>
+          <w:iCs w:val="0"/>
+          <w:caps w:val="0"/>
+          <w:smallCaps w:val="0"/>
+          <w:noProof w:val="0"/>
+          <w:color w:val="515151"/>
+          <w:sz w:val="24"/>
+          <w:szCs w:val="24"/>
+          <w:lang w:val="en-GB"/>
+        </w:rPr>
+        <w:t>;</w:t>
+      </w:r>
+    </w:p>
+    <w:p>
+      <w:pPr>
+        <w:pStyle w:val="Normal"/>
+        <w:bidi w:val="0"/>
+        <w:spacing w:before="0" w:beforeAutospacing="off" w:after="160" w:afterAutospacing="off" w:line="240" w:lineRule="exact"/>
+        <w:ind w:left="0" w:right="0"/>
+        <w:jc w:val="left"/>
+        <w:rPr>
+          <w:rFonts w:ascii="Source Sans Pro" w:hAnsi="Source Sans Pro" w:eastAsia="Source Sans Pro" w:cs="Source Sans Pro"/>
+          <w:b w:val="0"/>
+          <w:bCs w:val="0"/>
+          <w:i w:val="0"/>
+          <w:iCs w:val="0"/>
+          <w:caps w:val="0"/>
+          <w:smallCaps w:val="0"/>
+          <w:noProof w:val="0"/>
+          <w:color w:val="515151"/>
+          <w:sz w:val="24"/>
+          <w:szCs w:val="24"/>
+          <w:lang w:val="en-GB"/>
+        </w:rPr>
+      </w:pPr>
+      <w:r>
+        <w:rPr>
+          <w:rFonts w:ascii="Source Sans Pro" w:hAnsi="Source Sans Pro" w:eastAsia="Source Sans Pro" w:cs="Source Sans Pro"/>
+          <w:b w:val="0"/>
+          <w:bCs w:val="0"/>
+          <w:i w:val="0"/>
+          <w:iCs w:val="0"/>
+          <w:caps w:val="0"/>
+          <w:smallCaps w:val="0"/>
+          <w:noProof w:val="0"/>
+          <w:color w:val="515151"/>
+          <w:sz w:val="24"/>
+          <w:szCs w:val="24"/>
+          <w:lang w:val="en-GB"/>
+        </w:rPr>
+        <w:t xml:space="preserve">            p1 = p</w:t>
+      </w:r>
+      <w:r>
+        <w:rPr>
+          <w:rFonts w:ascii="Source Sans Pro" w:hAnsi="Source Sans Pro" w:eastAsia="Source Sans Pro" w:cs="Source Sans Pro"/>
+          <w:b w:val="0"/>
+          <w:bCs w:val="0"/>
+          <w:i w:val="0"/>
+          <w:iCs w:val="0"/>
+          <w:caps w:val="0"/>
+          <w:smallCaps w:val="0"/>
+          <w:noProof w:val="0"/>
+          <w:color w:val="515151"/>
+          <w:sz w:val="24"/>
+          <w:szCs w:val="24"/>
+          <w:lang w:val="en-GB"/>
+        </w:rPr>
+        <w:t>1.next</w:t>
+      </w:r>
+      <w:r>
+        <w:rPr>
+          <w:rFonts w:ascii="Source Sans Pro" w:hAnsi="Source Sans Pro" w:eastAsia="Source Sans Pro" w:cs="Source Sans Pro"/>
+          <w:b w:val="0"/>
+          <w:bCs w:val="0"/>
+          <w:i w:val="0"/>
+          <w:iCs w:val="0"/>
+          <w:caps w:val="0"/>
+          <w:smallCaps w:val="0"/>
+          <w:noProof w:val="0"/>
+          <w:color w:val="515151"/>
+          <w:sz w:val="24"/>
+          <w:szCs w:val="24"/>
+          <w:lang w:val="en-GB"/>
+        </w:rPr>
+        <w:t>;</w:t>
+      </w:r>
+    </w:p>
+    <w:p>
+      <w:pPr>
+        <w:pStyle w:val="Normal"/>
+        <w:bidi w:val="0"/>
+        <w:spacing w:before="0" w:beforeAutospacing="off" w:after="160" w:afterAutospacing="off" w:line="240" w:lineRule="exact"/>
+        <w:ind w:left="0" w:right="0"/>
+        <w:jc w:val="left"/>
+        <w:rPr>
+          <w:rFonts w:ascii="Source Sans Pro" w:hAnsi="Source Sans Pro" w:eastAsia="Source Sans Pro" w:cs="Source Sans Pro"/>
+          <w:b w:val="0"/>
+          <w:bCs w:val="0"/>
+          <w:i w:val="0"/>
+          <w:iCs w:val="0"/>
+          <w:caps w:val="0"/>
+          <w:smallCaps w:val="0"/>
+          <w:noProof w:val="0"/>
+          <w:color w:val="515151"/>
+          <w:sz w:val="24"/>
+          <w:szCs w:val="24"/>
+          <w:lang w:val="en-GB"/>
+        </w:rPr>
+      </w:pPr>
+      <w:r>
+        <w:rPr>
+          <w:rFonts w:ascii="Source Sans Pro" w:hAnsi="Source Sans Pro" w:eastAsia="Source Sans Pro" w:cs="Source Sans Pro"/>
+          <w:b w:val="0"/>
+          <w:bCs w:val="0"/>
+          <w:i w:val="0"/>
+          <w:iCs w:val="0"/>
+          <w:caps w:val="0"/>
+          <w:smallCaps w:val="0"/>
+          <w:noProof w:val="0"/>
+          <w:color w:val="515151"/>
+          <w:sz w:val="24"/>
+          <w:szCs w:val="24"/>
+          <w:lang w:val="en-GB"/>
+        </w:rPr>
+        <w:t xml:space="preserve">        }</w:t>
+      </w:r>
+    </w:p>
+    <w:p>
+      <w:pPr>
+        <w:pStyle w:val="Normal"/>
+        <w:bidi w:val="0"/>
+        <w:spacing w:before="0" w:beforeAutospacing="off" w:after="160" w:afterAutospacing="off" w:line="240" w:lineRule="exact"/>
+        <w:ind w:left="0" w:right="0"/>
+        <w:jc w:val="left"/>
+        <w:rPr>
+          <w:rFonts w:ascii="Source Sans Pro" w:hAnsi="Source Sans Pro" w:eastAsia="Source Sans Pro" w:cs="Source Sans Pro"/>
+          <w:b w:val="0"/>
+          <w:bCs w:val="0"/>
+          <w:i w:val="0"/>
+          <w:iCs w:val="0"/>
+          <w:caps w:val="0"/>
+          <w:smallCaps w:val="0"/>
+          <w:noProof w:val="0"/>
+          <w:color w:val="515151"/>
+          <w:sz w:val="24"/>
+          <w:szCs w:val="24"/>
+          <w:lang w:val="en-GB"/>
+        </w:rPr>
+      </w:pPr>
+      <w:r>
+        <w:rPr>
+          <w:rFonts w:ascii="Source Sans Pro" w:hAnsi="Source Sans Pro" w:eastAsia="Source Sans Pro" w:cs="Source Sans Pro"/>
+          <w:b w:val="0"/>
+          <w:bCs w:val="0"/>
+          <w:i w:val="0"/>
+          <w:iCs w:val="0"/>
+          <w:caps w:val="0"/>
+          <w:smallCaps w:val="0"/>
+          <w:noProof w:val="0"/>
+          <w:color w:val="515151"/>
+          <w:sz w:val="24"/>
+          <w:szCs w:val="24"/>
+          <w:lang w:val="en-GB"/>
+        </w:rPr>
+        <w:t xml:space="preserve">        return </w:t>
+      </w:r>
+      <w:r>
+        <w:rPr>
+          <w:rFonts w:ascii="Source Sans Pro" w:hAnsi="Source Sans Pro" w:eastAsia="Source Sans Pro" w:cs="Source Sans Pro"/>
+          <w:b w:val="0"/>
+          <w:bCs w:val="0"/>
+          <w:i w:val="0"/>
+          <w:iCs w:val="0"/>
+          <w:caps w:val="0"/>
+          <w:smallCaps w:val="0"/>
+          <w:noProof w:val="0"/>
+          <w:color w:val="515151"/>
+          <w:sz w:val="24"/>
+          <w:szCs w:val="24"/>
+          <w:lang w:val="en-GB"/>
+        </w:rPr>
+        <w:t>ans.next</w:t>
+      </w:r>
+      <w:r>
+        <w:rPr>
+          <w:rFonts w:ascii="Source Sans Pro" w:hAnsi="Source Sans Pro" w:eastAsia="Source Sans Pro" w:cs="Source Sans Pro"/>
+          <w:b w:val="0"/>
+          <w:bCs w:val="0"/>
+          <w:i w:val="0"/>
+          <w:iCs w:val="0"/>
+          <w:caps w:val="0"/>
+          <w:smallCaps w:val="0"/>
+          <w:noProof w:val="0"/>
+          <w:color w:val="515151"/>
+          <w:sz w:val="24"/>
+          <w:szCs w:val="24"/>
+          <w:lang w:val="en-GB"/>
+        </w:rPr>
+        <w:t>;</w:t>
+      </w:r>
+    </w:p>
+    <w:p>
+      <w:pPr>
+        <w:pStyle w:val="Normal"/>
+        <w:bidi w:val="0"/>
+        <w:spacing w:before="0" w:beforeAutospacing="off" w:after="160" w:afterAutospacing="off" w:line="240" w:lineRule="exact"/>
+        <w:ind w:left="0" w:right="0"/>
+        <w:jc w:val="left"/>
+        <w:rPr>
+          <w:rFonts w:ascii="Source Sans Pro" w:hAnsi="Source Sans Pro" w:eastAsia="Source Sans Pro" w:cs="Source Sans Pro"/>
+          <w:b w:val="0"/>
+          <w:bCs w:val="0"/>
+          <w:i w:val="0"/>
+          <w:iCs w:val="0"/>
+          <w:caps w:val="0"/>
+          <w:smallCaps w:val="0"/>
+          <w:noProof w:val="0"/>
+          <w:color w:val="515151"/>
+          <w:sz w:val="24"/>
+          <w:szCs w:val="24"/>
+          <w:lang w:val="en-GB"/>
+        </w:rPr>
+      </w:pPr>
+      <w:r>
+        <w:rPr>
+          <w:rFonts w:ascii="Source Sans Pro" w:hAnsi="Source Sans Pro" w:eastAsia="Source Sans Pro" w:cs="Source Sans Pro"/>
+          <w:b w:val="0"/>
+          <w:bCs w:val="0"/>
+          <w:i w:val="0"/>
+          <w:iCs w:val="0"/>
+          <w:caps w:val="0"/>
+          <w:smallCaps w:val="0"/>
+          <w:noProof w:val="0"/>
+          <w:color w:val="515151"/>
+          <w:sz w:val="24"/>
+          <w:szCs w:val="24"/>
+          <w:lang w:val="en-GB"/>
+        </w:rPr>
+        <w:t xml:space="preserve">    }</w:t>
+      </w:r>
+    </w:p>
+    <w:p>
+      <w:pPr>
+        <w:pStyle w:val="Normal"/>
+        <w:bidi w:val="0"/>
+        <w:spacing w:before="0" w:beforeAutospacing="off" w:after="160" w:afterAutospacing="off" w:line="240" w:lineRule="exact"/>
+        <w:ind w:left="0" w:right="0"/>
+        <w:jc w:val="left"/>
+        <w:rPr>
+          <w:rFonts w:ascii="Source Sans Pro" w:hAnsi="Source Sans Pro" w:eastAsia="Source Sans Pro" w:cs="Source Sans Pro"/>
+          <w:b w:val="0"/>
+          <w:bCs w:val="0"/>
+          <w:i w:val="0"/>
+          <w:iCs w:val="0"/>
+          <w:caps w:val="0"/>
+          <w:smallCaps w:val="0"/>
+          <w:noProof w:val="0"/>
+          <w:color w:val="515151"/>
+          <w:sz w:val="24"/>
+          <w:szCs w:val="24"/>
+          <w:lang w:val="en-GB"/>
+        </w:rPr>
+      </w:pPr>
+      <w:r>
+        <w:rPr>
+          <w:rFonts w:ascii="Source Sans Pro" w:hAnsi="Source Sans Pro" w:eastAsia="Source Sans Pro" w:cs="Source Sans Pro"/>
+          <w:b w:val="0"/>
+          <w:bCs w:val="0"/>
+          <w:i w:val="0"/>
+          <w:iCs w:val="0"/>
+          <w:caps w:val="0"/>
+          <w:smallCaps w:val="0"/>
+          <w:noProof w:val="0"/>
+          <w:color w:val="515151"/>
+          <w:sz w:val="24"/>
+          <w:szCs w:val="24"/>
           <w:lang w:val="en-GB"/>
         </w:rPr>
         <w:t>}</w:t>
@@ -50504,6 +54926,91 @@
 
 <file path=word/numbering.xml><?xml version="1.0" encoding="utf-8"?>
 <w:numbering xmlns:w="http://schemas.openxmlformats.org/wordprocessingml/2006/main">
+  <w:abstractNum xmlns:w="http://schemas.openxmlformats.org/wordprocessingml/2006/main" w:abstractNumId="14">
+    <w:nsid w:val="6241eb3e"/>
+    <w:multiLevelType xmlns:w="http://schemas.openxmlformats.org/wordprocessingml/2006/main" w:val="hybridMultilevel"/>
+    <w:lvl xmlns:w="http://schemas.openxmlformats.org/wordprocessingml/2006/main" w:ilvl="0">
+      <w:start w:val="1"/>
+      <w:numFmt w:val="decimal"/>
+      <w:lvlText w:val="%1)"/>
+      <w:lvlJc w:val="left"/>
+      <w:pPr>
+        <w:ind w:left="720" w:hanging="360"/>
+      </w:pPr>
+    </w:lvl>
+    <w:lvl xmlns:w="http://schemas.openxmlformats.org/wordprocessingml/2006/main" w:ilvl="1">
+      <w:start w:val="1"/>
+      <w:numFmt w:val="lowerLetter"/>
+      <w:lvlText w:val="%2."/>
+      <w:lvlJc w:val="left"/>
+      <w:pPr>
+        <w:ind w:left="1440" w:hanging="360"/>
+      </w:pPr>
+    </w:lvl>
+    <w:lvl xmlns:w="http://schemas.openxmlformats.org/wordprocessingml/2006/main" w:ilvl="2">
+      <w:start w:val="1"/>
+      <w:numFmt w:val="lowerRoman"/>
+      <w:lvlText w:val="%3."/>
+      <w:lvlJc w:val="right"/>
+      <w:pPr>
+        <w:ind w:left="2160" w:hanging="180"/>
+      </w:pPr>
+    </w:lvl>
+    <w:lvl xmlns:w="http://schemas.openxmlformats.org/wordprocessingml/2006/main" w:ilvl="3">
+      <w:start w:val="1"/>
+      <w:numFmt w:val="decimal"/>
+      <w:lvlText w:val="%4."/>
+      <w:lvlJc w:val="left"/>
+      <w:pPr>
+        <w:ind w:left="2880" w:hanging="360"/>
+      </w:pPr>
+    </w:lvl>
+    <w:lvl xmlns:w="http://schemas.openxmlformats.org/wordprocessingml/2006/main" w:ilvl="4">
+      <w:start w:val="1"/>
+      <w:numFmt w:val="lowerLetter"/>
+      <w:lvlText w:val="%5."/>
+      <w:lvlJc w:val="left"/>
+      <w:pPr>
+        <w:ind w:left="3600" w:hanging="360"/>
+      </w:pPr>
+    </w:lvl>
+    <w:lvl xmlns:w="http://schemas.openxmlformats.org/wordprocessingml/2006/main" w:ilvl="5">
+      <w:start w:val="1"/>
+      <w:numFmt w:val="lowerRoman"/>
+      <w:lvlText w:val="%6."/>
+      <w:lvlJc w:val="right"/>
+      <w:pPr>
+        <w:ind w:left="4320" w:hanging="180"/>
+      </w:pPr>
+    </w:lvl>
+    <w:lvl xmlns:w="http://schemas.openxmlformats.org/wordprocessingml/2006/main" w:ilvl="6">
+      <w:start w:val="1"/>
+      <w:numFmt w:val="decimal"/>
+      <w:lvlText w:val="%7."/>
+      <w:lvlJc w:val="left"/>
+      <w:pPr>
+        <w:ind w:left="5040" w:hanging="360"/>
+      </w:pPr>
+    </w:lvl>
+    <w:lvl xmlns:w="http://schemas.openxmlformats.org/wordprocessingml/2006/main" w:ilvl="7">
+      <w:start w:val="1"/>
+      <w:numFmt w:val="lowerLetter"/>
+      <w:lvlText w:val="%8."/>
+      <w:lvlJc w:val="left"/>
+      <w:pPr>
+        <w:ind w:left="5760" w:hanging="360"/>
+      </w:pPr>
+    </w:lvl>
+    <w:lvl xmlns:w="http://schemas.openxmlformats.org/wordprocessingml/2006/main" w:ilvl="8">
+      <w:start w:val="1"/>
+      <w:numFmt w:val="lowerRoman"/>
+      <w:lvlText w:val="%9."/>
+      <w:lvlJc w:val="right"/>
+      <w:pPr>
+        <w:ind w:left="6480" w:hanging="180"/>
+      </w:pPr>
+    </w:lvl>
+  </w:abstractNum>
   <w:abstractNum xmlns:w="http://schemas.openxmlformats.org/wordprocessingml/2006/main" w:abstractNumId="13">
     <w:nsid w:val="593b58a3"/>
     <w:multiLevelType xmlns:w="http://schemas.openxmlformats.org/wordprocessingml/2006/main" w:val="hybridMultilevel"/>
@@ -51636,6 +56143,9 @@
       </w:pPr>
     </w:lvl>
   </w:abstractNum>
+  <w:num w:numId="14">
+    <w:abstractNumId w:val="14"/>
+  </w:num>
   <w:num w:numId="13">
     <w:abstractNumId w:val="13"/>
   </w:num>
@@ -52109,6 +56619,16 @@
       <w:contextualSpacing xmlns:w="http://schemas.openxmlformats.org/wordprocessingml/2006/main"/>
     </w:pPr>
   </w:style>
+  <w:style xmlns:w14="http://schemas.microsoft.com/office/word/2010/wordml" xmlns:mc="http://schemas.openxmlformats.org/markup-compatibility/2006" xmlns:w="http://schemas.openxmlformats.org/wordprocessingml/2006/main" w:type="character" w:styleId="Hyperlink" mc:Ignorable="w14">
+    <w:name xmlns:w="http://schemas.openxmlformats.org/wordprocessingml/2006/main" w:val="Hyperlink"/>
+    <w:basedOn xmlns:w="http://schemas.openxmlformats.org/wordprocessingml/2006/main" w:val="DefaultParagraphFont"/>
+    <w:uiPriority xmlns:w="http://schemas.openxmlformats.org/wordprocessingml/2006/main" w:val="99"/>
+    <w:unhideWhenUsed xmlns:w="http://schemas.openxmlformats.org/wordprocessingml/2006/main"/>
+    <w:rPr xmlns:w="http://schemas.openxmlformats.org/wordprocessingml/2006/main">
+      <w:color w:val="0563C1" w:themeColor="hyperlink"/>
+      <w:u w:val="single"/>
+    </w:rPr>
+  </w:style>
 </w:styles>
 </file>
 

</xml_diff>